<commit_message>
Added text to CMP73010.docx
</commit_message>
<xml_diff>
--- a/CMP73010.docx
+++ b/CMP73010.docx
@@ -23,8 +23,6 @@
         </w:rPr>
         <w:t>MP73010</w:t>
       </w:r>
-      <w:bookmarkStart w:id="0" w:name="_GoBack"/>
-      <w:bookmarkEnd w:id="0"/>
       <w:r>
         <w:rPr>
           <w:b/>
@@ -57,20 +55,25 @@
     </w:p>
     <w:p>
       <w:r>
-        <w:t>&gt;&gt;</w:t>
-      </w:r>
-      <w:proofErr w:type="gramStart"/>
-      <w:r>
-        <w:t>&gt;  your</w:t>
-      </w:r>
-      <w:proofErr w:type="gramEnd"/>
-      <w:r>
-        <w:t xml:space="preserve"> stuff after this line &gt;&gt;&gt;</w:t>
+        <w:t>&gt;&gt;&gt;  your stuff after this line &gt;&gt;&gt;</w:t>
       </w:r>
     </w:p>
     <w:p>
       <w:r>
         <w:t>Ben changing things up!</w:t>
+      </w:r>
+    </w:p>
+    <w:p>
+      <w:r>
+        <w:t>Matt Bowles</w:t>
+      </w:r>
+      <w:r>
+        <w:t xml:space="preserve"> -</w:t>
+      </w:r>
+      <w:bookmarkStart w:id="0" w:name="_GoBack"/>
+      <w:bookmarkEnd w:id="0"/>
+      <w:r>
+        <w:t xml:space="preserve"> 26/07/2019</w:t>
       </w:r>
     </w:p>
     <w:p/>
@@ -208,6 +211,7 @@
     <w:lsdException w:name="HTML Sample" w:semiHidden="1" w:unhideWhenUsed="1"/>
     <w:lsdException w:name="HTML Typewriter" w:semiHidden="1" w:unhideWhenUsed="1"/>
     <w:lsdException w:name="HTML Variable" w:semiHidden="1" w:unhideWhenUsed="1"/>
+    <w:lsdException w:name="Normal Table" w:semiHidden="1" w:unhideWhenUsed="1"/>
     <w:lsdException w:name="annotation subject" w:semiHidden="1" w:unhideWhenUsed="1"/>
     <w:lsdException w:name="No List" w:semiHidden="1" w:unhideWhenUsed="1"/>
     <w:lsdException w:name="Outline List 1" w:semiHidden="1" w:unhideWhenUsed="1"/>
@@ -251,8 +255,10 @@
     <w:lsdException w:name="Table Elegant" w:semiHidden="1" w:unhideWhenUsed="1"/>
     <w:lsdException w:name="Table Professional" w:semiHidden="1" w:unhideWhenUsed="1"/>
     <w:lsdException w:name="Table Subtle 1" w:semiHidden="1" w:unhideWhenUsed="1"/>
+    <w:lsdException w:name="Table Subtle 2" w:semiHidden="1" w:unhideWhenUsed="1"/>
     <w:lsdException w:name="Table Web 1" w:semiHidden="1" w:unhideWhenUsed="1"/>
     <w:lsdException w:name="Table Web 2" w:semiHidden="1" w:unhideWhenUsed="1"/>
+    <w:lsdException w:name="Table Web 3" w:semiHidden="1" w:unhideWhenUsed="1"/>
     <w:lsdException w:name="Balloon Text" w:semiHidden="1" w:unhideWhenUsed="1"/>
     <w:lsdException w:name="Table Grid" w:uiPriority="39"/>
     <w:lsdException w:name="Table Theme" w:semiHidden="1" w:unhideWhenUsed="1"/>

</xml_diff>

<commit_message>
Information regarding version management has been added.
</commit_message>
<xml_diff>
--- a/CMP73010.docx
+++ b/CMP73010.docx
@@ -23,8 +23,6 @@
         </w:rPr>
         <w:t>MP73010</w:t>
       </w:r>
-      <w:bookmarkStart w:id="0" w:name="_GoBack"/>
-      <w:bookmarkEnd w:id="0"/>
       <w:r>
         <w:rPr>
           <w:b/>
@@ -57,15 +55,22 @@
     </w:p>
     <w:p>
       <w:r>
-        <w:t>&gt;&gt;</w:t>
-      </w:r>
-      <w:proofErr w:type="gramStart"/>
-      <w:r>
-        <w:t>&gt;  your</w:t>
-      </w:r>
-      <w:proofErr w:type="gramEnd"/>
-      <w:r>
-        <w:t xml:space="preserve"> stuff after this line &gt;&gt;&gt;</w:t>
+        <w:t>&gt;&gt;&gt;  your stuff after this line &gt;&gt;&gt;</w:t>
+      </w:r>
+    </w:p>
+    <w:p>
+      <w:r>
+        <w:t>Version management is an important component to configuration management and involves keeping track of the different versions of a particular system.</w:t>
+      </w:r>
+    </w:p>
+    <w:p>
+      <w:r>
+        <w:t>GitHub is a website that allows version management to occur in a way which is both cohesive and effective. GitHub is used by most software developers, and is a core system which is also used by big software development company “Microsoft” for instance</w:t>
+      </w:r>
+      <w:bookmarkStart w:id="0" w:name="_GoBack"/>
+      <w:bookmarkEnd w:id="0"/>
+      <w:r>
+        <w:t>.</w:t>
       </w:r>
     </w:p>
     <w:p>
@@ -208,6 +213,7 @@
     <w:lsdException w:name="HTML Sample" w:semiHidden="1" w:unhideWhenUsed="1"/>
     <w:lsdException w:name="HTML Typewriter" w:semiHidden="1" w:unhideWhenUsed="1"/>
     <w:lsdException w:name="HTML Variable" w:semiHidden="1" w:unhideWhenUsed="1"/>
+    <w:lsdException w:name="Normal Table" w:semiHidden="1" w:unhideWhenUsed="1"/>
     <w:lsdException w:name="annotation subject" w:semiHidden="1" w:unhideWhenUsed="1"/>
     <w:lsdException w:name="No List" w:semiHidden="1" w:unhideWhenUsed="1"/>
     <w:lsdException w:name="Outline List 1" w:semiHidden="1" w:unhideWhenUsed="1"/>
@@ -251,8 +257,10 @@
     <w:lsdException w:name="Table Elegant" w:semiHidden="1" w:unhideWhenUsed="1"/>
     <w:lsdException w:name="Table Professional" w:semiHidden="1" w:unhideWhenUsed="1"/>
     <w:lsdException w:name="Table Subtle 1" w:semiHidden="1" w:unhideWhenUsed="1"/>
+    <w:lsdException w:name="Table Subtle 2" w:semiHidden="1" w:unhideWhenUsed="1"/>
     <w:lsdException w:name="Table Web 1" w:semiHidden="1" w:unhideWhenUsed="1"/>
     <w:lsdException w:name="Table Web 2" w:semiHidden="1" w:unhideWhenUsed="1"/>
+    <w:lsdException w:name="Table Web 3" w:semiHidden="1" w:unhideWhenUsed="1"/>
     <w:lsdException w:name="Balloon Text" w:semiHidden="1" w:unhideWhenUsed="1"/>
     <w:lsdException w:name="Table Grid" w:uiPriority="39"/>
     <w:lsdException w:name="Table Theme" w:semiHidden="1" w:unhideWhenUsed="1"/>

</xml_diff>

<commit_message>
File uploaded  after changes
</commit_message>
<xml_diff>
--- a/CMP73010.docx
+++ b/CMP73010.docx
@@ -1,6 +1,6 @@
 
 <file path=word/document.xml><?xml version="1.0" encoding="utf-8"?>
-<w:document xmlns:wpc="http://schemas.microsoft.com/office/word/2010/wordprocessingCanvas" xmlns:cx="http://schemas.microsoft.com/office/drawing/2014/chartex" xmlns:cx1="http://schemas.microsoft.com/office/drawing/2015/9/8/chartex" xmlns:cx2="http://schemas.microsoft.com/office/drawing/2015/10/21/chartex" xmlns:cx3="http://schemas.microsoft.com/office/drawing/2016/5/9/chartex" xmlns:cx4="http://schemas.microsoft.com/office/drawing/2016/5/10/chartex" xmlns:cx5="http://schemas.microsoft.com/office/drawing/2016/5/11/chartex" xmlns:cx6="http://schemas.microsoft.com/office/drawing/2016/5/12/chartex" xmlns:cx7="http://schemas.microsoft.com/office/drawing/2016/5/13/chartex" xmlns:cx8="http://schemas.microsoft.com/office/drawing/2016/5/14/chartex" xmlns:mc="http://schemas.openxmlformats.org/markup-compatibility/2006" xmlns:aink="http://schemas.microsoft.com/office/drawing/2016/ink" xmlns:am3d="http://schemas.microsoft.com/office/drawing/2017/model3d" xmlns:o="urn:schemas-microsoft-com:office:office" xmlns:r="http://schemas.openxmlformats.org/officeDocument/2006/relationships" xmlns:m="http://schemas.openxmlformats.org/officeDocument/2006/math" xmlns:v="urn:schemas-microsoft-com:vml" xmlns:wp14="http://schemas.microsoft.com/office/word/2010/wordprocessingDrawing" xmlns:wp="http://schemas.openxmlformats.org/drawingml/2006/wordprocessingDrawing" xmlns:w10="urn:schemas-microsoft-com:office:word" xmlns:w="http://schemas.openxmlformats.org/wordprocessingml/2006/main" xmlns:w14="http://schemas.microsoft.com/office/word/2010/wordml" xmlns:w15="http://schemas.microsoft.com/office/word/2012/wordml" xmlns:w16cid="http://schemas.microsoft.com/office/word/2016/wordml/cid" xmlns:w16se="http://schemas.microsoft.com/office/word/2015/wordml/symex" xmlns:wpg="http://schemas.microsoft.com/office/word/2010/wordprocessingGroup" xmlns:wpi="http://schemas.microsoft.com/office/word/2010/wordprocessingInk" xmlns:wne="http://schemas.microsoft.com/office/word/2006/wordml" xmlns:wps="http://schemas.microsoft.com/office/word/2010/wordprocessingShape" mc:Ignorable="w14 w15 w16se w16cid wp14">
+<w:document xmlns:wpc="http://schemas.microsoft.com/office/word/2010/wordprocessingCanvas" xmlns:mc="http://schemas.openxmlformats.org/markup-compatibility/2006" xmlns:o="urn:schemas-microsoft-com:office:office" xmlns:r="http://schemas.openxmlformats.org/officeDocument/2006/relationships" xmlns:m="http://schemas.openxmlformats.org/officeDocument/2006/math" xmlns:v="urn:schemas-microsoft-com:vml" xmlns:wp14="http://schemas.microsoft.com/office/word/2010/wordprocessingDrawing" xmlns:wp="http://schemas.openxmlformats.org/drawingml/2006/wordprocessingDrawing" xmlns:w10="urn:schemas-microsoft-com:office:word" xmlns:w="http://schemas.openxmlformats.org/wordprocessingml/2006/main" xmlns:w14="http://schemas.microsoft.com/office/word/2010/wordml" xmlns:w15="http://schemas.microsoft.com/office/word/2012/wordml" xmlns:wpg="http://schemas.microsoft.com/office/word/2010/wordprocessingGroup" xmlns:wpi="http://schemas.microsoft.com/office/word/2010/wordprocessingInk" xmlns:wne="http://schemas.microsoft.com/office/word/2006/wordml" xmlns:wps="http://schemas.microsoft.com/office/word/2010/wordprocessingShape" mc:Ignorable="w14 w15 wp14">
   <w:body>
     <w:p>
       <w:pPr>
@@ -23,58 +23,128 @@
         </w:rPr>
         <w:t>MP73010</w:t>
       </w:r>
+      <w:r>
+        <w:rPr>
+          <w:b/>
+          <w:sz w:val="28"/>
+        </w:rPr>
+        <w:t xml:space="preserve"> – Assignment 1 exercise</w:t>
+      </w:r>
+    </w:p>
+    <w:p>
+      <w:r>
+        <w:t>Remember that this is a public repository so your changes will be seen by anyone who looks!</w:t>
+      </w:r>
+    </w:p>
+    <w:p>
+      <w:r>
+        <w:t xml:space="preserve">Add some comments about Version management after this line, or just add some text so there is a change to this file.  Remember that your GitHub user </w:t>
+      </w:r>
+      <w:r>
+        <w:t>ID</w:t>
+      </w:r>
+      <w:r>
+        <w:t xml:space="preserve"> must be submitted in you</w:t>
+      </w:r>
+      <w:r>
+        <w:t>r</w:t>
+      </w:r>
+      <w:r>
+        <w:t xml:space="preserve"> assignment report!</w:t>
+      </w:r>
+    </w:p>
+    <w:p>
+      <w:r>
+        <w:t>&gt;&gt;</w:t>
+      </w:r>
+      <w:proofErr w:type="gramStart"/>
+      <w:r>
+        <w:t>&gt;  your</w:t>
+      </w:r>
+      <w:proofErr w:type="gramEnd"/>
+      <w:r>
+        <w:t xml:space="preserve"> stuff after this line &gt;&gt;&gt;</w:t>
+      </w:r>
+    </w:p>
+    <w:p>
+      <w:r>
+        <w:t>Ben changing things up!</w:t>
+      </w:r>
+    </w:p>
+    <w:p>
+      <w:pPr>
+        <w:rPr>
+          <w:rFonts w:ascii="Times New Roman" w:hAnsi="Times New Roman" w:cs="Times New Roman"/>
+          <w:sz w:val="24"/>
+          <w:szCs w:val="24"/>
+        </w:rPr>
+      </w:pPr>
+      <w:r>
+        <w:rPr>
+          <w:rFonts w:ascii="Times New Roman" w:hAnsi="Times New Roman" w:cs="Times New Roman"/>
+          <w:color w:val="424240"/>
+          <w:sz w:val="24"/>
+          <w:szCs w:val="24"/>
+          <w:shd w:val="clear" w:color="auto" w:fill="FEFDFA"/>
+        </w:rPr>
+        <w:t>Version Management also called</w:t>
+      </w:r>
+      <w:proofErr w:type="gramStart"/>
+      <w:r>
+        <w:rPr>
+          <w:rFonts w:ascii="Times New Roman" w:hAnsi="Times New Roman" w:cs="Times New Roman"/>
+          <w:color w:val="424240"/>
+          <w:sz w:val="24"/>
+          <w:szCs w:val="24"/>
+          <w:shd w:val="clear" w:color="auto" w:fill="FEFDFA"/>
+        </w:rPr>
+        <w:t>  Version</w:t>
+      </w:r>
+      <w:proofErr w:type="gramEnd"/>
+      <w:r>
+        <w:rPr>
+          <w:rFonts w:ascii="Times New Roman" w:hAnsi="Times New Roman" w:cs="Times New Roman"/>
+          <w:color w:val="424240"/>
+          <w:sz w:val="24"/>
+          <w:szCs w:val="24"/>
+          <w:shd w:val="clear" w:color="auto" w:fill="FEFDFA"/>
+        </w:rPr>
+        <w:t xml:space="preserve"> Control or Revision Control, is a means to effectively track and control changes to a collection of related entities.</w:t>
+      </w:r>
+      <w:r>
+        <w:rPr>
+          <w:rFonts w:ascii="Times New Roman" w:hAnsi="Times New Roman" w:cs="Times New Roman"/>
+          <w:color w:val="424240"/>
+          <w:sz w:val="24"/>
+          <w:szCs w:val="24"/>
+          <w:shd w:val="clear" w:color="auto" w:fill="FEFDFA"/>
+        </w:rPr>
+        <w:t xml:space="preserve"> </w:t>
+      </w:r>
+      <w:r>
+        <w:rPr>
+          <w:rFonts w:ascii="Times New Roman" w:hAnsi="Times New Roman" w:cs="Times New Roman"/>
+          <w:color w:val="424240"/>
+          <w:sz w:val="24"/>
+          <w:szCs w:val="24"/>
+          <w:shd w:val="clear" w:color="auto" w:fill="FEFDFA"/>
+        </w:rPr>
+        <w:t>Version control systems are essentially tools and tools by themselves are not sufficient for effective version management;</w:t>
+      </w:r>
+    </w:p>
+    <w:p>
+      <w:pPr>
+        <w:rPr>
+          <w:rFonts w:ascii="Times New Roman" w:hAnsi="Times New Roman" w:cs="Times New Roman"/>
+          <w:sz w:val="24"/>
+          <w:szCs w:val="24"/>
+        </w:rPr>
+      </w:pPr>
+    </w:p>
+    <w:p>
       <w:bookmarkStart w:id="0" w:name="_GoBack"/>
       <w:bookmarkEnd w:id="0"/>
-      <w:r>
-        <w:rPr>
-          <w:b/>
-          <w:sz w:val="28"/>
-        </w:rPr>
-        <w:t xml:space="preserve"> – Assignment 1 exercise</w:t>
-      </w:r>
     </w:p>
-    <w:p>
-      <w:r>
-        <w:t>Remember that this is a public repository so your changes will be seen by anyone who looks!</w:t>
-      </w:r>
-    </w:p>
-    <w:p>
-      <w:r>
-        <w:t xml:space="preserve">Add some comments about Version management after this line, or just add some text so there is a change to this file.  Remember that your GitHub user </w:t>
-      </w:r>
-      <w:r>
-        <w:t>ID</w:t>
-      </w:r>
-      <w:r>
-        <w:t xml:space="preserve"> must be submitted in you</w:t>
-      </w:r>
-      <w:r>
-        <w:t>r</w:t>
-      </w:r>
-      <w:r>
-        <w:t xml:space="preserve"> assignment report!</w:t>
-      </w:r>
-    </w:p>
-    <w:p>
-      <w:r>
-        <w:t>&gt;&gt;</w:t>
-      </w:r>
-      <w:proofErr w:type="gramStart"/>
-      <w:r>
-        <w:t>&gt;  your</w:t>
-      </w:r>
-      <w:proofErr w:type="gramEnd"/>
-      <w:r>
-        <w:t xml:space="preserve"> stuff after this line &gt;&gt;&gt;</w:t>
-      </w:r>
-    </w:p>
-    <w:p>
-      <w:r>
-        <w:t>Ben changing things up!</w:t>
-      </w:r>
-    </w:p>
-    <w:p/>
-    <w:p/>
     <w:sectPr>
       <w:pgSz w:w="11906" w:h="16838"/>
       <w:pgMar w:top="1440" w:right="1440" w:bottom="1440" w:left="1440" w:header="708" w:footer="708" w:gutter="0"/>
@@ -86,7 +156,7 @@
 </file>
 
 <file path=word/styles.xml><?xml version="1.0" encoding="utf-8"?>
-<w:styles xmlns:mc="http://schemas.openxmlformats.org/markup-compatibility/2006" xmlns:r="http://schemas.openxmlformats.org/officeDocument/2006/relationships" xmlns:w="http://schemas.openxmlformats.org/wordprocessingml/2006/main" xmlns:w14="http://schemas.microsoft.com/office/word/2010/wordml" xmlns:w15="http://schemas.microsoft.com/office/word/2012/wordml" xmlns:w16cid="http://schemas.microsoft.com/office/word/2016/wordml/cid" xmlns:w16se="http://schemas.microsoft.com/office/word/2015/wordml/symex" mc:Ignorable="w14 w15 w16se w16cid">
+<w:styles xmlns:mc="http://schemas.openxmlformats.org/markup-compatibility/2006" xmlns:r="http://schemas.openxmlformats.org/officeDocument/2006/relationships" xmlns:w="http://schemas.openxmlformats.org/wordprocessingml/2006/main" xmlns:w14="http://schemas.microsoft.com/office/word/2010/wordml" xmlns:w15="http://schemas.microsoft.com/office/word/2012/wordml" mc:Ignorable="w14 w15">
   <w:docDefaults>
     <w:rPrDefault>
       <w:rPr>
@@ -102,7 +172,7 @@
       </w:pPr>
     </w:pPrDefault>
   </w:docDefaults>
-  <w:latentStyles w:defLockedState="0" w:defUIPriority="99" w:defSemiHidden="0" w:defUnhideWhenUsed="0" w:defQFormat="0" w:count="376">
+  <w:latentStyles w:defLockedState="0" w:defUIPriority="99" w:defSemiHidden="0" w:defUnhideWhenUsed="0" w:defQFormat="0" w:count="371">
     <w:lsdException w:name="Normal" w:uiPriority="0" w:qFormat="1"/>
     <w:lsdException w:name="heading 1" w:uiPriority="9" w:qFormat="1"/>
     <w:lsdException w:name="heading 2" w:semiHidden="1" w:uiPriority="9" w:unhideWhenUsed="1" w:qFormat="1"/>
@@ -208,6 +278,7 @@
     <w:lsdException w:name="HTML Sample" w:semiHidden="1" w:unhideWhenUsed="1"/>
     <w:lsdException w:name="HTML Typewriter" w:semiHidden="1" w:unhideWhenUsed="1"/>
     <w:lsdException w:name="HTML Variable" w:semiHidden="1" w:unhideWhenUsed="1"/>
+    <w:lsdException w:name="Normal Table" w:semiHidden="1" w:unhideWhenUsed="1"/>
     <w:lsdException w:name="annotation subject" w:semiHidden="1" w:unhideWhenUsed="1"/>
     <w:lsdException w:name="No List" w:semiHidden="1" w:unhideWhenUsed="1"/>
     <w:lsdException w:name="Outline List 1" w:semiHidden="1" w:unhideWhenUsed="1"/>
@@ -251,8 +322,10 @@
     <w:lsdException w:name="Table Elegant" w:semiHidden="1" w:unhideWhenUsed="1"/>
     <w:lsdException w:name="Table Professional" w:semiHidden="1" w:unhideWhenUsed="1"/>
     <w:lsdException w:name="Table Subtle 1" w:semiHidden="1" w:unhideWhenUsed="1"/>
+    <w:lsdException w:name="Table Subtle 2" w:semiHidden="1" w:unhideWhenUsed="1"/>
     <w:lsdException w:name="Table Web 1" w:semiHidden="1" w:unhideWhenUsed="1"/>
     <w:lsdException w:name="Table Web 2" w:semiHidden="1" w:unhideWhenUsed="1"/>
+    <w:lsdException w:name="Table Web 3" w:semiHidden="1" w:unhideWhenUsed="1"/>
     <w:lsdException w:name="Balloon Text" w:semiHidden="1" w:unhideWhenUsed="1"/>
     <w:lsdException w:name="Table Grid" w:uiPriority="39"/>
     <w:lsdException w:name="Table Theme" w:semiHidden="1" w:unhideWhenUsed="1"/>
@@ -471,11 +544,6 @@
     <w:lsdException w:name="List Table 5 Dark Accent 6" w:uiPriority="50"/>
     <w:lsdException w:name="List Table 6 Colorful Accent 6" w:uiPriority="51"/>
     <w:lsdException w:name="List Table 7 Colorful Accent 6" w:uiPriority="52"/>
-    <w:lsdException w:name="Mention" w:semiHidden="1" w:unhideWhenUsed="1"/>
-    <w:lsdException w:name="Smart Hyperlink" w:semiHidden="1" w:unhideWhenUsed="1"/>
-    <w:lsdException w:name="Hashtag" w:semiHidden="1" w:unhideWhenUsed="1"/>
-    <w:lsdException w:name="Unresolved Mention" w:semiHidden="1" w:unhideWhenUsed="1"/>
-    <w:lsdException w:name="Smart Link" w:semiHidden="1" w:unhideWhenUsed="1"/>
   </w:latentStyles>
   <w:style w:type="paragraph" w:default="1" w:styleId="Normal">
     <w:name w:val="Normal"/>

</xml_diff>

<commit_message>
Assignment 1 - Part 2 Configuration Management
Code/file version management (3 marks)
</commit_message>
<xml_diff>
--- a/CMP73010.docx
+++ b/CMP73010.docx
@@ -23,8 +23,6 @@
         </w:rPr>
         <w:t>MP73010</w:t>
       </w:r>
-      <w:bookmarkStart w:id="0" w:name="_GoBack"/>
-      <w:bookmarkEnd w:id="0"/>
       <w:r>
         <w:rPr>
           <w:b/>
@@ -74,6 +72,37 @@
       </w:r>
     </w:p>
     <w:p/>
+    <w:p>
+      <w:pPr>
+        <w:rPr>
+          <w:rFonts w:hint="eastAsia"/>
+          <w:lang w:eastAsia="zh-CN"/>
+        </w:rPr>
+      </w:pPr>
+      <w:proofErr w:type="spellStart"/>
+      <w:r>
+        <w:rPr>
+          <w:rFonts w:hint="eastAsia"/>
+          <w:lang w:eastAsia="zh-CN"/>
+        </w:rPr>
+        <w:t>J</w:t>
+      </w:r>
+      <w:r>
+        <w:rPr>
+          <w:lang w:eastAsia="zh-CN"/>
+        </w:rPr>
+        <w:t>ianqi</w:t>
+      </w:r>
+      <w:proofErr w:type="spellEnd"/>
+      <w:r>
+        <w:rPr>
+          <w:lang w:eastAsia="zh-CN"/>
+        </w:rPr>
+        <w:t xml:space="preserve"> changing things up! </w:t>
+      </w:r>
+      <w:bookmarkStart w:id="0" w:name="_GoBack"/>
+      <w:bookmarkEnd w:id="0"/>
+    </w:p>
     <w:p/>
     <w:sectPr>
       <w:pgSz w:w="11906" w:h="16838"/>
@@ -85,12 +114,62 @@
 </w:document>
 </file>
 
+<file path=word/endnotes.xml><?xml version="1.0" encoding="utf-8"?>
+<w:endnotes xmlns:wpc="http://schemas.microsoft.com/office/word/2010/wordprocessingCanvas" xmlns:cx="http://schemas.microsoft.com/office/drawing/2014/chartex" xmlns:cx1="http://schemas.microsoft.com/office/drawing/2015/9/8/chartex" xmlns:cx2="http://schemas.microsoft.com/office/drawing/2015/10/21/chartex" xmlns:cx3="http://schemas.microsoft.com/office/drawing/2016/5/9/chartex" xmlns:cx4="http://schemas.microsoft.com/office/drawing/2016/5/10/chartex" xmlns:cx5="http://schemas.microsoft.com/office/drawing/2016/5/11/chartex" xmlns:cx6="http://schemas.microsoft.com/office/drawing/2016/5/12/chartex" xmlns:cx7="http://schemas.microsoft.com/office/drawing/2016/5/13/chartex" xmlns:cx8="http://schemas.microsoft.com/office/drawing/2016/5/14/chartex" xmlns:mc="http://schemas.openxmlformats.org/markup-compatibility/2006" xmlns:aink="http://schemas.microsoft.com/office/drawing/2016/ink" xmlns:am3d="http://schemas.microsoft.com/office/drawing/2017/model3d" xmlns:o="urn:schemas-microsoft-com:office:office" xmlns:r="http://schemas.openxmlformats.org/officeDocument/2006/relationships" xmlns:m="http://schemas.openxmlformats.org/officeDocument/2006/math" xmlns:v="urn:schemas-microsoft-com:vml" xmlns:wp14="http://schemas.microsoft.com/office/word/2010/wordprocessingDrawing" xmlns:wp="http://schemas.openxmlformats.org/drawingml/2006/wordprocessingDrawing" xmlns:w10="urn:schemas-microsoft-com:office:word" xmlns:w="http://schemas.openxmlformats.org/wordprocessingml/2006/main" xmlns:w14="http://schemas.microsoft.com/office/word/2010/wordml" xmlns:w15="http://schemas.microsoft.com/office/word/2012/wordml" xmlns:w16cid="http://schemas.microsoft.com/office/word/2016/wordml/cid" xmlns:w16se="http://schemas.microsoft.com/office/word/2015/wordml/symex" xmlns:wpg="http://schemas.microsoft.com/office/word/2010/wordprocessingGroup" xmlns:wpi="http://schemas.microsoft.com/office/word/2010/wordprocessingInk" xmlns:wne="http://schemas.microsoft.com/office/word/2006/wordml" xmlns:wps="http://schemas.microsoft.com/office/word/2010/wordprocessingShape" mc:Ignorable="w14 w15 w16se w16cid wp14">
+  <w:endnote w:type="separator" w:id="-1">
+    <w:p>
+      <w:pPr>
+        <w:spacing w:after="0" w:line="240" w:lineRule="auto"/>
+      </w:pPr>
+      <w:r>
+        <w:separator/>
+      </w:r>
+    </w:p>
+  </w:endnote>
+  <w:endnote w:type="continuationSeparator" w:id="0">
+    <w:p>
+      <w:pPr>
+        <w:spacing w:after="0" w:line="240" w:lineRule="auto"/>
+      </w:pPr>
+      <w:r>
+        <w:continuationSeparator/>
+      </w:r>
+    </w:p>
+  </w:endnote>
+</w:endnotes>
+</file>
+
+<file path=word/footnotes.xml><?xml version="1.0" encoding="utf-8"?>
+<w:footnotes xmlns:wpc="http://schemas.microsoft.com/office/word/2010/wordprocessingCanvas" xmlns:cx="http://schemas.microsoft.com/office/drawing/2014/chartex" xmlns:cx1="http://schemas.microsoft.com/office/drawing/2015/9/8/chartex" xmlns:cx2="http://schemas.microsoft.com/office/drawing/2015/10/21/chartex" xmlns:cx3="http://schemas.microsoft.com/office/drawing/2016/5/9/chartex" xmlns:cx4="http://schemas.microsoft.com/office/drawing/2016/5/10/chartex" xmlns:cx5="http://schemas.microsoft.com/office/drawing/2016/5/11/chartex" xmlns:cx6="http://schemas.microsoft.com/office/drawing/2016/5/12/chartex" xmlns:cx7="http://schemas.microsoft.com/office/drawing/2016/5/13/chartex" xmlns:cx8="http://schemas.microsoft.com/office/drawing/2016/5/14/chartex" xmlns:mc="http://schemas.openxmlformats.org/markup-compatibility/2006" xmlns:aink="http://schemas.microsoft.com/office/drawing/2016/ink" xmlns:am3d="http://schemas.microsoft.com/office/drawing/2017/model3d" xmlns:o="urn:schemas-microsoft-com:office:office" xmlns:r="http://schemas.openxmlformats.org/officeDocument/2006/relationships" xmlns:m="http://schemas.openxmlformats.org/officeDocument/2006/math" xmlns:v="urn:schemas-microsoft-com:vml" xmlns:wp14="http://schemas.microsoft.com/office/word/2010/wordprocessingDrawing" xmlns:wp="http://schemas.openxmlformats.org/drawingml/2006/wordprocessingDrawing" xmlns:w10="urn:schemas-microsoft-com:office:word" xmlns:w="http://schemas.openxmlformats.org/wordprocessingml/2006/main" xmlns:w14="http://schemas.microsoft.com/office/word/2010/wordml" xmlns:w15="http://schemas.microsoft.com/office/word/2012/wordml" xmlns:w16cid="http://schemas.microsoft.com/office/word/2016/wordml/cid" xmlns:w16se="http://schemas.microsoft.com/office/word/2015/wordml/symex" xmlns:wpg="http://schemas.microsoft.com/office/word/2010/wordprocessingGroup" xmlns:wpi="http://schemas.microsoft.com/office/word/2010/wordprocessingInk" xmlns:wne="http://schemas.microsoft.com/office/word/2006/wordml" xmlns:wps="http://schemas.microsoft.com/office/word/2010/wordprocessingShape" mc:Ignorable="w14 w15 w16se w16cid wp14">
+  <w:footnote w:type="separator" w:id="-1">
+    <w:p>
+      <w:pPr>
+        <w:spacing w:after="0" w:line="240" w:lineRule="auto"/>
+      </w:pPr>
+      <w:r>
+        <w:separator/>
+      </w:r>
+    </w:p>
+  </w:footnote>
+  <w:footnote w:type="continuationSeparator" w:id="0">
+    <w:p>
+      <w:pPr>
+        <w:spacing w:after="0" w:line="240" w:lineRule="auto"/>
+      </w:pPr>
+      <w:r>
+        <w:continuationSeparator/>
+      </w:r>
+    </w:p>
+  </w:footnote>
+</w:footnotes>
+</file>
+
 <file path=word/styles.xml><?xml version="1.0" encoding="utf-8"?>
 <w:styles xmlns:mc="http://schemas.openxmlformats.org/markup-compatibility/2006" xmlns:r="http://schemas.openxmlformats.org/officeDocument/2006/relationships" xmlns:w="http://schemas.openxmlformats.org/wordprocessingml/2006/main" xmlns:w14="http://schemas.microsoft.com/office/word/2010/wordml" xmlns:w15="http://schemas.microsoft.com/office/word/2012/wordml" xmlns:w16cid="http://schemas.microsoft.com/office/word/2016/wordml/cid" xmlns:w16se="http://schemas.microsoft.com/office/word/2015/wordml/symex" mc:Ignorable="w14 w15 w16se w16cid">
   <w:docDefaults>
     <w:rPrDefault>
       <w:rPr>
-        <w:rFonts w:asciiTheme="minorHAnsi" w:eastAsiaTheme="minorHAnsi" w:hAnsiTheme="minorHAnsi" w:cstheme="minorBidi"/>
+        <w:rFonts w:asciiTheme="minorHAnsi" w:eastAsiaTheme="minorEastAsia" w:hAnsiTheme="minorHAnsi" w:cstheme="minorBidi"/>
         <w:sz w:val="22"/>
         <w:szCs w:val="22"/>
         <w:lang w:val="en-AU" w:eastAsia="en-US" w:bidi="ar-SA"/>
@@ -208,6 +287,7 @@
     <w:lsdException w:name="HTML Sample" w:semiHidden="1" w:unhideWhenUsed="1"/>
     <w:lsdException w:name="HTML Typewriter" w:semiHidden="1" w:unhideWhenUsed="1"/>
     <w:lsdException w:name="HTML Variable" w:semiHidden="1" w:unhideWhenUsed="1"/>
+    <w:lsdException w:name="Normal Table" w:semiHidden="1" w:unhideWhenUsed="1"/>
     <w:lsdException w:name="annotation subject" w:semiHidden="1" w:unhideWhenUsed="1"/>
     <w:lsdException w:name="No List" w:semiHidden="1" w:unhideWhenUsed="1"/>
     <w:lsdException w:name="Outline List 1" w:semiHidden="1" w:unhideWhenUsed="1"/>
@@ -251,8 +331,10 @@
     <w:lsdException w:name="Table Elegant" w:semiHidden="1" w:unhideWhenUsed="1"/>
     <w:lsdException w:name="Table Professional" w:semiHidden="1" w:unhideWhenUsed="1"/>
     <w:lsdException w:name="Table Subtle 1" w:semiHidden="1" w:unhideWhenUsed="1"/>
+    <w:lsdException w:name="Table Subtle 2" w:semiHidden="1" w:unhideWhenUsed="1"/>
     <w:lsdException w:name="Table Web 1" w:semiHidden="1" w:unhideWhenUsed="1"/>
     <w:lsdException w:name="Table Web 2" w:semiHidden="1" w:unhideWhenUsed="1"/>
+    <w:lsdException w:name="Table Web 3" w:semiHidden="1" w:unhideWhenUsed="1"/>
     <w:lsdException w:name="Balloon Text" w:semiHidden="1" w:unhideWhenUsed="1"/>
     <w:lsdException w:name="Table Grid" w:uiPriority="39"/>
     <w:lsdException w:name="Table Theme" w:semiHidden="1" w:unhideWhenUsed="1"/>
@@ -477,17 +559,17 @@
     <w:lsdException w:name="Unresolved Mention" w:semiHidden="1" w:unhideWhenUsed="1"/>
     <w:lsdException w:name="Smart Link" w:semiHidden="1" w:unhideWhenUsed="1"/>
   </w:latentStyles>
-  <w:style w:type="paragraph" w:default="1" w:styleId="Normal">
+  <w:style w:type="paragraph" w:default="1" w:styleId="a">
     <w:name w:val="Normal"/>
     <w:qFormat/>
   </w:style>
-  <w:style w:type="character" w:default="1" w:styleId="DefaultParagraphFont">
+  <w:style w:type="character" w:default="1" w:styleId="a0">
     <w:name w:val="Default Paragraph Font"/>
     <w:uiPriority w:val="1"/>
     <w:semiHidden/>
     <w:unhideWhenUsed/>
   </w:style>
-  <w:style w:type="table" w:default="1" w:styleId="TableNormal">
+  <w:style w:type="table" w:default="1" w:styleId="a1">
     <w:name w:val="Normal Table"/>
     <w:uiPriority w:val="99"/>
     <w:semiHidden/>
@@ -502,11 +584,77 @@
       </w:tblCellMar>
     </w:tblPr>
   </w:style>
-  <w:style w:type="numbering" w:default="1" w:styleId="NoList">
+  <w:style w:type="numbering" w:default="1" w:styleId="a2">
     <w:name w:val="No List"/>
     <w:uiPriority w:val="99"/>
     <w:semiHidden/>
     <w:unhideWhenUsed/>
+  </w:style>
+  <w:style w:type="paragraph" w:styleId="a3">
+    <w:name w:val="header"/>
+    <w:basedOn w:val="a"/>
+    <w:link w:val="a4"/>
+    <w:uiPriority w:val="99"/>
+    <w:unhideWhenUsed/>
+    <w:rsid w:val="00632509"/>
+    <w:pPr>
+      <w:pBdr>
+        <w:bottom w:val="single" w:sz="6" w:space="1" w:color="auto"/>
+      </w:pBdr>
+      <w:tabs>
+        <w:tab w:val="center" w:pos="4153"/>
+        <w:tab w:val="right" w:pos="8306"/>
+      </w:tabs>
+      <w:snapToGrid w:val="0"/>
+      <w:spacing w:line="240" w:lineRule="auto"/>
+      <w:jc w:val="center"/>
+    </w:pPr>
+    <w:rPr>
+      <w:sz w:val="18"/>
+      <w:szCs w:val="18"/>
+    </w:rPr>
+  </w:style>
+  <w:style w:type="character" w:customStyle="1" w:styleId="a4">
+    <w:name w:val="页眉 字符"/>
+    <w:basedOn w:val="a0"/>
+    <w:link w:val="a3"/>
+    <w:uiPriority w:val="99"/>
+    <w:rsid w:val="00632509"/>
+    <w:rPr>
+      <w:sz w:val="18"/>
+      <w:szCs w:val="18"/>
+    </w:rPr>
+  </w:style>
+  <w:style w:type="paragraph" w:styleId="a5">
+    <w:name w:val="footer"/>
+    <w:basedOn w:val="a"/>
+    <w:link w:val="a6"/>
+    <w:uiPriority w:val="99"/>
+    <w:unhideWhenUsed/>
+    <w:rsid w:val="00632509"/>
+    <w:pPr>
+      <w:tabs>
+        <w:tab w:val="center" w:pos="4153"/>
+        <w:tab w:val="right" w:pos="8306"/>
+      </w:tabs>
+      <w:snapToGrid w:val="0"/>
+      <w:spacing w:line="240" w:lineRule="auto"/>
+    </w:pPr>
+    <w:rPr>
+      <w:sz w:val="18"/>
+      <w:szCs w:val="18"/>
+    </w:rPr>
+  </w:style>
+  <w:style w:type="character" w:customStyle="1" w:styleId="a6">
+    <w:name w:val="页脚 字符"/>
+    <w:basedOn w:val="a0"/>
+    <w:link w:val="a5"/>
+    <w:uiPriority w:val="99"/>
+    <w:rsid w:val="00632509"/>
+    <w:rPr>
+      <w:sz w:val="18"/>
+      <w:szCs w:val="18"/>
+    </w:rPr>
   </w:style>
 </w:styles>
 </file>

</xml_diff>

<commit_message>
add this assignment into new document
Have modified this document from the original assignment
</commit_message>
<xml_diff>
--- a/CMP73010.docx
+++ b/CMP73010.docx
@@ -23,8 +23,6 @@
         </w:rPr>
         <w:t>MP73010</w:t>
       </w:r>
-      <w:bookmarkStart w:id="0" w:name="_GoBack"/>
-      <w:bookmarkEnd w:id="0"/>
       <w:r>
         <w:rPr>
           <w:b/>
@@ -67,6 +65,13 @@
       <w:r>
         <w:t xml:space="preserve"> stuff after this line &gt;&gt;&gt;</w:t>
       </w:r>
+    </w:p>
+    <w:p>
+      <w:r>
+        <w:t>I don’t know what to add. Hello?</w:t>
+      </w:r>
+      <w:bookmarkStart w:id="0" w:name="_GoBack"/>
+      <w:bookmarkEnd w:id="0"/>
     </w:p>
     <w:p>
       <w:r>
@@ -208,6 +213,7 @@
     <w:lsdException w:name="HTML Sample" w:semiHidden="1" w:unhideWhenUsed="1"/>
     <w:lsdException w:name="HTML Typewriter" w:semiHidden="1" w:unhideWhenUsed="1"/>
     <w:lsdException w:name="HTML Variable" w:semiHidden="1" w:unhideWhenUsed="1"/>
+    <w:lsdException w:name="Normal Table" w:semiHidden="1" w:unhideWhenUsed="1"/>
     <w:lsdException w:name="annotation subject" w:semiHidden="1" w:unhideWhenUsed="1"/>
     <w:lsdException w:name="No List" w:semiHidden="1" w:unhideWhenUsed="1"/>
     <w:lsdException w:name="Outline List 1" w:semiHidden="1" w:unhideWhenUsed="1"/>
@@ -251,8 +257,10 @@
     <w:lsdException w:name="Table Elegant" w:semiHidden="1" w:unhideWhenUsed="1"/>
     <w:lsdException w:name="Table Professional" w:semiHidden="1" w:unhideWhenUsed="1"/>
     <w:lsdException w:name="Table Subtle 1" w:semiHidden="1" w:unhideWhenUsed="1"/>
+    <w:lsdException w:name="Table Subtle 2" w:semiHidden="1" w:unhideWhenUsed="1"/>
     <w:lsdException w:name="Table Web 1" w:semiHidden="1" w:unhideWhenUsed="1"/>
     <w:lsdException w:name="Table Web 2" w:semiHidden="1" w:unhideWhenUsed="1"/>
+    <w:lsdException w:name="Table Web 3" w:semiHidden="1" w:unhideWhenUsed="1"/>
     <w:lsdException w:name="Balloon Text" w:semiHidden="1" w:unhideWhenUsed="1"/>
     <w:lsdException w:name="Table Grid" w:uiPriority="39"/>
     <w:lsdException w:name="Table Theme" w:semiHidden="1" w:unhideWhenUsed="1"/>

</xml_diff>

<commit_message>
File submitted after changes
</commit_message>
<xml_diff>
--- a/CMP73010.docx
+++ b/CMP73010.docx
@@ -1,6 +1,6 @@
 
 <file path=word/document.xml><?xml version="1.0" encoding="utf-8"?>
-<w:document xmlns:wpc="http://schemas.microsoft.com/office/word/2010/wordprocessingCanvas" xmlns:cx="http://schemas.microsoft.com/office/drawing/2014/chartex" xmlns:cx1="http://schemas.microsoft.com/office/drawing/2015/9/8/chartex" xmlns:cx2="http://schemas.microsoft.com/office/drawing/2015/10/21/chartex" xmlns:cx3="http://schemas.microsoft.com/office/drawing/2016/5/9/chartex" xmlns:cx4="http://schemas.microsoft.com/office/drawing/2016/5/10/chartex" xmlns:cx5="http://schemas.microsoft.com/office/drawing/2016/5/11/chartex" xmlns:cx6="http://schemas.microsoft.com/office/drawing/2016/5/12/chartex" xmlns:cx7="http://schemas.microsoft.com/office/drawing/2016/5/13/chartex" xmlns:cx8="http://schemas.microsoft.com/office/drawing/2016/5/14/chartex" xmlns:mc="http://schemas.openxmlformats.org/markup-compatibility/2006" xmlns:aink="http://schemas.microsoft.com/office/drawing/2016/ink" xmlns:am3d="http://schemas.microsoft.com/office/drawing/2017/model3d" xmlns:o="urn:schemas-microsoft-com:office:office" xmlns:r="http://schemas.openxmlformats.org/officeDocument/2006/relationships" xmlns:m="http://schemas.openxmlformats.org/officeDocument/2006/math" xmlns:v="urn:schemas-microsoft-com:vml" xmlns:wp14="http://schemas.microsoft.com/office/word/2010/wordprocessingDrawing" xmlns:wp="http://schemas.openxmlformats.org/drawingml/2006/wordprocessingDrawing" xmlns:w10="urn:schemas-microsoft-com:office:word" xmlns:w="http://schemas.openxmlformats.org/wordprocessingml/2006/main" xmlns:w14="http://schemas.microsoft.com/office/word/2010/wordml" xmlns:w15="http://schemas.microsoft.com/office/word/2012/wordml" xmlns:w16cid="http://schemas.microsoft.com/office/word/2016/wordml/cid" xmlns:w16se="http://schemas.microsoft.com/office/word/2015/wordml/symex" xmlns:wpg="http://schemas.microsoft.com/office/word/2010/wordprocessingGroup" xmlns:wpi="http://schemas.microsoft.com/office/word/2010/wordprocessingInk" xmlns:wne="http://schemas.microsoft.com/office/word/2006/wordml" xmlns:wps="http://schemas.microsoft.com/office/word/2010/wordprocessingShape" mc:Ignorable="w14 w15 w16se w16cid wp14">
+<w:document xmlns:wpc="http://schemas.microsoft.com/office/word/2010/wordprocessingCanvas" xmlns:mc="http://schemas.openxmlformats.org/markup-compatibility/2006" xmlns:o="urn:schemas-microsoft-com:office:office" xmlns:r="http://schemas.openxmlformats.org/officeDocument/2006/relationships" xmlns:m="http://schemas.openxmlformats.org/officeDocument/2006/math" xmlns:v="urn:schemas-microsoft-com:vml" xmlns:wp14="http://schemas.microsoft.com/office/word/2010/wordprocessingDrawing" xmlns:wp="http://schemas.openxmlformats.org/drawingml/2006/wordprocessingDrawing" xmlns:w10="urn:schemas-microsoft-com:office:word" xmlns:w="http://schemas.openxmlformats.org/wordprocessingml/2006/main" xmlns:w14="http://schemas.microsoft.com/office/word/2010/wordml" xmlns:w15="http://schemas.microsoft.com/office/word/2012/wordml" xmlns:wpg="http://schemas.microsoft.com/office/word/2010/wordprocessingGroup" xmlns:wpi="http://schemas.microsoft.com/office/word/2010/wordprocessingInk" xmlns:wne="http://schemas.microsoft.com/office/word/2006/wordml" xmlns:wps="http://schemas.microsoft.com/office/word/2010/wordprocessingShape" mc:Ignorable="w14 w15 wp14">
   <w:body>
     <w:p>
       <w:pPr>
@@ -23,8 +23,6 @@
         </w:rPr>
         <w:t>MP73010</w:t>
       </w:r>
-      <w:bookmarkStart w:id="0" w:name="_GoBack"/>
-      <w:bookmarkEnd w:id="0"/>
       <w:r>
         <w:rPr>
           <w:b/>
@@ -57,15 +55,38 @@
     </w:p>
     <w:p>
       <w:r>
-        <w:t>&gt;&gt;</w:t>
-      </w:r>
+        <w:t xml:space="preserve">&gt;&gt;&gt; </w:t>
+      </w:r>
+      <w:proofErr w:type="spellStart"/>
+      <w:r>
+        <w:t>Github</w:t>
+      </w:r>
+      <w:proofErr w:type="spellEnd"/>
+      <w:r>
+        <w:t xml:space="preserve"> is one of the best version management system.</w:t>
+      </w:r>
+      <w:r>
+        <w:t xml:space="preserve"> &gt;&gt;&gt;</w:t>
+      </w:r>
+    </w:p>
+    <w:p>
       <w:proofErr w:type="gramStart"/>
       <w:r>
-        <w:t>&gt;  your</w:t>
-      </w:r>
+        <w:t xml:space="preserve">23247961  </w:t>
+      </w:r>
+      <w:proofErr w:type="spellStart"/>
+      <w:r>
+        <w:t>A</w:t>
+      </w:r>
+      <w:bookmarkStart w:id="0" w:name="_GoBack"/>
+      <w:bookmarkEnd w:id="0"/>
+      <w:r>
+        <w:t>namol</w:t>
+      </w:r>
+      <w:proofErr w:type="spellEnd"/>
       <w:proofErr w:type="gramEnd"/>
       <w:r>
-        <w:t xml:space="preserve"> stuff after this line &gt;&gt;&gt;</w:t>
+        <w:t xml:space="preserve"> Nepal</w:t>
       </w:r>
     </w:p>
     <w:p>
@@ -86,7 +107,7 @@
 </file>
 
 <file path=word/styles.xml><?xml version="1.0" encoding="utf-8"?>
-<w:styles xmlns:mc="http://schemas.openxmlformats.org/markup-compatibility/2006" xmlns:r="http://schemas.openxmlformats.org/officeDocument/2006/relationships" xmlns:w="http://schemas.openxmlformats.org/wordprocessingml/2006/main" xmlns:w14="http://schemas.microsoft.com/office/word/2010/wordml" xmlns:w15="http://schemas.microsoft.com/office/word/2012/wordml" xmlns:w16cid="http://schemas.microsoft.com/office/word/2016/wordml/cid" xmlns:w16se="http://schemas.microsoft.com/office/word/2015/wordml/symex" mc:Ignorable="w14 w15 w16se w16cid">
+<w:styles xmlns:mc="http://schemas.openxmlformats.org/markup-compatibility/2006" xmlns:r="http://schemas.openxmlformats.org/officeDocument/2006/relationships" xmlns:w="http://schemas.openxmlformats.org/wordprocessingml/2006/main" xmlns:w14="http://schemas.microsoft.com/office/word/2010/wordml" xmlns:w15="http://schemas.microsoft.com/office/word/2012/wordml" mc:Ignorable="w14 w15">
   <w:docDefaults>
     <w:rPrDefault>
       <w:rPr>
@@ -102,7 +123,7 @@
       </w:pPr>
     </w:pPrDefault>
   </w:docDefaults>
-  <w:latentStyles w:defLockedState="0" w:defUIPriority="99" w:defSemiHidden="0" w:defUnhideWhenUsed="0" w:defQFormat="0" w:count="376">
+  <w:latentStyles w:defLockedState="0" w:defUIPriority="99" w:defSemiHidden="0" w:defUnhideWhenUsed="0" w:defQFormat="0" w:count="371">
     <w:lsdException w:name="Normal" w:uiPriority="0" w:qFormat="1"/>
     <w:lsdException w:name="heading 1" w:uiPriority="9" w:qFormat="1"/>
     <w:lsdException w:name="heading 2" w:semiHidden="1" w:uiPriority="9" w:unhideWhenUsed="1" w:qFormat="1"/>
@@ -208,6 +229,7 @@
     <w:lsdException w:name="HTML Sample" w:semiHidden="1" w:unhideWhenUsed="1"/>
     <w:lsdException w:name="HTML Typewriter" w:semiHidden="1" w:unhideWhenUsed="1"/>
     <w:lsdException w:name="HTML Variable" w:semiHidden="1" w:unhideWhenUsed="1"/>
+    <w:lsdException w:name="Normal Table" w:semiHidden="1" w:unhideWhenUsed="1"/>
     <w:lsdException w:name="annotation subject" w:semiHidden="1" w:unhideWhenUsed="1"/>
     <w:lsdException w:name="No List" w:semiHidden="1" w:unhideWhenUsed="1"/>
     <w:lsdException w:name="Outline List 1" w:semiHidden="1" w:unhideWhenUsed="1"/>
@@ -251,8 +273,10 @@
     <w:lsdException w:name="Table Elegant" w:semiHidden="1" w:unhideWhenUsed="1"/>
     <w:lsdException w:name="Table Professional" w:semiHidden="1" w:unhideWhenUsed="1"/>
     <w:lsdException w:name="Table Subtle 1" w:semiHidden="1" w:unhideWhenUsed="1"/>
+    <w:lsdException w:name="Table Subtle 2" w:semiHidden="1" w:unhideWhenUsed="1"/>
     <w:lsdException w:name="Table Web 1" w:semiHidden="1" w:unhideWhenUsed="1"/>
     <w:lsdException w:name="Table Web 2" w:semiHidden="1" w:unhideWhenUsed="1"/>
+    <w:lsdException w:name="Table Web 3" w:semiHidden="1" w:unhideWhenUsed="1"/>
     <w:lsdException w:name="Balloon Text" w:semiHidden="1" w:unhideWhenUsed="1"/>
     <w:lsdException w:name="Table Grid" w:uiPriority="39"/>
     <w:lsdException w:name="Table Theme" w:semiHidden="1" w:unhideWhenUsed="1"/>
@@ -471,11 +495,6 @@
     <w:lsdException w:name="List Table 5 Dark Accent 6" w:uiPriority="50"/>
     <w:lsdException w:name="List Table 6 Colorful Accent 6" w:uiPriority="51"/>
     <w:lsdException w:name="List Table 7 Colorful Accent 6" w:uiPriority="52"/>
-    <w:lsdException w:name="Mention" w:semiHidden="1" w:unhideWhenUsed="1"/>
-    <w:lsdException w:name="Smart Hyperlink" w:semiHidden="1" w:unhideWhenUsed="1"/>
-    <w:lsdException w:name="Hashtag" w:semiHidden="1" w:unhideWhenUsed="1"/>
-    <w:lsdException w:name="Unresolved Mention" w:semiHidden="1" w:unhideWhenUsed="1"/>
-    <w:lsdException w:name="Smart Link" w:semiHidden="1" w:unhideWhenUsed="1"/>
   </w:latentStyles>
   <w:style w:type="paragraph" w:default="1" w:styleId="Normal">
     <w:name w:val="Normal"/>

</xml_diff>

<commit_message>
Add my name to the document
</commit_message>
<xml_diff>
--- a/CMP73010.docx
+++ b/CMP73010.docx
@@ -23,8 +23,6 @@
         </w:rPr>
         <w:t>MP73010</w:t>
       </w:r>
-      <w:bookmarkStart w:id="0" w:name="_GoBack"/>
-      <w:bookmarkEnd w:id="0"/>
       <w:r>
         <w:rPr>
           <w:b/>
@@ -73,6 +71,22 @@
         <w:t>Ben changing things up!</w:t>
       </w:r>
     </w:p>
+    <w:p>
+      <w:r>
+        <w:t xml:space="preserve">Zhu </w:t>
+      </w:r>
+      <w:proofErr w:type="spellStart"/>
+      <w:r>
+        <w:t>Guanting</w:t>
+      </w:r>
+      <w:proofErr w:type="spellEnd"/>
+      <w:r>
+        <w:t xml:space="preserve"> changing things up</w:t>
+      </w:r>
+      <w:bookmarkStart w:id="0" w:name="_GoBack"/>
+      <w:bookmarkEnd w:id="0"/>
+    </w:p>
+    <w:p/>
     <w:p/>
     <w:p/>
     <w:sectPr>
@@ -102,7 +116,7 @@
       </w:pPr>
     </w:pPrDefault>
   </w:docDefaults>
-  <w:latentStyles w:defLockedState="0" w:defUIPriority="99" w:defSemiHidden="0" w:defUnhideWhenUsed="0" w:defQFormat="0" w:count="376">
+  <w:latentStyles w:defLockedState="0" w:defUIPriority="99" w:defSemiHidden="0" w:defUnhideWhenUsed="0" w:defQFormat="0" w:count="375">
     <w:lsdException w:name="Normal" w:uiPriority="0" w:qFormat="1"/>
     <w:lsdException w:name="heading 1" w:uiPriority="9" w:qFormat="1"/>
     <w:lsdException w:name="heading 2" w:semiHidden="1" w:uiPriority="9" w:unhideWhenUsed="1" w:qFormat="1"/>
@@ -208,6 +222,7 @@
     <w:lsdException w:name="HTML Sample" w:semiHidden="1" w:unhideWhenUsed="1"/>
     <w:lsdException w:name="HTML Typewriter" w:semiHidden="1" w:unhideWhenUsed="1"/>
     <w:lsdException w:name="HTML Variable" w:semiHidden="1" w:unhideWhenUsed="1"/>
+    <w:lsdException w:name="Normal Table" w:semiHidden="1" w:unhideWhenUsed="1"/>
     <w:lsdException w:name="annotation subject" w:semiHidden="1" w:unhideWhenUsed="1"/>
     <w:lsdException w:name="No List" w:semiHidden="1" w:unhideWhenUsed="1"/>
     <w:lsdException w:name="Outline List 1" w:semiHidden="1" w:unhideWhenUsed="1"/>
@@ -251,8 +266,10 @@
     <w:lsdException w:name="Table Elegant" w:semiHidden="1" w:unhideWhenUsed="1"/>
     <w:lsdException w:name="Table Professional" w:semiHidden="1" w:unhideWhenUsed="1"/>
     <w:lsdException w:name="Table Subtle 1" w:semiHidden="1" w:unhideWhenUsed="1"/>
+    <w:lsdException w:name="Table Subtle 2" w:semiHidden="1" w:unhideWhenUsed="1"/>
     <w:lsdException w:name="Table Web 1" w:semiHidden="1" w:unhideWhenUsed="1"/>
     <w:lsdException w:name="Table Web 2" w:semiHidden="1" w:unhideWhenUsed="1"/>
+    <w:lsdException w:name="Table Web 3" w:semiHidden="1" w:unhideWhenUsed="1"/>
     <w:lsdException w:name="Balloon Text" w:semiHidden="1" w:unhideWhenUsed="1"/>
     <w:lsdException w:name="Table Grid" w:uiPriority="39"/>
     <w:lsdException w:name="Table Theme" w:semiHidden="1" w:unhideWhenUsed="1"/>
@@ -475,7 +492,6 @@
     <w:lsdException w:name="Smart Hyperlink" w:semiHidden="1" w:unhideWhenUsed="1"/>
     <w:lsdException w:name="Hashtag" w:semiHidden="1" w:unhideWhenUsed="1"/>
     <w:lsdException w:name="Unresolved Mention" w:semiHidden="1" w:unhideWhenUsed="1"/>
-    <w:lsdException w:name="Smart Link" w:semiHidden="1" w:unhideWhenUsed="1"/>
   </w:latentStyles>
   <w:style w:type="paragraph" w:default="1" w:styleId="Normal">
     <w:name w:val="Normal"/>

</xml_diff>

<commit_message>
Comments on version management added
</commit_message>
<xml_diff>
--- a/CMP73010.docx
+++ b/CMP73010.docx
@@ -23,8 +23,6 @@
         </w:rPr>
         <w:t>MP73010</w:t>
       </w:r>
-      <w:bookmarkStart w:id="0" w:name="_GoBack"/>
-      <w:bookmarkEnd w:id="0"/>
       <w:r>
         <w:rPr>
           <w:b/>
@@ -57,24 +55,63 @@
     </w:p>
     <w:p>
       <w:r>
-        <w:t>&gt;&gt;</w:t>
-      </w:r>
-      <w:proofErr w:type="gramStart"/>
-      <w:r>
-        <w:t>&gt;  your</w:t>
-      </w:r>
-      <w:proofErr w:type="gramEnd"/>
-      <w:r>
-        <w:t xml:space="preserve"> stuff after this line &gt;&gt;&gt;</w:t>
+        <w:t xml:space="preserve">&gt;&gt;&gt; </w:t>
+      </w:r>
+      <w:r>
+        <w:t>Y</w:t>
+      </w:r>
+      <w:r>
+        <w:t>our stuff after this line &gt;&gt;&gt;</w:t>
       </w:r>
     </w:p>
     <w:p>
-      <w:r>
-        <w:t>Ben changing things up!</w:t>
+      <w:pPr>
+        <w:jc w:val="center"/>
+      </w:pPr>
+      <w:r>
+        <w:t>`</w:t>
+      </w:r>
+      <w:proofErr w:type="gramStart"/>
+      <w:r>
+        <w:t>·.¸</w:t>
+      </w:r>
+      <w:proofErr w:type="gramEnd"/>
+      <w:r>
+        <w:t>¸.·´´¯`··._.·</w:t>
+      </w:r>
+      <w:r>
+        <w:t>’~</w:t>
+      </w:r>
+      <w:r>
+        <w:t xml:space="preserve">`·.¸¸.·´´¯`··._.· </w:t>
+      </w:r>
+      <w:r>
+        <w:t>Version Management</w:t>
+      </w:r>
+      <w:r>
+        <w:t xml:space="preserve"> `·.¸¸.·´´¯`··._.·</w:t>
+      </w:r>
+      <w:r>
+        <w:t>’~</w:t>
+      </w:r>
+      <w:r>
+        <w:t>`·.¸¸.·´´¯`··._.·</w:t>
       </w:r>
     </w:p>
-    <w:p/>
-    <w:p/>
+    <w:p>
+      <w:pPr>
+        <w:tabs>
+          <w:tab w:val="left" w:pos="1548"/>
+        </w:tabs>
+      </w:pPr>
+      <w:r>
+        <w:t>Version management manages the components, such as code files, configuration files, data files, documentation, media items, and other digital items that are used to create a software system.</w:t>
+      </w:r>
+    </w:p>
+    <w:p>
+      <w:bookmarkStart w:id="0" w:name="_GoBack"/>
+      <w:bookmarkEnd w:id="0"/>
+    </w:p>
     <w:sectPr>
       <w:pgSz w:w="11906" w:h="16838"/>
       <w:pgMar w:top="1440" w:right="1440" w:bottom="1440" w:left="1440" w:header="708" w:footer="708" w:gutter="0"/>
@@ -208,6 +245,7 @@
     <w:lsdException w:name="HTML Sample" w:semiHidden="1" w:unhideWhenUsed="1"/>
     <w:lsdException w:name="HTML Typewriter" w:semiHidden="1" w:unhideWhenUsed="1"/>
     <w:lsdException w:name="HTML Variable" w:semiHidden="1" w:unhideWhenUsed="1"/>
+    <w:lsdException w:name="Normal Table" w:semiHidden="1" w:unhideWhenUsed="1"/>
     <w:lsdException w:name="annotation subject" w:semiHidden="1" w:unhideWhenUsed="1"/>
     <w:lsdException w:name="No List" w:semiHidden="1" w:unhideWhenUsed="1"/>
     <w:lsdException w:name="Outline List 1" w:semiHidden="1" w:unhideWhenUsed="1"/>
@@ -251,8 +289,10 @@
     <w:lsdException w:name="Table Elegant" w:semiHidden="1" w:unhideWhenUsed="1"/>
     <w:lsdException w:name="Table Professional" w:semiHidden="1" w:unhideWhenUsed="1"/>
     <w:lsdException w:name="Table Subtle 1" w:semiHidden="1" w:unhideWhenUsed="1"/>
+    <w:lsdException w:name="Table Subtle 2" w:semiHidden="1" w:unhideWhenUsed="1"/>
     <w:lsdException w:name="Table Web 1" w:semiHidden="1" w:unhideWhenUsed="1"/>
     <w:lsdException w:name="Table Web 2" w:semiHidden="1" w:unhideWhenUsed="1"/>
+    <w:lsdException w:name="Table Web 3" w:semiHidden="1" w:unhideWhenUsed="1"/>
     <w:lsdException w:name="Balloon Text" w:semiHidden="1" w:unhideWhenUsed="1"/>
     <w:lsdException w:name="Table Grid" w:uiPriority="39"/>
     <w:lsdException w:name="Table Theme" w:semiHidden="1" w:unhideWhenUsed="1"/>

</xml_diff>

<commit_message>
Brief version management note added
</commit_message>
<xml_diff>
--- a/CMP73010.docx
+++ b/CMP73010.docx
@@ -23,8 +23,6 @@
         </w:rPr>
         <w:t>MP73010</w:t>
       </w:r>
-      <w:bookmarkStart w:id="0" w:name="_GoBack"/>
-      <w:bookmarkEnd w:id="0"/>
       <w:r>
         <w:rPr>
           <w:b/>
@@ -57,15 +55,18 @@
     </w:p>
     <w:p>
       <w:r>
-        <w:t>&gt;&gt;</w:t>
-      </w:r>
-      <w:proofErr w:type="gramStart"/>
-      <w:r>
-        <w:t>&gt;  your</w:t>
-      </w:r>
-      <w:proofErr w:type="gramEnd"/>
-      <w:r>
-        <w:t xml:space="preserve"> stuff after this line &gt;&gt;&gt;</w:t>
+        <w:t xml:space="preserve">Version management manages components that required to build an entire systems, as many people work on </w:t>
+      </w:r>
+      <w:r>
+        <w:t>these</w:t>
+      </w:r>
+      <w:r>
+        <w:t xml:space="preserve"> </w:t>
+      </w:r>
+      <w:bookmarkStart w:id="0" w:name="_GoBack"/>
+      <w:bookmarkEnd w:id="0"/>
+      <w:r>
+        <w:t>components it is important for version management to ensure that these components do not interfere with each other.</w:t>
       </w:r>
     </w:p>
     <w:p>
@@ -208,6 +209,7 @@
     <w:lsdException w:name="HTML Sample" w:semiHidden="1" w:unhideWhenUsed="1"/>
     <w:lsdException w:name="HTML Typewriter" w:semiHidden="1" w:unhideWhenUsed="1"/>
     <w:lsdException w:name="HTML Variable" w:semiHidden="1" w:unhideWhenUsed="1"/>
+    <w:lsdException w:name="Normal Table" w:semiHidden="1" w:unhideWhenUsed="1"/>
     <w:lsdException w:name="annotation subject" w:semiHidden="1" w:unhideWhenUsed="1"/>
     <w:lsdException w:name="No List" w:semiHidden="1" w:unhideWhenUsed="1"/>
     <w:lsdException w:name="Outline List 1" w:semiHidden="1" w:unhideWhenUsed="1"/>
@@ -251,8 +253,10 @@
     <w:lsdException w:name="Table Elegant" w:semiHidden="1" w:unhideWhenUsed="1"/>
     <w:lsdException w:name="Table Professional" w:semiHidden="1" w:unhideWhenUsed="1"/>
     <w:lsdException w:name="Table Subtle 1" w:semiHidden="1" w:unhideWhenUsed="1"/>
+    <w:lsdException w:name="Table Subtle 2" w:semiHidden="1" w:unhideWhenUsed="1"/>
     <w:lsdException w:name="Table Web 1" w:semiHidden="1" w:unhideWhenUsed="1"/>
     <w:lsdException w:name="Table Web 2" w:semiHidden="1" w:unhideWhenUsed="1"/>
+    <w:lsdException w:name="Table Web 3" w:semiHidden="1" w:unhideWhenUsed="1"/>
     <w:lsdException w:name="Balloon Text" w:semiHidden="1" w:unhideWhenUsed="1"/>
     <w:lsdException w:name="Table Grid" w:uiPriority="39"/>
     <w:lsdException w:name="Table Theme" w:semiHidden="1" w:unhideWhenUsed="1"/>

</xml_diff>

<commit_message>
modified the document as required
</commit_message>
<xml_diff>
--- a/CMP73010.docx
+++ b/CMP73010.docx
@@ -23,8 +23,6 @@
         </w:rPr>
         <w:t>MP73010</w:t>
       </w:r>
-      <w:bookmarkStart w:id="0" w:name="_GoBack"/>
-      <w:bookmarkEnd w:id="0"/>
       <w:r>
         <w:rPr>
           <w:b/>
@@ -67,6 +65,13 @@
       <w:r>
         <w:t xml:space="preserve"> stuff after this line &gt;&gt;&gt;</w:t>
       </w:r>
+    </w:p>
+    <w:p>
+      <w:r>
+        <w:t>Wow Git looks cool</w:t>
+      </w:r>
+      <w:bookmarkStart w:id="0" w:name="_GoBack"/>
+      <w:bookmarkEnd w:id="0"/>
     </w:p>
     <w:p>
       <w:r>
@@ -102,7 +107,7 @@
       </w:pPr>
     </w:pPrDefault>
   </w:docDefaults>
-  <w:latentStyles w:defLockedState="0" w:defUIPriority="99" w:defSemiHidden="0" w:defUnhideWhenUsed="0" w:defQFormat="0" w:count="376">
+  <w:latentStyles w:defLockedState="0" w:defUIPriority="99" w:defSemiHidden="0" w:defUnhideWhenUsed="0" w:defQFormat="0" w:count="377">
     <w:lsdException w:name="Normal" w:uiPriority="0" w:qFormat="1"/>
     <w:lsdException w:name="heading 1" w:uiPriority="9" w:qFormat="1"/>
     <w:lsdException w:name="heading 2" w:semiHidden="1" w:uiPriority="9" w:unhideWhenUsed="1" w:qFormat="1"/>
@@ -251,11 +256,11 @@
     <w:lsdException w:name="Table Elegant" w:semiHidden="1" w:unhideWhenUsed="1"/>
     <w:lsdException w:name="Table Professional" w:semiHidden="1" w:unhideWhenUsed="1"/>
     <w:lsdException w:name="Table Subtle 1" w:semiHidden="1" w:unhideWhenUsed="1"/>
+    <w:lsdException w:name="Table Subtle 2" w:semiHidden="1" w:unhideWhenUsed="1"/>
     <w:lsdException w:name="Table Web 1" w:semiHidden="1" w:unhideWhenUsed="1"/>
     <w:lsdException w:name="Table Web 2" w:semiHidden="1" w:unhideWhenUsed="1"/>
     <w:lsdException w:name="Balloon Text" w:semiHidden="1" w:unhideWhenUsed="1"/>
     <w:lsdException w:name="Table Grid" w:uiPriority="39"/>
-    <w:lsdException w:name="Table Theme" w:semiHidden="1" w:unhideWhenUsed="1"/>
     <w:lsdException w:name="Placeholder Text" w:semiHidden="1"/>
     <w:lsdException w:name="No Spacing" w:uiPriority="1" w:qFormat="1"/>
     <w:lsdException w:name="Light Shading" w:uiPriority="60"/>
@@ -476,6 +481,7 @@
     <w:lsdException w:name="Hashtag" w:semiHidden="1" w:unhideWhenUsed="1"/>
     <w:lsdException w:name="Unresolved Mention" w:semiHidden="1" w:unhideWhenUsed="1"/>
     <w:lsdException w:name="Smart Link" w:semiHidden="1" w:unhideWhenUsed="1"/>
+    <w:lsdException w:name="Smart Link Error" w:semiHidden="1" w:unhideWhenUsed="1"/>
   </w:latentStyles>
   <w:style w:type="paragraph" w:default="1" w:styleId="Normal">
     <w:name w:val="Normal"/>

</xml_diff>

<commit_message>
Commited change to CMP73010 Assignment
Changed the content of the file as mentioned in the assignment.
</commit_message>
<xml_diff>
--- a/CMP73010.docx
+++ b/CMP73010.docx
@@ -23,8 +23,6 @@
         </w:rPr>
         <w:t>MP73010</w:t>
       </w:r>
-      <w:bookmarkStart w:id="0" w:name="_GoBack"/>
-      <w:bookmarkEnd w:id="0"/>
       <w:r>
         <w:rPr>
           <w:b/>
@@ -57,15 +55,7 @@
     </w:p>
     <w:p>
       <w:r>
-        <w:t>&gt;&gt;</w:t>
-      </w:r>
-      <w:proofErr w:type="gramStart"/>
-      <w:r>
-        <w:t>&gt;  your</w:t>
-      </w:r>
-      <w:proofErr w:type="gramEnd"/>
-      <w:r>
-        <w:t xml:space="preserve"> stuff after this line &gt;&gt;&gt;</w:t>
+        <w:t>&gt;&gt;&gt;  your stuff after this line &gt;&gt;&gt;</w:t>
       </w:r>
     </w:p>
     <w:p>
@@ -73,7 +63,13 @@
         <w:t>Ben changing things up!</w:t>
       </w:r>
     </w:p>
-    <w:p/>
+    <w:p>
+      <w:r>
+        <w:t>This is Samandeep, trying to play around with GitHub and see what all commands do we have.</w:t>
+      </w:r>
+      <w:bookmarkStart w:id="0" w:name="_GoBack"/>
+      <w:bookmarkEnd w:id="0"/>
+    </w:p>
     <w:p/>
     <w:sectPr>
       <w:pgSz w:w="11906" w:h="16838"/>
@@ -208,6 +204,7 @@
     <w:lsdException w:name="HTML Sample" w:semiHidden="1" w:unhideWhenUsed="1"/>
     <w:lsdException w:name="HTML Typewriter" w:semiHidden="1" w:unhideWhenUsed="1"/>
     <w:lsdException w:name="HTML Variable" w:semiHidden="1" w:unhideWhenUsed="1"/>
+    <w:lsdException w:name="Normal Table" w:semiHidden="1" w:unhideWhenUsed="1"/>
     <w:lsdException w:name="annotation subject" w:semiHidden="1" w:unhideWhenUsed="1"/>
     <w:lsdException w:name="No List" w:semiHidden="1" w:unhideWhenUsed="1"/>
     <w:lsdException w:name="Outline List 1" w:semiHidden="1" w:unhideWhenUsed="1"/>
@@ -251,8 +248,10 @@
     <w:lsdException w:name="Table Elegant" w:semiHidden="1" w:unhideWhenUsed="1"/>
     <w:lsdException w:name="Table Professional" w:semiHidden="1" w:unhideWhenUsed="1"/>
     <w:lsdException w:name="Table Subtle 1" w:semiHidden="1" w:unhideWhenUsed="1"/>
+    <w:lsdException w:name="Table Subtle 2" w:semiHidden="1" w:unhideWhenUsed="1"/>
     <w:lsdException w:name="Table Web 1" w:semiHidden="1" w:unhideWhenUsed="1"/>
     <w:lsdException w:name="Table Web 2" w:semiHidden="1" w:unhideWhenUsed="1"/>
+    <w:lsdException w:name="Table Web 3" w:semiHidden="1" w:unhideWhenUsed="1"/>
     <w:lsdException w:name="Balloon Text" w:semiHidden="1" w:unhideWhenUsed="1"/>
     <w:lsdException w:name="Table Grid" w:uiPriority="39"/>
     <w:lsdException w:name="Table Theme" w:semiHidden="1" w:unhideWhenUsed="1"/>

</xml_diff>

<commit_message>
Changes made by 23097263
</commit_message>
<xml_diff>
--- a/CMP73010.docx
+++ b/CMP73010.docx
@@ -23,8 +23,6 @@
         </w:rPr>
         <w:t>MP73010</w:t>
       </w:r>
-      <w:bookmarkStart w:id="0" w:name="_GoBack"/>
-      <w:bookmarkEnd w:id="0"/>
       <w:r>
         <w:rPr>
           <w:b/>
@@ -67,6 +65,18 @@
       <w:r>
         <w:t xml:space="preserve"> stuff after this line &gt;&gt;&gt;</w:t>
       </w:r>
+    </w:p>
+    <w:p>
+      <w:r>
+        <w:t>Edited by Swastik Poudel</w:t>
+      </w:r>
+    </w:p>
+    <w:p>
+      <w:r>
+        <w:t>Student Number 23097263</w:t>
+      </w:r>
+      <w:bookmarkStart w:id="0" w:name="_GoBack"/>
+      <w:bookmarkEnd w:id="0"/>
     </w:p>
     <w:p>
       <w:r>
@@ -102,7 +112,7 @@
       </w:pPr>
     </w:pPrDefault>
   </w:docDefaults>
-  <w:latentStyles w:defLockedState="0" w:defUIPriority="99" w:defSemiHidden="0" w:defUnhideWhenUsed="0" w:defQFormat="0" w:count="376">
+  <w:latentStyles w:defLockedState="0" w:defUIPriority="99" w:defSemiHidden="0" w:defUnhideWhenUsed="0" w:defQFormat="0" w:count="375">
     <w:lsdException w:name="Normal" w:uiPriority="0" w:qFormat="1"/>
     <w:lsdException w:name="heading 1" w:uiPriority="9" w:qFormat="1"/>
     <w:lsdException w:name="heading 2" w:semiHidden="1" w:uiPriority="9" w:unhideWhenUsed="1" w:qFormat="1"/>
@@ -208,6 +218,7 @@
     <w:lsdException w:name="HTML Sample" w:semiHidden="1" w:unhideWhenUsed="1"/>
     <w:lsdException w:name="HTML Typewriter" w:semiHidden="1" w:unhideWhenUsed="1"/>
     <w:lsdException w:name="HTML Variable" w:semiHidden="1" w:unhideWhenUsed="1"/>
+    <w:lsdException w:name="Normal Table" w:semiHidden="1" w:unhideWhenUsed="1"/>
     <w:lsdException w:name="annotation subject" w:semiHidden="1" w:unhideWhenUsed="1"/>
     <w:lsdException w:name="No List" w:semiHidden="1" w:unhideWhenUsed="1"/>
     <w:lsdException w:name="Outline List 1" w:semiHidden="1" w:unhideWhenUsed="1"/>
@@ -251,8 +262,10 @@
     <w:lsdException w:name="Table Elegant" w:semiHidden="1" w:unhideWhenUsed="1"/>
     <w:lsdException w:name="Table Professional" w:semiHidden="1" w:unhideWhenUsed="1"/>
     <w:lsdException w:name="Table Subtle 1" w:semiHidden="1" w:unhideWhenUsed="1"/>
+    <w:lsdException w:name="Table Subtle 2" w:semiHidden="1" w:unhideWhenUsed="1"/>
     <w:lsdException w:name="Table Web 1" w:semiHidden="1" w:unhideWhenUsed="1"/>
     <w:lsdException w:name="Table Web 2" w:semiHidden="1" w:unhideWhenUsed="1"/>
+    <w:lsdException w:name="Table Web 3" w:semiHidden="1" w:unhideWhenUsed="1"/>
     <w:lsdException w:name="Balloon Text" w:semiHidden="1" w:unhideWhenUsed="1"/>
     <w:lsdException w:name="Table Grid" w:uiPriority="39"/>
     <w:lsdException w:name="Table Theme" w:semiHidden="1" w:unhideWhenUsed="1"/>
@@ -475,7 +488,6 @@
     <w:lsdException w:name="Smart Hyperlink" w:semiHidden="1" w:unhideWhenUsed="1"/>
     <w:lsdException w:name="Hashtag" w:semiHidden="1" w:unhideWhenUsed="1"/>
     <w:lsdException w:name="Unresolved Mention" w:semiHidden="1" w:unhideWhenUsed="1"/>
-    <w:lsdException w:name="Smart Link" w:semiHidden="1" w:unhideWhenUsed="1"/>
   </w:latentStyles>
   <w:style w:type="paragraph" w:default="1" w:styleId="Normal">
     <w:name w:val="Normal"/>

</xml_diff>

<commit_message>
Updated word document for CMP73010 assignment 1 session 2 2020
</commit_message>
<xml_diff>
--- a/CMP73010.docx
+++ b/CMP73010.docx
@@ -23,8 +23,6 @@
         </w:rPr>
         <w:t>MP73010</w:t>
       </w:r>
-      <w:bookmarkStart w:id="0" w:name="_GoBack"/>
-      <w:bookmarkEnd w:id="0"/>
       <w:r>
         <w:rPr>
           <w:b/>
@@ -57,15 +55,7 @@
     </w:p>
     <w:p>
       <w:r>
-        <w:t>&gt;&gt;</w:t>
-      </w:r>
-      <w:proofErr w:type="gramStart"/>
-      <w:r>
-        <w:t>&gt;  your</w:t>
-      </w:r>
-      <w:proofErr w:type="gramEnd"/>
-      <w:r>
-        <w:t xml:space="preserve"> stuff after this line &gt;&gt;&gt;</w:t>
+        <w:t>&gt;&gt;&gt;  your stuff after this line &gt;&gt;&gt;</w:t>
       </w:r>
     </w:p>
     <w:p>
@@ -73,7 +63,34 @@
         <w:t>Ben changing things up!</w:t>
       </w:r>
     </w:p>
-    <w:p/>
+    <w:p>
+      <w:r>
+        <w:t>Is ben changing it up or has Version control been around for a long time, what exactly is ben changing up? without context it’s a rather confusing statement.</w:t>
+      </w:r>
+    </w:p>
+    <w:p>
+      <w:r>
+        <w:t>Version control systems are a critical element to all software development,</w:t>
+      </w:r>
+      <w:r>
+        <w:br/>
+        <w:t>The benefits are ranged, the immediate benefits that comes to mind is as the title suggests Version Control, the capacity to traverse previous versions in the event new code breaks something its easy to compare and see what is different.</w:t>
+      </w:r>
+      <w:r>
+        <w:br/>
+      </w:r>
+      <w:r>
+        <w:br/>
+        <w:t>Additionally version control ensures can be used as a backup solution provided the VCS platform is itself backed up, it’s a rather robust solution, most platforms are offered as cloud services with inherent backup and redundancy features.</w:t>
+      </w:r>
+    </w:p>
+    <w:p>
+      <w:r>
+        <w:t>Version control systems are also absolutely required for open source to progress.</w:t>
+      </w:r>
+      <w:bookmarkStart w:id="0" w:name="_GoBack"/>
+      <w:bookmarkEnd w:id="0"/>
+    </w:p>
     <w:p/>
     <w:sectPr>
       <w:pgSz w:w="11906" w:h="16838"/>
@@ -208,6 +225,7 @@
     <w:lsdException w:name="HTML Sample" w:semiHidden="1" w:unhideWhenUsed="1"/>
     <w:lsdException w:name="HTML Typewriter" w:semiHidden="1" w:unhideWhenUsed="1"/>
     <w:lsdException w:name="HTML Variable" w:semiHidden="1" w:unhideWhenUsed="1"/>
+    <w:lsdException w:name="Normal Table" w:semiHidden="1" w:unhideWhenUsed="1"/>
     <w:lsdException w:name="annotation subject" w:semiHidden="1" w:unhideWhenUsed="1"/>
     <w:lsdException w:name="No List" w:semiHidden="1" w:unhideWhenUsed="1"/>
     <w:lsdException w:name="Outline List 1" w:semiHidden="1" w:unhideWhenUsed="1"/>
@@ -251,8 +269,10 @@
     <w:lsdException w:name="Table Elegant" w:semiHidden="1" w:unhideWhenUsed="1"/>
     <w:lsdException w:name="Table Professional" w:semiHidden="1" w:unhideWhenUsed="1"/>
     <w:lsdException w:name="Table Subtle 1" w:semiHidden="1" w:unhideWhenUsed="1"/>
+    <w:lsdException w:name="Table Subtle 2" w:semiHidden="1" w:unhideWhenUsed="1"/>
     <w:lsdException w:name="Table Web 1" w:semiHidden="1" w:unhideWhenUsed="1"/>
     <w:lsdException w:name="Table Web 2" w:semiHidden="1" w:unhideWhenUsed="1"/>
+    <w:lsdException w:name="Table Web 3" w:semiHidden="1" w:unhideWhenUsed="1"/>
     <w:lsdException w:name="Balloon Text" w:semiHidden="1" w:unhideWhenUsed="1"/>
     <w:lsdException w:name="Table Grid" w:uiPriority="39"/>
     <w:lsdException w:name="Table Theme" w:semiHidden="1" w:unhideWhenUsed="1"/>

</xml_diff>

<commit_message>
My New Uploaded File
</commit_message>
<xml_diff>
--- a/CMP73010.docx
+++ b/CMP73010.docx
@@ -1,6 +1,6 @@
 
 <file path=word/document.xml><?xml version="1.0" encoding="utf-8"?>
-<w:document xmlns:wpc="http://schemas.microsoft.com/office/word/2010/wordprocessingCanvas" xmlns:cx="http://schemas.microsoft.com/office/drawing/2014/chartex" xmlns:cx1="http://schemas.microsoft.com/office/drawing/2015/9/8/chartex" xmlns:cx2="http://schemas.microsoft.com/office/drawing/2015/10/21/chartex" xmlns:cx3="http://schemas.microsoft.com/office/drawing/2016/5/9/chartex" xmlns:cx4="http://schemas.microsoft.com/office/drawing/2016/5/10/chartex" xmlns:cx5="http://schemas.microsoft.com/office/drawing/2016/5/11/chartex" xmlns:cx6="http://schemas.microsoft.com/office/drawing/2016/5/12/chartex" xmlns:cx7="http://schemas.microsoft.com/office/drawing/2016/5/13/chartex" xmlns:cx8="http://schemas.microsoft.com/office/drawing/2016/5/14/chartex" xmlns:mc="http://schemas.openxmlformats.org/markup-compatibility/2006" xmlns:aink="http://schemas.microsoft.com/office/drawing/2016/ink" xmlns:am3d="http://schemas.microsoft.com/office/drawing/2017/model3d" xmlns:o="urn:schemas-microsoft-com:office:office" xmlns:r="http://schemas.openxmlformats.org/officeDocument/2006/relationships" xmlns:m="http://schemas.openxmlformats.org/officeDocument/2006/math" xmlns:v="urn:schemas-microsoft-com:vml" xmlns:wp14="http://schemas.microsoft.com/office/word/2010/wordprocessingDrawing" xmlns:wp="http://schemas.openxmlformats.org/drawingml/2006/wordprocessingDrawing" xmlns:w10="urn:schemas-microsoft-com:office:word" xmlns:w="http://schemas.openxmlformats.org/wordprocessingml/2006/main" xmlns:w14="http://schemas.microsoft.com/office/word/2010/wordml" xmlns:w15="http://schemas.microsoft.com/office/word/2012/wordml" xmlns:w16cid="http://schemas.microsoft.com/office/word/2016/wordml/cid" xmlns:w16se="http://schemas.microsoft.com/office/word/2015/wordml/symex" xmlns:wpg="http://schemas.microsoft.com/office/word/2010/wordprocessingGroup" xmlns:wpi="http://schemas.microsoft.com/office/word/2010/wordprocessingInk" xmlns:wne="http://schemas.microsoft.com/office/word/2006/wordml" xmlns:wps="http://schemas.microsoft.com/office/word/2010/wordprocessingShape" mc:Ignorable="w14 w15 w16se w16cid wp14">
+<w:document xmlns:wpc="http://schemas.microsoft.com/office/word/2010/wordprocessingCanvas" xmlns:cx="http://schemas.microsoft.com/office/drawing/2014/chartex" xmlns:mc="http://schemas.openxmlformats.org/markup-compatibility/2006" xmlns:o="urn:schemas-microsoft-com:office:office" xmlns:r="http://schemas.openxmlformats.org/officeDocument/2006/relationships" xmlns:m="http://schemas.openxmlformats.org/officeDocument/2006/math" xmlns:v="urn:schemas-microsoft-com:vml" xmlns:wp14="http://schemas.microsoft.com/office/word/2010/wordprocessingDrawing" xmlns:wp="http://schemas.openxmlformats.org/drawingml/2006/wordprocessingDrawing" xmlns:w10="urn:schemas-microsoft-com:office:word" xmlns:w="http://schemas.openxmlformats.org/wordprocessingml/2006/main" xmlns:w14="http://schemas.microsoft.com/office/word/2010/wordml" xmlns:w15="http://schemas.microsoft.com/office/word/2012/wordml" xmlns:w16se="http://schemas.microsoft.com/office/word/2015/wordml/symex" xmlns:wpg="http://schemas.microsoft.com/office/word/2010/wordprocessingGroup" xmlns:wpi="http://schemas.microsoft.com/office/word/2010/wordprocessingInk" xmlns:wne="http://schemas.microsoft.com/office/word/2006/wordml" xmlns:wps="http://schemas.microsoft.com/office/word/2010/wordprocessingShape" mc:Ignorable="w14 w15 w16se wp14">
   <w:body>
     <w:p>
       <w:pPr>
@@ -23,8 +23,6 @@
         </w:rPr>
         <w:t>MP73010</w:t>
       </w:r>
-      <w:bookmarkStart w:id="0" w:name="_GoBack"/>
-      <w:bookmarkEnd w:id="0"/>
       <w:r>
         <w:rPr>
           <w:b/>
@@ -72,6 +70,13 @@
       <w:r>
         <w:t>Ben changing things up!</w:t>
       </w:r>
+    </w:p>
+    <w:p>
+      <w:r>
+        <w:t>I love Programming</w:t>
+      </w:r>
+      <w:bookmarkStart w:id="0" w:name="_GoBack"/>
+      <w:bookmarkEnd w:id="0"/>
     </w:p>
     <w:p/>
     <w:p/>
@@ -86,7 +91,7 @@
 </file>
 
 <file path=word/styles.xml><?xml version="1.0" encoding="utf-8"?>
-<w:styles xmlns:mc="http://schemas.openxmlformats.org/markup-compatibility/2006" xmlns:r="http://schemas.openxmlformats.org/officeDocument/2006/relationships" xmlns:w="http://schemas.openxmlformats.org/wordprocessingml/2006/main" xmlns:w14="http://schemas.microsoft.com/office/word/2010/wordml" xmlns:w15="http://schemas.microsoft.com/office/word/2012/wordml" xmlns:w16cid="http://schemas.microsoft.com/office/word/2016/wordml/cid" xmlns:w16se="http://schemas.microsoft.com/office/word/2015/wordml/symex" mc:Ignorable="w14 w15 w16se w16cid">
+<w:styles xmlns:mc="http://schemas.openxmlformats.org/markup-compatibility/2006" xmlns:r="http://schemas.openxmlformats.org/officeDocument/2006/relationships" xmlns:w="http://schemas.openxmlformats.org/wordprocessingml/2006/main" xmlns:w14="http://schemas.microsoft.com/office/word/2010/wordml" xmlns:w15="http://schemas.microsoft.com/office/word/2012/wordml" xmlns:w16se="http://schemas.microsoft.com/office/word/2015/wordml/symex" mc:Ignorable="w14 w15 w16se">
   <w:docDefaults>
     <w:rPrDefault>
       <w:rPr>
@@ -102,7 +107,7 @@
       </w:pPr>
     </w:pPrDefault>
   </w:docDefaults>
-  <w:latentStyles w:defLockedState="0" w:defUIPriority="99" w:defSemiHidden="0" w:defUnhideWhenUsed="0" w:defQFormat="0" w:count="376">
+  <w:latentStyles w:defLockedState="0" w:defUIPriority="99" w:defSemiHidden="0" w:defUnhideWhenUsed="0" w:defQFormat="0" w:count="371">
     <w:lsdException w:name="Normal" w:uiPriority="0" w:qFormat="1"/>
     <w:lsdException w:name="heading 1" w:uiPriority="9" w:qFormat="1"/>
     <w:lsdException w:name="heading 2" w:semiHidden="1" w:uiPriority="9" w:unhideWhenUsed="1" w:qFormat="1"/>
@@ -208,6 +213,7 @@
     <w:lsdException w:name="HTML Sample" w:semiHidden="1" w:unhideWhenUsed="1"/>
     <w:lsdException w:name="HTML Typewriter" w:semiHidden="1" w:unhideWhenUsed="1"/>
     <w:lsdException w:name="HTML Variable" w:semiHidden="1" w:unhideWhenUsed="1"/>
+    <w:lsdException w:name="Normal Table" w:semiHidden="1" w:unhideWhenUsed="1"/>
     <w:lsdException w:name="annotation subject" w:semiHidden="1" w:unhideWhenUsed="1"/>
     <w:lsdException w:name="No List" w:semiHidden="1" w:unhideWhenUsed="1"/>
     <w:lsdException w:name="Outline List 1" w:semiHidden="1" w:unhideWhenUsed="1"/>
@@ -251,8 +257,10 @@
     <w:lsdException w:name="Table Elegant" w:semiHidden="1" w:unhideWhenUsed="1"/>
     <w:lsdException w:name="Table Professional" w:semiHidden="1" w:unhideWhenUsed="1"/>
     <w:lsdException w:name="Table Subtle 1" w:semiHidden="1" w:unhideWhenUsed="1"/>
+    <w:lsdException w:name="Table Subtle 2" w:semiHidden="1" w:unhideWhenUsed="1"/>
     <w:lsdException w:name="Table Web 1" w:semiHidden="1" w:unhideWhenUsed="1"/>
     <w:lsdException w:name="Table Web 2" w:semiHidden="1" w:unhideWhenUsed="1"/>
+    <w:lsdException w:name="Table Web 3" w:semiHidden="1" w:unhideWhenUsed="1"/>
     <w:lsdException w:name="Balloon Text" w:semiHidden="1" w:unhideWhenUsed="1"/>
     <w:lsdException w:name="Table Grid" w:uiPriority="39"/>
     <w:lsdException w:name="Table Theme" w:semiHidden="1" w:unhideWhenUsed="1"/>
@@ -471,11 +479,6 @@
     <w:lsdException w:name="List Table 5 Dark Accent 6" w:uiPriority="50"/>
     <w:lsdException w:name="List Table 6 Colorful Accent 6" w:uiPriority="51"/>
     <w:lsdException w:name="List Table 7 Colorful Accent 6" w:uiPriority="52"/>
-    <w:lsdException w:name="Mention" w:semiHidden="1" w:unhideWhenUsed="1"/>
-    <w:lsdException w:name="Smart Hyperlink" w:semiHidden="1" w:unhideWhenUsed="1"/>
-    <w:lsdException w:name="Hashtag" w:semiHidden="1" w:unhideWhenUsed="1"/>
-    <w:lsdException w:name="Unresolved Mention" w:semiHidden="1" w:unhideWhenUsed="1"/>
-    <w:lsdException w:name="Smart Link" w:semiHidden="1" w:unhideWhenUsed="1"/>
   </w:latentStyles>
   <w:style w:type="paragraph" w:default="1" w:styleId="Normal">
     <w:name w:val="Normal"/>

</xml_diff>

<commit_message>
Edited Word document to add comment
Added comment to the Word file for Assignment 1.
</commit_message>
<xml_diff>
--- a/CMP73010.docx
+++ b/CMP73010.docx
@@ -1,6 +1,6 @@
 
 <file path=word/document.xml><?xml version="1.0" encoding="utf-8"?>
-<w:document xmlns:wpc="http://schemas.microsoft.com/office/word/2010/wordprocessingCanvas" xmlns:cx="http://schemas.microsoft.com/office/drawing/2014/chartex" xmlns:cx1="http://schemas.microsoft.com/office/drawing/2015/9/8/chartex" xmlns:cx2="http://schemas.microsoft.com/office/drawing/2015/10/21/chartex" xmlns:cx3="http://schemas.microsoft.com/office/drawing/2016/5/9/chartex" xmlns:cx4="http://schemas.microsoft.com/office/drawing/2016/5/10/chartex" xmlns:cx5="http://schemas.microsoft.com/office/drawing/2016/5/11/chartex" xmlns:cx6="http://schemas.microsoft.com/office/drawing/2016/5/12/chartex" xmlns:cx7="http://schemas.microsoft.com/office/drawing/2016/5/13/chartex" xmlns:cx8="http://schemas.microsoft.com/office/drawing/2016/5/14/chartex" xmlns:mc="http://schemas.openxmlformats.org/markup-compatibility/2006" xmlns:aink="http://schemas.microsoft.com/office/drawing/2016/ink" xmlns:am3d="http://schemas.microsoft.com/office/drawing/2017/model3d" xmlns:o="urn:schemas-microsoft-com:office:office" xmlns:r="http://schemas.openxmlformats.org/officeDocument/2006/relationships" xmlns:m="http://schemas.openxmlformats.org/officeDocument/2006/math" xmlns:v="urn:schemas-microsoft-com:vml" xmlns:wp14="http://schemas.microsoft.com/office/word/2010/wordprocessingDrawing" xmlns:wp="http://schemas.openxmlformats.org/drawingml/2006/wordprocessingDrawing" xmlns:w10="urn:schemas-microsoft-com:office:word" xmlns:w="http://schemas.openxmlformats.org/wordprocessingml/2006/main" xmlns:w14="http://schemas.microsoft.com/office/word/2010/wordml" xmlns:w15="http://schemas.microsoft.com/office/word/2012/wordml" xmlns:w16cid="http://schemas.microsoft.com/office/word/2016/wordml/cid" xmlns:w16se="http://schemas.microsoft.com/office/word/2015/wordml/symex" xmlns:wpg="http://schemas.microsoft.com/office/word/2010/wordprocessingGroup" xmlns:wpi="http://schemas.microsoft.com/office/word/2010/wordprocessingInk" xmlns:wne="http://schemas.microsoft.com/office/word/2006/wordml" xmlns:wps="http://schemas.microsoft.com/office/word/2010/wordprocessingShape" mc:Ignorable="w14 w15 w16se w16cid wp14">
+<w:document xmlns:wpc="http://schemas.microsoft.com/office/word/2010/wordprocessingCanvas" xmlns:cx="http://schemas.microsoft.com/office/drawing/2014/chartex" xmlns:cx1="http://schemas.microsoft.com/office/drawing/2015/9/8/chartex" xmlns:cx2="http://schemas.microsoft.com/office/drawing/2015/10/21/chartex" xmlns:cx3="http://schemas.microsoft.com/office/drawing/2016/5/9/chartex" xmlns:cx4="http://schemas.microsoft.com/office/drawing/2016/5/10/chartex" xmlns:cx5="http://schemas.microsoft.com/office/drawing/2016/5/11/chartex" xmlns:cx6="http://schemas.microsoft.com/office/drawing/2016/5/12/chartex" xmlns:cx7="http://schemas.microsoft.com/office/drawing/2016/5/13/chartex" xmlns:cx8="http://schemas.microsoft.com/office/drawing/2016/5/14/chartex" xmlns:mc="http://schemas.openxmlformats.org/markup-compatibility/2006" xmlns:aink="http://schemas.microsoft.com/office/drawing/2016/ink" xmlns:am3d="http://schemas.microsoft.com/office/drawing/2017/model3d" xmlns:o="urn:schemas-microsoft-com:office:office" xmlns:r="http://schemas.openxmlformats.org/officeDocument/2006/relationships" xmlns:m="http://schemas.openxmlformats.org/officeDocument/2006/math" xmlns:v="urn:schemas-microsoft-com:vml" xmlns:wp14="http://schemas.microsoft.com/office/word/2010/wordprocessingDrawing" xmlns:wp="http://schemas.openxmlformats.org/drawingml/2006/wordprocessingDrawing" xmlns:w10="urn:schemas-microsoft-com:office:word" xmlns:w="http://schemas.openxmlformats.org/wordprocessingml/2006/main" xmlns:w14="http://schemas.microsoft.com/office/word/2010/wordml" xmlns:w15="http://schemas.microsoft.com/office/word/2012/wordml" xmlns:w16cex="http://schemas.microsoft.com/office/word/2018/wordml/cex" xmlns:w16cid="http://schemas.microsoft.com/office/word/2016/wordml/cid" xmlns:w16="http://schemas.microsoft.com/office/word/2018/wordml" xmlns:w16se="http://schemas.microsoft.com/office/word/2015/wordml/symex" xmlns:wpg="http://schemas.microsoft.com/office/word/2010/wordprocessingGroup" xmlns:wpi="http://schemas.microsoft.com/office/word/2010/wordprocessingInk" xmlns:wne="http://schemas.microsoft.com/office/word/2006/wordml" xmlns:wps="http://schemas.microsoft.com/office/word/2010/wordprocessingShape" mc:Ignorable="w14 w15 w16se w16cid w16 w16cex wp14">
   <w:body>
     <w:p>
       <w:pPr>
@@ -23,8 +23,6 @@
         </w:rPr>
         <w:t>MP73010</w:t>
       </w:r>
-      <w:bookmarkStart w:id="0" w:name="_GoBack"/>
-      <w:bookmarkEnd w:id="0"/>
       <w:r>
         <w:rPr>
           <w:b/>
@@ -57,15 +55,7 @@
     </w:p>
     <w:p>
       <w:r>
-        <w:t>&gt;&gt;</w:t>
-      </w:r>
-      <w:proofErr w:type="gramStart"/>
-      <w:r>
-        <w:t>&gt;  your</w:t>
-      </w:r>
-      <w:proofErr w:type="gramEnd"/>
-      <w:r>
-        <w:t xml:space="preserve"> stuff after this line &gt;&gt;&gt;</w:t>
+        <w:t>&gt;&gt;&gt;  your stuff after this line &gt;&gt;&gt;</w:t>
       </w:r>
     </w:p>
     <w:p>
@@ -74,7 +64,11 @@
       </w:r>
     </w:p>
     <w:p/>
-    <w:p/>
+    <w:p>
+      <w:r>
+        <w:t>This is Sarah making a change for the purpose of Assignment 1.</w:t>
+      </w:r>
+    </w:p>
     <w:sectPr>
       <w:pgSz w:w="11906" w:h="16838"/>
       <w:pgMar w:top="1440" w:right="1440" w:bottom="1440" w:left="1440" w:header="708" w:footer="708" w:gutter="0"/>
@@ -86,7 +80,7 @@
 </file>
 
 <file path=word/styles.xml><?xml version="1.0" encoding="utf-8"?>
-<w:styles xmlns:mc="http://schemas.openxmlformats.org/markup-compatibility/2006" xmlns:r="http://schemas.openxmlformats.org/officeDocument/2006/relationships" xmlns:w="http://schemas.openxmlformats.org/wordprocessingml/2006/main" xmlns:w14="http://schemas.microsoft.com/office/word/2010/wordml" xmlns:w15="http://schemas.microsoft.com/office/word/2012/wordml" xmlns:w16cid="http://schemas.microsoft.com/office/word/2016/wordml/cid" xmlns:w16se="http://schemas.microsoft.com/office/word/2015/wordml/symex" mc:Ignorable="w14 w15 w16se w16cid">
+<w:styles xmlns:mc="http://schemas.openxmlformats.org/markup-compatibility/2006" xmlns:r="http://schemas.openxmlformats.org/officeDocument/2006/relationships" xmlns:w="http://schemas.openxmlformats.org/wordprocessingml/2006/main" xmlns:w14="http://schemas.microsoft.com/office/word/2010/wordml" xmlns:w15="http://schemas.microsoft.com/office/word/2012/wordml" xmlns:w16cex="http://schemas.microsoft.com/office/word/2018/wordml/cex" xmlns:w16cid="http://schemas.microsoft.com/office/word/2016/wordml/cid" xmlns:w16="http://schemas.microsoft.com/office/word/2018/wordml" xmlns:w16se="http://schemas.microsoft.com/office/word/2015/wordml/symex" mc:Ignorable="w14 w15 w16se w16cid w16 w16cex">
   <w:docDefaults>
     <w:rPrDefault>
       <w:rPr>
@@ -208,6 +202,7 @@
     <w:lsdException w:name="HTML Sample" w:semiHidden="1" w:unhideWhenUsed="1"/>
     <w:lsdException w:name="HTML Typewriter" w:semiHidden="1" w:unhideWhenUsed="1"/>
     <w:lsdException w:name="HTML Variable" w:semiHidden="1" w:unhideWhenUsed="1"/>
+    <w:lsdException w:name="Normal Table" w:semiHidden="1" w:unhideWhenUsed="1"/>
     <w:lsdException w:name="annotation subject" w:semiHidden="1" w:unhideWhenUsed="1"/>
     <w:lsdException w:name="No List" w:semiHidden="1" w:unhideWhenUsed="1"/>
     <w:lsdException w:name="Outline List 1" w:semiHidden="1" w:unhideWhenUsed="1"/>
@@ -251,8 +246,10 @@
     <w:lsdException w:name="Table Elegant" w:semiHidden="1" w:unhideWhenUsed="1"/>
     <w:lsdException w:name="Table Professional" w:semiHidden="1" w:unhideWhenUsed="1"/>
     <w:lsdException w:name="Table Subtle 1" w:semiHidden="1" w:unhideWhenUsed="1"/>
+    <w:lsdException w:name="Table Subtle 2" w:semiHidden="1" w:unhideWhenUsed="1"/>
     <w:lsdException w:name="Table Web 1" w:semiHidden="1" w:unhideWhenUsed="1"/>
     <w:lsdException w:name="Table Web 2" w:semiHidden="1" w:unhideWhenUsed="1"/>
+    <w:lsdException w:name="Table Web 3" w:semiHidden="1" w:unhideWhenUsed="1"/>
     <w:lsdException w:name="Balloon Text" w:semiHidden="1" w:unhideWhenUsed="1"/>
     <w:lsdException w:name="Table Grid" w:uiPriority="39"/>
     <w:lsdException w:name="Table Theme" w:semiHidden="1" w:unhideWhenUsed="1"/>

</xml_diff>

<commit_message>
Edited the doc according to assessement instructions
</commit_message>
<xml_diff>
--- a/CMP73010.docx
+++ b/CMP73010.docx
@@ -23,8 +23,6 @@
         </w:rPr>
         <w:t>MP73010</w:t>
       </w:r>
-      <w:bookmarkStart w:id="0" w:name="_GoBack"/>
-      <w:bookmarkEnd w:id="0"/>
       <w:r>
         <w:rPr>
           <w:b/>
@@ -68,9 +66,31 @@
         <w:t xml:space="preserve"> stuff after this line &gt;&gt;&gt;</w:t>
       </w:r>
     </w:p>
+    <w:p/>
+    <w:p/>
+    <w:p/>
+    <w:p/>
     <w:p>
-      <w:r>
-        <w:t>Ben changing things up!</w:t>
+      <w:bookmarkStart w:id="0" w:name="_GoBack"/>
+      <w:bookmarkEnd w:id="0"/>
+    </w:p>
+    <w:p>
+      <w:pPr>
+        <w:rPr>
+          <w:b/>
+          <w:bCs/>
+          <w:sz w:val="72"/>
+          <w:szCs w:val="72"/>
+        </w:rPr>
+      </w:pPr>
+      <w:r>
+        <w:rPr>
+          <w:b/>
+          <w:bCs/>
+          <w:sz w:val="72"/>
+          <w:szCs w:val="72"/>
+        </w:rPr>
+        <w:t>THIS IS MY EDIT TO THE DOC</w:t>
       </w:r>
     </w:p>
     <w:p/>
@@ -208,6 +228,7 @@
     <w:lsdException w:name="HTML Sample" w:semiHidden="1" w:unhideWhenUsed="1"/>
     <w:lsdException w:name="HTML Typewriter" w:semiHidden="1" w:unhideWhenUsed="1"/>
     <w:lsdException w:name="HTML Variable" w:semiHidden="1" w:unhideWhenUsed="1"/>
+    <w:lsdException w:name="Normal Table" w:semiHidden="1" w:unhideWhenUsed="1"/>
     <w:lsdException w:name="annotation subject" w:semiHidden="1" w:unhideWhenUsed="1"/>
     <w:lsdException w:name="No List" w:semiHidden="1" w:unhideWhenUsed="1"/>
     <w:lsdException w:name="Outline List 1" w:semiHidden="1" w:unhideWhenUsed="1"/>
@@ -251,8 +272,10 @@
     <w:lsdException w:name="Table Elegant" w:semiHidden="1" w:unhideWhenUsed="1"/>
     <w:lsdException w:name="Table Professional" w:semiHidden="1" w:unhideWhenUsed="1"/>
     <w:lsdException w:name="Table Subtle 1" w:semiHidden="1" w:unhideWhenUsed="1"/>
+    <w:lsdException w:name="Table Subtle 2" w:semiHidden="1" w:unhideWhenUsed="1"/>
     <w:lsdException w:name="Table Web 1" w:semiHidden="1" w:unhideWhenUsed="1"/>
     <w:lsdException w:name="Table Web 2" w:semiHidden="1" w:unhideWhenUsed="1"/>
+    <w:lsdException w:name="Table Web 3" w:semiHidden="1" w:unhideWhenUsed="1"/>
     <w:lsdException w:name="Balloon Text" w:semiHidden="1" w:unhideWhenUsed="1"/>
     <w:lsdException w:name="Table Grid" w:uiPriority="39"/>
     <w:lsdException w:name="Table Theme" w:semiHidden="1" w:unhideWhenUsed="1"/>

</xml_diff>

<commit_message>
Document edited for Assignment 1
</commit_message>
<xml_diff>
--- a/CMP73010.docx
+++ b/CMP73010.docx
@@ -1,6 +1,6 @@
 
 <file path=word/document.xml><?xml version="1.0" encoding="utf-8"?>
-<w:document xmlns:wpc="http://schemas.microsoft.com/office/word/2010/wordprocessingCanvas" xmlns:cx="http://schemas.microsoft.com/office/drawing/2014/chartex" xmlns:cx1="http://schemas.microsoft.com/office/drawing/2015/9/8/chartex" xmlns:cx2="http://schemas.microsoft.com/office/drawing/2015/10/21/chartex" xmlns:cx3="http://schemas.microsoft.com/office/drawing/2016/5/9/chartex" xmlns:cx4="http://schemas.microsoft.com/office/drawing/2016/5/10/chartex" xmlns:cx5="http://schemas.microsoft.com/office/drawing/2016/5/11/chartex" xmlns:cx6="http://schemas.microsoft.com/office/drawing/2016/5/12/chartex" xmlns:cx7="http://schemas.microsoft.com/office/drawing/2016/5/13/chartex" xmlns:cx8="http://schemas.microsoft.com/office/drawing/2016/5/14/chartex" xmlns:mc="http://schemas.openxmlformats.org/markup-compatibility/2006" xmlns:aink="http://schemas.microsoft.com/office/drawing/2016/ink" xmlns:am3d="http://schemas.microsoft.com/office/drawing/2017/model3d" xmlns:o="urn:schemas-microsoft-com:office:office" xmlns:r="http://schemas.openxmlformats.org/officeDocument/2006/relationships" xmlns:m="http://schemas.openxmlformats.org/officeDocument/2006/math" xmlns:v="urn:schemas-microsoft-com:vml" xmlns:wp14="http://schemas.microsoft.com/office/word/2010/wordprocessingDrawing" xmlns:wp="http://schemas.openxmlformats.org/drawingml/2006/wordprocessingDrawing" xmlns:w10="urn:schemas-microsoft-com:office:word" xmlns:w="http://schemas.openxmlformats.org/wordprocessingml/2006/main" xmlns:w14="http://schemas.microsoft.com/office/word/2010/wordml" xmlns:w15="http://schemas.microsoft.com/office/word/2012/wordml" xmlns:w16cid="http://schemas.microsoft.com/office/word/2016/wordml/cid" xmlns:w16se="http://schemas.microsoft.com/office/word/2015/wordml/symex" xmlns:wpg="http://schemas.microsoft.com/office/word/2010/wordprocessingGroup" xmlns:wpi="http://schemas.microsoft.com/office/word/2010/wordprocessingInk" xmlns:wne="http://schemas.microsoft.com/office/word/2006/wordml" xmlns:wps="http://schemas.microsoft.com/office/word/2010/wordprocessingShape" mc:Ignorable="w14 w15 w16se w16cid wp14">
+<w:document xmlns:wpc="http://schemas.microsoft.com/office/word/2010/wordprocessingCanvas" xmlns:cx="http://schemas.microsoft.com/office/drawing/2014/chartex" xmlns:cx1="http://schemas.microsoft.com/office/drawing/2015/9/8/chartex" xmlns:cx2="http://schemas.microsoft.com/office/drawing/2015/10/21/chartex" xmlns:cx3="http://schemas.microsoft.com/office/drawing/2016/5/9/chartex" xmlns:cx4="http://schemas.microsoft.com/office/drawing/2016/5/10/chartex" xmlns:cx5="http://schemas.microsoft.com/office/drawing/2016/5/11/chartex" xmlns:cx6="http://schemas.microsoft.com/office/drawing/2016/5/12/chartex" xmlns:cx7="http://schemas.microsoft.com/office/drawing/2016/5/13/chartex" xmlns:cx8="http://schemas.microsoft.com/office/drawing/2016/5/14/chartex" xmlns:mc="http://schemas.openxmlformats.org/markup-compatibility/2006" xmlns:aink="http://schemas.microsoft.com/office/drawing/2016/ink" xmlns:am3d="http://schemas.microsoft.com/office/drawing/2017/model3d" xmlns:o="urn:schemas-microsoft-com:office:office" xmlns:r="http://schemas.openxmlformats.org/officeDocument/2006/relationships" xmlns:m="http://schemas.openxmlformats.org/officeDocument/2006/math" xmlns:v="urn:schemas-microsoft-com:vml" xmlns:wp14="http://schemas.microsoft.com/office/word/2010/wordprocessingDrawing" xmlns:wp="http://schemas.openxmlformats.org/drawingml/2006/wordprocessingDrawing" xmlns:w10="urn:schemas-microsoft-com:office:word" xmlns:w="http://schemas.openxmlformats.org/wordprocessingml/2006/main" xmlns:w14="http://schemas.microsoft.com/office/word/2010/wordml" xmlns:w15="http://schemas.microsoft.com/office/word/2012/wordml" xmlns:w16cex="http://schemas.microsoft.com/office/word/2018/wordml/cex" xmlns:w16cid="http://schemas.microsoft.com/office/word/2016/wordml/cid" xmlns:w16="http://schemas.microsoft.com/office/word/2018/wordml" xmlns:w16se="http://schemas.microsoft.com/office/word/2015/wordml/symex" xmlns:wpg="http://schemas.microsoft.com/office/word/2010/wordprocessingGroup" xmlns:wpi="http://schemas.microsoft.com/office/word/2010/wordprocessingInk" xmlns:wne="http://schemas.microsoft.com/office/word/2006/wordml" xmlns:wps="http://schemas.microsoft.com/office/word/2010/wordprocessingShape" mc:Ignorable="w14 w15 w16se w16cid w16 w16cex wp14">
   <w:body>
     <w:p>
       <w:pPr>
@@ -23,8 +23,6 @@
         </w:rPr>
         <w:t>MP73010</w:t>
       </w:r>
-      <w:bookmarkStart w:id="0" w:name="_GoBack"/>
-      <w:bookmarkEnd w:id="0"/>
       <w:r>
         <w:rPr>
           <w:b/>
@@ -57,20 +55,12 @@
     </w:p>
     <w:p>
       <w:r>
-        <w:t>&gt;&gt;</w:t>
-      </w:r>
-      <w:proofErr w:type="gramStart"/>
-      <w:r>
-        <w:t>&gt;  your</w:t>
-      </w:r>
-      <w:proofErr w:type="gramEnd"/>
-      <w:r>
-        <w:t xml:space="preserve"> stuff after this line &gt;&gt;&gt;</w:t>
+        <w:t>&gt;&gt;&gt;  your stuff after this line &gt;&gt;&gt;</w:t>
       </w:r>
     </w:p>
     <w:p>
       <w:r>
-        <w:t>Ben changing things up!</w:t>
+        <w:t>This document is edited for CMP73010-A1.</w:t>
       </w:r>
     </w:p>
     <w:p/>
@@ -86,11 +76,11 @@
 </file>
 
 <file path=word/styles.xml><?xml version="1.0" encoding="utf-8"?>
-<w:styles xmlns:mc="http://schemas.openxmlformats.org/markup-compatibility/2006" xmlns:r="http://schemas.openxmlformats.org/officeDocument/2006/relationships" xmlns:w="http://schemas.openxmlformats.org/wordprocessingml/2006/main" xmlns:w14="http://schemas.microsoft.com/office/word/2010/wordml" xmlns:w15="http://schemas.microsoft.com/office/word/2012/wordml" xmlns:w16cid="http://schemas.microsoft.com/office/word/2016/wordml/cid" xmlns:w16se="http://schemas.microsoft.com/office/word/2015/wordml/symex" mc:Ignorable="w14 w15 w16se w16cid">
+<w:styles xmlns:mc="http://schemas.openxmlformats.org/markup-compatibility/2006" xmlns:r="http://schemas.openxmlformats.org/officeDocument/2006/relationships" xmlns:w="http://schemas.openxmlformats.org/wordprocessingml/2006/main" xmlns:w14="http://schemas.microsoft.com/office/word/2010/wordml" xmlns:w15="http://schemas.microsoft.com/office/word/2012/wordml" xmlns:w16cex="http://schemas.microsoft.com/office/word/2018/wordml/cex" xmlns:w16cid="http://schemas.microsoft.com/office/word/2016/wordml/cid" xmlns:w16="http://schemas.microsoft.com/office/word/2018/wordml" xmlns:w16se="http://schemas.microsoft.com/office/word/2015/wordml/symex" mc:Ignorable="w14 w15 w16se w16cid w16 w16cex">
   <w:docDefaults>
     <w:rPrDefault>
       <w:rPr>
-        <w:rFonts w:asciiTheme="minorHAnsi" w:eastAsiaTheme="minorHAnsi" w:hAnsiTheme="minorHAnsi" w:cstheme="minorBidi"/>
+        <w:rFonts w:asciiTheme="minorHAnsi" w:eastAsia="宋体" w:hAnsiTheme="minorHAnsi" w:cstheme="minorBidi"/>
         <w:sz w:val="22"/>
         <w:szCs w:val="22"/>
         <w:lang w:val="en-AU" w:eastAsia="en-US" w:bidi="ar-SA"/>
@@ -208,6 +198,7 @@
     <w:lsdException w:name="HTML Sample" w:semiHidden="1" w:unhideWhenUsed="1"/>
     <w:lsdException w:name="HTML Typewriter" w:semiHidden="1" w:unhideWhenUsed="1"/>
     <w:lsdException w:name="HTML Variable" w:semiHidden="1" w:unhideWhenUsed="1"/>
+    <w:lsdException w:name="Normal Table" w:semiHidden="1" w:unhideWhenUsed="1"/>
     <w:lsdException w:name="annotation subject" w:semiHidden="1" w:unhideWhenUsed="1"/>
     <w:lsdException w:name="No List" w:semiHidden="1" w:unhideWhenUsed="1"/>
     <w:lsdException w:name="Outline List 1" w:semiHidden="1" w:unhideWhenUsed="1"/>
@@ -251,8 +242,10 @@
     <w:lsdException w:name="Table Elegant" w:semiHidden="1" w:unhideWhenUsed="1"/>
     <w:lsdException w:name="Table Professional" w:semiHidden="1" w:unhideWhenUsed="1"/>
     <w:lsdException w:name="Table Subtle 1" w:semiHidden="1" w:unhideWhenUsed="1"/>
+    <w:lsdException w:name="Table Subtle 2" w:semiHidden="1" w:unhideWhenUsed="1"/>
     <w:lsdException w:name="Table Web 1" w:semiHidden="1" w:unhideWhenUsed="1"/>
     <w:lsdException w:name="Table Web 2" w:semiHidden="1" w:unhideWhenUsed="1"/>
+    <w:lsdException w:name="Table Web 3" w:semiHidden="1" w:unhideWhenUsed="1"/>
     <w:lsdException w:name="Balloon Text" w:semiHidden="1" w:unhideWhenUsed="1"/>
     <w:lsdException w:name="Table Grid" w:uiPriority="39"/>
     <w:lsdException w:name="Table Theme" w:semiHidden="1" w:unhideWhenUsed="1"/>

</xml_diff>

<commit_message>
Changed by Isuru Gamage
</commit_message>
<xml_diff>
--- a/CMP73010.docx
+++ b/CMP73010.docx
@@ -1,6 +1,6 @@
 
 <file path=word/document.xml><?xml version="1.0" encoding="utf-8"?>
-<w:document xmlns:wpc="http://schemas.microsoft.com/office/word/2010/wordprocessingCanvas" xmlns:cx="http://schemas.microsoft.com/office/drawing/2014/chartex" xmlns:cx1="http://schemas.microsoft.com/office/drawing/2015/9/8/chartex" xmlns:cx2="http://schemas.microsoft.com/office/drawing/2015/10/21/chartex" xmlns:cx3="http://schemas.microsoft.com/office/drawing/2016/5/9/chartex" xmlns:cx4="http://schemas.microsoft.com/office/drawing/2016/5/10/chartex" xmlns:cx5="http://schemas.microsoft.com/office/drawing/2016/5/11/chartex" xmlns:cx6="http://schemas.microsoft.com/office/drawing/2016/5/12/chartex" xmlns:cx7="http://schemas.microsoft.com/office/drawing/2016/5/13/chartex" xmlns:cx8="http://schemas.microsoft.com/office/drawing/2016/5/14/chartex" xmlns:mc="http://schemas.openxmlformats.org/markup-compatibility/2006" xmlns:aink="http://schemas.microsoft.com/office/drawing/2016/ink" xmlns:am3d="http://schemas.microsoft.com/office/drawing/2017/model3d" xmlns:o="urn:schemas-microsoft-com:office:office" xmlns:r="http://schemas.openxmlformats.org/officeDocument/2006/relationships" xmlns:m="http://schemas.openxmlformats.org/officeDocument/2006/math" xmlns:v="urn:schemas-microsoft-com:vml" xmlns:wp14="http://schemas.microsoft.com/office/word/2010/wordprocessingDrawing" xmlns:wp="http://schemas.openxmlformats.org/drawingml/2006/wordprocessingDrawing" xmlns:w10="urn:schemas-microsoft-com:office:word" xmlns:w="http://schemas.openxmlformats.org/wordprocessingml/2006/main" xmlns:w14="http://schemas.microsoft.com/office/word/2010/wordml" xmlns:w15="http://schemas.microsoft.com/office/word/2012/wordml" xmlns:w16cid="http://schemas.microsoft.com/office/word/2016/wordml/cid" xmlns:w16se="http://schemas.microsoft.com/office/word/2015/wordml/symex" xmlns:wpg="http://schemas.microsoft.com/office/word/2010/wordprocessingGroup" xmlns:wpi="http://schemas.microsoft.com/office/word/2010/wordprocessingInk" xmlns:wne="http://schemas.microsoft.com/office/word/2006/wordml" xmlns:wps="http://schemas.microsoft.com/office/word/2010/wordprocessingShape" mc:Ignorable="w14 w15 w16se w16cid wp14">
+<w:document xmlns:wpc="http://schemas.microsoft.com/office/word/2010/wordprocessingCanvas" xmlns:mc="http://schemas.openxmlformats.org/markup-compatibility/2006" xmlns:o="urn:schemas-microsoft-com:office:office" xmlns:r="http://schemas.openxmlformats.org/officeDocument/2006/relationships" xmlns:m="http://schemas.openxmlformats.org/officeDocument/2006/math" xmlns:v="urn:schemas-microsoft-com:vml" xmlns:wp14="http://schemas.microsoft.com/office/word/2010/wordprocessingDrawing" xmlns:wp="http://schemas.openxmlformats.org/drawingml/2006/wordprocessingDrawing" xmlns:w10="urn:schemas-microsoft-com:office:word" xmlns:w="http://schemas.openxmlformats.org/wordprocessingml/2006/main" xmlns:w14="http://schemas.microsoft.com/office/word/2010/wordml" xmlns:w15="http://schemas.microsoft.com/office/word/2012/wordml" xmlns:wpg="http://schemas.microsoft.com/office/word/2010/wordprocessingGroup" xmlns:wpi="http://schemas.microsoft.com/office/word/2010/wordprocessingInk" xmlns:wne="http://schemas.microsoft.com/office/word/2006/wordml" xmlns:wps="http://schemas.microsoft.com/office/word/2010/wordprocessingShape" mc:Ignorable="w14 w15 wp14">
   <w:body>
     <w:p>
       <w:pPr>
@@ -23,8 +23,6 @@
         </w:rPr>
         <w:t>MP73010</w:t>
       </w:r>
-      <w:bookmarkStart w:id="0" w:name="_GoBack"/>
-      <w:bookmarkEnd w:id="0"/>
       <w:r>
         <w:rPr>
           <w:b/>
@@ -67,6 +65,13 @@
       <w:r>
         <w:t xml:space="preserve"> stuff after this line &gt;&gt;&gt;</w:t>
       </w:r>
+    </w:p>
+    <w:p>
+      <w:r>
+        <w:t>Changes Made by Isuru Gamage</w:t>
+      </w:r>
+      <w:bookmarkStart w:id="0" w:name="_GoBack"/>
+      <w:bookmarkEnd w:id="0"/>
     </w:p>
     <w:p>
       <w:r>
@@ -86,7 +91,7 @@
 </file>
 
 <file path=word/styles.xml><?xml version="1.0" encoding="utf-8"?>
-<w:styles xmlns:mc="http://schemas.openxmlformats.org/markup-compatibility/2006" xmlns:r="http://schemas.openxmlformats.org/officeDocument/2006/relationships" xmlns:w="http://schemas.openxmlformats.org/wordprocessingml/2006/main" xmlns:w14="http://schemas.microsoft.com/office/word/2010/wordml" xmlns:w15="http://schemas.microsoft.com/office/word/2012/wordml" xmlns:w16cid="http://schemas.microsoft.com/office/word/2016/wordml/cid" xmlns:w16se="http://schemas.microsoft.com/office/word/2015/wordml/symex" mc:Ignorable="w14 w15 w16se w16cid">
+<w:styles xmlns:mc="http://schemas.openxmlformats.org/markup-compatibility/2006" xmlns:r="http://schemas.openxmlformats.org/officeDocument/2006/relationships" xmlns:w="http://schemas.openxmlformats.org/wordprocessingml/2006/main" xmlns:w14="http://schemas.microsoft.com/office/word/2010/wordml" xmlns:w15="http://schemas.microsoft.com/office/word/2012/wordml" mc:Ignorable="w14 w15">
   <w:docDefaults>
     <w:rPrDefault>
       <w:rPr>
@@ -102,7 +107,7 @@
       </w:pPr>
     </w:pPrDefault>
   </w:docDefaults>
-  <w:latentStyles w:defLockedState="0" w:defUIPriority="99" w:defSemiHidden="0" w:defUnhideWhenUsed="0" w:defQFormat="0" w:count="376">
+  <w:latentStyles w:defLockedState="0" w:defUIPriority="99" w:defSemiHidden="0" w:defUnhideWhenUsed="0" w:defQFormat="0" w:count="371">
     <w:lsdException w:name="Normal" w:uiPriority="0" w:qFormat="1"/>
     <w:lsdException w:name="heading 1" w:uiPriority="9" w:qFormat="1"/>
     <w:lsdException w:name="heading 2" w:semiHidden="1" w:uiPriority="9" w:unhideWhenUsed="1" w:qFormat="1"/>
@@ -208,6 +213,7 @@
     <w:lsdException w:name="HTML Sample" w:semiHidden="1" w:unhideWhenUsed="1"/>
     <w:lsdException w:name="HTML Typewriter" w:semiHidden="1" w:unhideWhenUsed="1"/>
     <w:lsdException w:name="HTML Variable" w:semiHidden="1" w:unhideWhenUsed="1"/>
+    <w:lsdException w:name="Normal Table" w:semiHidden="1" w:unhideWhenUsed="1"/>
     <w:lsdException w:name="annotation subject" w:semiHidden="1" w:unhideWhenUsed="1"/>
     <w:lsdException w:name="No List" w:semiHidden="1" w:unhideWhenUsed="1"/>
     <w:lsdException w:name="Outline List 1" w:semiHidden="1" w:unhideWhenUsed="1"/>
@@ -251,8 +257,10 @@
     <w:lsdException w:name="Table Elegant" w:semiHidden="1" w:unhideWhenUsed="1"/>
     <w:lsdException w:name="Table Professional" w:semiHidden="1" w:unhideWhenUsed="1"/>
     <w:lsdException w:name="Table Subtle 1" w:semiHidden="1" w:unhideWhenUsed="1"/>
+    <w:lsdException w:name="Table Subtle 2" w:semiHidden="1" w:unhideWhenUsed="1"/>
     <w:lsdException w:name="Table Web 1" w:semiHidden="1" w:unhideWhenUsed="1"/>
     <w:lsdException w:name="Table Web 2" w:semiHidden="1" w:unhideWhenUsed="1"/>
+    <w:lsdException w:name="Table Web 3" w:semiHidden="1" w:unhideWhenUsed="1"/>
     <w:lsdException w:name="Balloon Text" w:semiHidden="1" w:unhideWhenUsed="1"/>
     <w:lsdException w:name="Table Grid" w:uiPriority="39"/>
     <w:lsdException w:name="Table Theme" w:semiHidden="1" w:unhideWhenUsed="1"/>
@@ -471,11 +479,6 @@
     <w:lsdException w:name="List Table 5 Dark Accent 6" w:uiPriority="50"/>
     <w:lsdException w:name="List Table 6 Colorful Accent 6" w:uiPriority="51"/>
     <w:lsdException w:name="List Table 7 Colorful Accent 6" w:uiPriority="52"/>
-    <w:lsdException w:name="Mention" w:semiHidden="1" w:unhideWhenUsed="1"/>
-    <w:lsdException w:name="Smart Hyperlink" w:semiHidden="1" w:unhideWhenUsed="1"/>
-    <w:lsdException w:name="Hashtag" w:semiHidden="1" w:unhideWhenUsed="1"/>
-    <w:lsdException w:name="Unresolved Mention" w:semiHidden="1" w:unhideWhenUsed="1"/>
-    <w:lsdException w:name="Smart Link" w:semiHidden="1" w:unhideWhenUsed="1"/>
   </w:latentStyles>
   <w:style w:type="paragraph" w:default="1" w:styleId="Normal">
     <w:name w:val="Normal"/>

</xml_diff>

<commit_message>
changes after the Fork
My name is Ankit SHarda
</commit_message>
<xml_diff>
--- a/CMP73010.docx
+++ b/CMP73010.docx
@@ -23,8 +23,6 @@
         </w:rPr>
         <w:t>MP73010</w:t>
       </w:r>
-      <w:bookmarkStart w:id="0" w:name="_GoBack"/>
-      <w:bookmarkEnd w:id="0"/>
       <w:r>
         <w:rPr>
           <w:b/>
@@ -57,20 +55,23 @@
     </w:p>
     <w:p>
       <w:r>
-        <w:t>&gt;&gt;</w:t>
-      </w:r>
-      <w:proofErr w:type="gramStart"/>
-      <w:r>
-        <w:t>&gt;  your</w:t>
-      </w:r>
-      <w:proofErr w:type="gramEnd"/>
-      <w:r>
-        <w:t xml:space="preserve"> stuff after this line &gt;&gt;&gt;</w:t>
+        <w:t>&gt;&gt;&gt;  your stuff after this line &gt;&gt;&gt;</w:t>
       </w:r>
     </w:p>
     <w:p>
       <w:r>
-        <w:t>Ben changing things up!</w:t>
+        <w:t>Hello this is Ankit Sharda from Melbourne.</w:t>
+      </w:r>
+    </w:p>
+    <w:p/>
+    <w:p>
+      <w:r>
+        <w:t xml:space="preserve">Ankit </w:t>
+      </w:r>
+      <w:bookmarkStart w:id="0" w:name="_GoBack"/>
+      <w:bookmarkEnd w:id="0"/>
+      <w:r>
+        <w:t>changing things up!</w:t>
       </w:r>
     </w:p>
     <w:p/>
@@ -208,6 +209,7 @@
     <w:lsdException w:name="HTML Sample" w:semiHidden="1" w:unhideWhenUsed="1"/>
     <w:lsdException w:name="HTML Typewriter" w:semiHidden="1" w:unhideWhenUsed="1"/>
     <w:lsdException w:name="HTML Variable" w:semiHidden="1" w:unhideWhenUsed="1"/>
+    <w:lsdException w:name="Normal Table" w:semiHidden="1" w:unhideWhenUsed="1"/>
     <w:lsdException w:name="annotation subject" w:semiHidden="1" w:unhideWhenUsed="1"/>
     <w:lsdException w:name="No List" w:semiHidden="1" w:unhideWhenUsed="1"/>
     <w:lsdException w:name="Outline List 1" w:semiHidden="1" w:unhideWhenUsed="1"/>
@@ -251,8 +253,10 @@
     <w:lsdException w:name="Table Elegant" w:semiHidden="1" w:unhideWhenUsed="1"/>
     <w:lsdException w:name="Table Professional" w:semiHidden="1" w:unhideWhenUsed="1"/>
     <w:lsdException w:name="Table Subtle 1" w:semiHidden="1" w:unhideWhenUsed="1"/>
+    <w:lsdException w:name="Table Subtle 2" w:semiHidden="1" w:unhideWhenUsed="1"/>
     <w:lsdException w:name="Table Web 1" w:semiHidden="1" w:unhideWhenUsed="1"/>
     <w:lsdException w:name="Table Web 2" w:semiHidden="1" w:unhideWhenUsed="1"/>
+    <w:lsdException w:name="Table Web 3" w:semiHidden="1" w:unhideWhenUsed="1"/>
     <w:lsdException w:name="Balloon Text" w:semiHidden="1" w:unhideWhenUsed="1"/>
     <w:lsdException w:name="Table Grid" w:uiPriority="39"/>
     <w:lsdException w:name="Table Theme" w:semiHidden="1" w:unhideWhenUsed="1"/>

</xml_diff>

<commit_message>
Added version management information
</commit_message>
<xml_diff>
--- a/CMP73010.docx
+++ b/CMP73010.docx
@@ -1,6 +1,6 @@
 
 <file path=word/document.xml><?xml version="1.0" encoding="utf-8"?>
-<w:document xmlns:wpc="http://schemas.microsoft.com/office/word/2010/wordprocessingCanvas" xmlns:cx="http://schemas.microsoft.com/office/drawing/2014/chartex" xmlns:cx1="http://schemas.microsoft.com/office/drawing/2015/9/8/chartex" xmlns:cx2="http://schemas.microsoft.com/office/drawing/2015/10/21/chartex" xmlns:cx3="http://schemas.microsoft.com/office/drawing/2016/5/9/chartex" xmlns:cx4="http://schemas.microsoft.com/office/drawing/2016/5/10/chartex" xmlns:cx5="http://schemas.microsoft.com/office/drawing/2016/5/11/chartex" xmlns:cx6="http://schemas.microsoft.com/office/drawing/2016/5/12/chartex" xmlns:cx7="http://schemas.microsoft.com/office/drawing/2016/5/13/chartex" xmlns:cx8="http://schemas.microsoft.com/office/drawing/2016/5/14/chartex" xmlns:mc="http://schemas.openxmlformats.org/markup-compatibility/2006" xmlns:aink="http://schemas.microsoft.com/office/drawing/2016/ink" xmlns:am3d="http://schemas.microsoft.com/office/drawing/2017/model3d" xmlns:o="urn:schemas-microsoft-com:office:office" xmlns:r="http://schemas.openxmlformats.org/officeDocument/2006/relationships" xmlns:m="http://schemas.openxmlformats.org/officeDocument/2006/math" xmlns:v="urn:schemas-microsoft-com:vml" xmlns:wp14="http://schemas.microsoft.com/office/word/2010/wordprocessingDrawing" xmlns:wp="http://schemas.openxmlformats.org/drawingml/2006/wordprocessingDrawing" xmlns:w10="urn:schemas-microsoft-com:office:word" xmlns:w="http://schemas.openxmlformats.org/wordprocessingml/2006/main" xmlns:w14="http://schemas.microsoft.com/office/word/2010/wordml" xmlns:w15="http://schemas.microsoft.com/office/word/2012/wordml" xmlns:w16cid="http://schemas.microsoft.com/office/word/2016/wordml/cid" xmlns:w16se="http://schemas.microsoft.com/office/word/2015/wordml/symex" xmlns:wpg="http://schemas.microsoft.com/office/word/2010/wordprocessingGroup" xmlns:wpi="http://schemas.microsoft.com/office/word/2010/wordprocessingInk" xmlns:wne="http://schemas.microsoft.com/office/word/2006/wordml" xmlns:wps="http://schemas.microsoft.com/office/word/2010/wordprocessingShape" mc:Ignorable="w14 w15 w16se w16cid wp14">
+<w:document xmlns:wpc="http://schemas.microsoft.com/office/word/2010/wordprocessingCanvas" xmlns:cx="http://schemas.microsoft.com/office/drawing/2014/chartex" xmlns:cx1="http://schemas.microsoft.com/office/drawing/2015/9/8/chartex" xmlns:cx2="http://schemas.microsoft.com/office/drawing/2015/10/21/chartex" xmlns:cx3="http://schemas.microsoft.com/office/drawing/2016/5/9/chartex" xmlns:cx4="http://schemas.microsoft.com/office/drawing/2016/5/10/chartex" xmlns:cx5="http://schemas.microsoft.com/office/drawing/2016/5/11/chartex" xmlns:cx6="http://schemas.microsoft.com/office/drawing/2016/5/12/chartex" xmlns:cx7="http://schemas.microsoft.com/office/drawing/2016/5/13/chartex" xmlns:cx8="http://schemas.microsoft.com/office/drawing/2016/5/14/chartex" xmlns:mc="http://schemas.openxmlformats.org/markup-compatibility/2006" xmlns:aink="http://schemas.microsoft.com/office/drawing/2016/ink" xmlns:am3d="http://schemas.microsoft.com/office/drawing/2017/model3d" xmlns:o="urn:schemas-microsoft-com:office:office" xmlns:r="http://schemas.openxmlformats.org/officeDocument/2006/relationships" xmlns:m="http://schemas.openxmlformats.org/officeDocument/2006/math" xmlns:v="urn:schemas-microsoft-com:vml" xmlns:wp14="http://schemas.microsoft.com/office/word/2010/wordprocessingDrawing" xmlns:wp="http://schemas.openxmlformats.org/drawingml/2006/wordprocessingDrawing" xmlns:w10="urn:schemas-microsoft-com:office:word" xmlns:w="http://schemas.openxmlformats.org/wordprocessingml/2006/main" xmlns:w14="http://schemas.microsoft.com/office/word/2010/wordml" xmlns:w15="http://schemas.microsoft.com/office/word/2012/wordml" xmlns:w16cex="http://schemas.microsoft.com/office/word/2018/wordml/cex" xmlns:w16cid="http://schemas.microsoft.com/office/word/2016/wordml/cid" xmlns:w16="http://schemas.microsoft.com/office/word/2018/wordml" xmlns:w16se="http://schemas.microsoft.com/office/word/2015/wordml/symex" xmlns:wpg="http://schemas.microsoft.com/office/word/2010/wordprocessingGroup" xmlns:wpi="http://schemas.microsoft.com/office/word/2010/wordprocessingInk" xmlns:wne="http://schemas.microsoft.com/office/word/2006/wordml" xmlns:wps="http://schemas.microsoft.com/office/word/2010/wordprocessingShape" mc:Ignorable="w14 w15 w16se w16cid w16 w16cex wp14">
   <w:body>
     <w:p>
       <w:pPr>
@@ -23,8 +23,6 @@
         </w:rPr>
         <w:t>MP73010</w:t>
       </w:r>
-      <w:bookmarkStart w:id="0" w:name="_GoBack"/>
-      <w:bookmarkEnd w:id="0"/>
       <w:r>
         <w:rPr>
           <w:b/>
@@ -57,15 +55,12 @@
     </w:p>
     <w:p>
       <w:r>
-        <w:t>&gt;&gt;</w:t>
-      </w:r>
-      <w:proofErr w:type="gramStart"/>
-      <w:r>
-        <w:t>&gt;  your</w:t>
-      </w:r>
-      <w:proofErr w:type="gramEnd"/>
-      <w:r>
-        <w:t xml:space="preserve"> stuff after this line &gt;&gt;&gt;</w:t>
+        <w:t>&gt;&gt;&gt;  your stuff after this line &gt;&gt;&gt;</w:t>
+      </w:r>
+    </w:p>
+    <w:p>
+      <w:r>
+        <w:t>Version control is a way to keep a track of the changes in the code so that if something goes wrong, we can make comparisons in different code versions and revert to any previous version that we want. It is very much required where multiple developers are continuously working on /changing the source code.</w:t>
       </w:r>
     </w:p>
     <w:p>
@@ -86,7 +81,7 @@
 </file>
 
 <file path=word/styles.xml><?xml version="1.0" encoding="utf-8"?>
-<w:styles xmlns:mc="http://schemas.openxmlformats.org/markup-compatibility/2006" xmlns:r="http://schemas.openxmlformats.org/officeDocument/2006/relationships" xmlns:w="http://schemas.openxmlformats.org/wordprocessingml/2006/main" xmlns:w14="http://schemas.microsoft.com/office/word/2010/wordml" xmlns:w15="http://schemas.microsoft.com/office/word/2012/wordml" xmlns:w16cid="http://schemas.microsoft.com/office/word/2016/wordml/cid" xmlns:w16se="http://schemas.microsoft.com/office/word/2015/wordml/symex" mc:Ignorable="w14 w15 w16se w16cid">
+<w:styles xmlns:mc="http://schemas.openxmlformats.org/markup-compatibility/2006" xmlns:r="http://schemas.openxmlformats.org/officeDocument/2006/relationships" xmlns:w="http://schemas.openxmlformats.org/wordprocessingml/2006/main" xmlns:w14="http://schemas.microsoft.com/office/word/2010/wordml" xmlns:w15="http://schemas.microsoft.com/office/word/2012/wordml" xmlns:w16cex="http://schemas.microsoft.com/office/word/2018/wordml/cex" xmlns:w16cid="http://schemas.microsoft.com/office/word/2016/wordml/cid" xmlns:w16="http://schemas.microsoft.com/office/word/2018/wordml" xmlns:w16se="http://schemas.microsoft.com/office/word/2015/wordml/symex" mc:Ignorable="w14 w15 w16se w16cid w16 w16cex">
   <w:docDefaults>
     <w:rPrDefault>
       <w:rPr>
@@ -208,6 +203,7 @@
     <w:lsdException w:name="HTML Sample" w:semiHidden="1" w:unhideWhenUsed="1"/>
     <w:lsdException w:name="HTML Typewriter" w:semiHidden="1" w:unhideWhenUsed="1"/>
     <w:lsdException w:name="HTML Variable" w:semiHidden="1" w:unhideWhenUsed="1"/>
+    <w:lsdException w:name="Normal Table" w:semiHidden="1" w:unhideWhenUsed="1"/>
     <w:lsdException w:name="annotation subject" w:semiHidden="1" w:unhideWhenUsed="1"/>
     <w:lsdException w:name="No List" w:semiHidden="1" w:unhideWhenUsed="1"/>
     <w:lsdException w:name="Outline List 1" w:semiHidden="1" w:unhideWhenUsed="1"/>
@@ -251,8 +247,10 @@
     <w:lsdException w:name="Table Elegant" w:semiHidden="1" w:unhideWhenUsed="1"/>
     <w:lsdException w:name="Table Professional" w:semiHidden="1" w:unhideWhenUsed="1"/>
     <w:lsdException w:name="Table Subtle 1" w:semiHidden="1" w:unhideWhenUsed="1"/>
+    <w:lsdException w:name="Table Subtle 2" w:semiHidden="1" w:unhideWhenUsed="1"/>
     <w:lsdException w:name="Table Web 1" w:semiHidden="1" w:unhideWhenUsed="1"/>
     <w:lsdException w:name="Table Web 2" w:semiHidden="1" w:unhideWhenUsed="1"/>
+    <w:lsdException w:name="Table Web 3" w:semiHidden="1" w:unhideWhenUsed="1"/>
     <w:lsdException w:name="Balloon Text" w:semiHidden="1" w:unhideWhenUsed="1"/>
     <w:lsdException w:name="Table Grid" w:uiPriority="39"/>
     <w:lsdException w:name="Table Theme" w:semiHidden="1" w:unhideWhenUsed="1"/>

</xml_diff>

<commit_message>
Adding some changes here
</commit_message>
<xml_diff>
--- a/CMP73010.docx
+++ b/CMP73010.docx
@@ -1,6 +1,6 @@
 
 <file path=word/document.xml><?xml version="1.0" encoding="utf-8"?>
-<w:document xmlns:wpc="http://schemas.microsoft.com/office/word/2010/wordprocessingCanvas" xmlns:cx="http://schemas.microsoft.com/office/drawing/2014/chartex" xmlns:cx1="http://schemas.microsoft.com/office/drawing/2015/9/8/chartex" xmlns:cx2="http://schemas.microsoft.com/office/drawing/2015/10/21/chartex" xmlns:cx3="http://schemas.microsoft.com/office/drawing/2016/5/9/chartex" xmlns:cx4="http://schemas.microsoft.com/office/drawing/2016/5/10/chartex" xmlns:cx5="http://schemas.microsoft.com/office/drawing/2016/5/11/chartex" xmlns:cx6="http://schemas.microsoft.com/office/drawing/2016/5/12/chartex" xmlns:cx7="http://schemas.microsoft.com/office/drawing/2016/5/13/chartex" xmlns:cx8="http://schemas.microsoft.com/office/drawing/2016/5/14/chartex" xmlns:mc="http://schemas.openxmlformats.org/markup-compatibility/2006" xmlns:aink="http://schemas.microsoft.com/office/drawing/2016/ink" xmlns:am3d="http://schemas.microsoft.com/office/drawing/2017/model3d" xmlns:o="urn:schemas-microsoft-com:office:office" xmlns:r="http://schemas.openxmlformats.org/officeDocument/2006/relationships" xmlns:m="http://schemas.openxmlformats.org/officeDocument/2006/math" xmlns:v="urn:schemas-microsoft-com:vml" xmlns:wp14="http://schemas.microsoft.com/office/word/2010/wordprocessingDrawing" xmlns:wp="http://schemas.openxmlformats.org/drawingml/2006/wordprocessingDrawing" xmlns:w10="urn:schemas-microsoft-com:office:word" xmlns:w="http://schemas.openxmlformats.org/wordprocessingml/2006/main" xmlns:w14="http://schemas.microsoft.com/office/word/2010/wordml" xmlns:w15="http://schemas.microsoft.com/office/word/2012/wordml" xmlns:w16cid="http://schemas.microsoft.com/office/word/2016/wordml/cid" xmlns:w16se="http://schemas.microsoft.com/office/word/2015/wordml/symex" xmlns:wpg="http://schemas.microsoft.com/office/word/2010/wordprocessingGroup" xmlns:wpi="http://schemas.microsoft.com/office/word/2010/wordprocessingInk" xmlns:wne="http://schemas.microsoft.com/office/word/2006/wordml" xmlns:wps="http://schemas.microsoft.com/office/word/2010/wordprocessingShape" mc:Ignorable="w14 w15 w16se w16cid wp14">
+<w:document xmlns:wpc="http://schemas.microsoft.com/office/word/2010/wordprocessingCanvas" xmlns:cx="http://schemas.microsoft.com/office/drawing/2014/chartex" xmlns:cx1="http://schemas.microsoft.com/office/drawing/2015/9/8/chartex" xmlns:cx2="http://schemas.microsoft.com/office/drawing/2015/10/21/chartex" xmlns:cx3="http://schemas.microsoft.com/office/drawing/2016/5/9/chartex" xmlns:cx4="http://schemas.microsoft.com/office/drawing/2016/5/10/chartex" xmlns:cx5="http://schemas.microsoft.com/office/drawing/2016/5/11/chartex" xmlns:cx6="http://schemas.microsoft.com/office/drawing/2016/5/12/chartex" xmlns:cx7="http://schemas.microsoft.com/office/drawing/2016/5/13/chartex" xmlns:cx8="http://schemas.microsoft.com/office/drawing/2016/5/14/chartex" xmlns:mc="http://schemas.openxmlformats.org/markup-compatibility/2006" xmlns:aink="http://schemas.microsoft.com/office/drawing/2016/ink" xmlns:am3d="http://schemas.microsoft.com/office/drawing/2017/model3d" xmlns:o="urn:schemas-microsoft-com:office:office" xmlns:r="http://schemas.openxmlformats.org/officeDocument/2006/relationships" xmlns:m="http://schemas.openxmlformats.org/officeDocument/2006/math" xmlns:v="urn:schemas-microsoft-com:vml" xmlns:wp14="http://schemas.microsoft.com/office/word/2010/wordprocessingDrawing" xmlns:wp="http://schemas.openxmlformats.org/drawingml/2006/wordprocessingDrawing" xmlns:w10="urn:schemas-microsoft-com:office:word" xmlns:w="http://schemas.openxmlformats.org/wordprocessingml/2006/main" xmlns:w14="http://schemas.microsoft.com/office/word/2010/wordml" xmlns:w15="http://schemas.microsoft.com/office/word/2012/wordml" xmlns:w16cex="http://schemas.microsoft.com/office/word/2018/wordml/cex" xmlns:w16cid="http://schemas.microsoft.com/office/word/2016/wordml/cid" xmlns:w16="http://schemas.microsoft.com/office/word/2018/wordml" xmlns:w16se="http://schemas.microsoft.com/office/word/2015/wordml/symex" xmlns:wpg="http://schemas.microsoft.com/office/word/2010/wordprocessingGroup" xmlns:wpi="http://schemas.microsoft.com/office/word/2010/wordprocessingInk" xmlns:wne="http://schemas.microsoft.com/office/word/2006/wordml" xmlns:wps="http://schemas.microsoft.com/office/word/2010/wordprocessingShape" mc:Ignorable="w14 w15 w16se w16cid w16 w16cex wp14">
   <w:body>
     <w:p>
       <w:pPr>
@@ -23,8 +23,6 @@
         </w:rPr>
         <w:t>MP73010</w:t>
       </w:r>
-      <w:bookmarkStart w:id="0" w:name="_GoBack"/>
-      <w:bookmarkEnd w:id="0"/>
       <w:r>
         <w:rPr>
           <w:b/>
@@ -70,10 +68,78 @@
     </w:p>
     <w:p>
       <w:r>
-        <w:t>Ben changing things up!</w:t>
+        <w:rPr>
+          <w:rFonts w:ascii="Arial" w:hAnsi="Arial" w:cs="Arial"/>
+          <w:b/>
+          <w:bCs/>
+          <w:color w:val="1A1A1A"/>
+          <w:lang w:val="en-GB" w:bidi="si-LK"/>
+        </w:rPr>
+        <w:t>Version Management</w:t>
+      </w:r>
+      <w:r>
+        <w:rPr>
+          <w:rFonts w:ascii="Arial" w:hAnsi="Arial" w:cs="Arial"/>
+          <w:color w:val="1A1A1A"/>
+          <w:lang w:val="en-GB" w:bidi="si-LK"/>
+        </w:rPr>
+        <w:t xml:space="preserve"> also called </w:t>
+      </w:r>
+      <w:r>
+        <w:rPr>
+          <w:rFonts w:ascii="Arial" w:hAnsi="Arial" w:cs="Arial"/>
+          <w:b/>
+          <w:bCs/>
+          <w:color w:val="1A1A1A"/>
+          <w:lang w:val="en-GB" w:bidi="si-LK"/>
+        </w:rPr>
+        <w:t>Version Control</w:t>
+      </w:r>
+      <w:r>
+        <w:rPr>
+          <w:rFonts w:ascii="Arial" w:hAnsi="Arial" w:cs="Arial"/>
+          <w:color w:val="1A1A1A"/>
+          <w:lang w:val="en-GB" w:bidi="si-LK"/>
+        </w:rPr>
+        <w:t xml:space="preserve"> or Revision </w:t>
+      </w:r>
+      <w:r>
+        <w:rPr>
+          <w:rFonts w:ascii="Arial" w:hAnsi="Arial" w:cs="Arial"/>
+          <w:b/>
+          <w:bCs/>
+          <w:color w:val="1A1A1A"/>
+          <w:lang w:val="en-GB" w:bidi="si-LK"/>
+        </w:rPr>
+        <w:t>Control</w:t>
+      </w:r>
+      <w:r>
+        <w:rPr>
+          <w:rFonts w:ascii="Arial" w:hAnsi="Arial" w:cs="Arial"/>
+          <w:color w:val="1A1A1A"/>
+          <w:lang w:val="en-GB" w:bidi="si-LK"/>
+        </w:rPr>
+        <w:t xml:space="preserve">, is a means to effectively track and </w:t>
+      </w:r>
+      <w:r>
+        <w:rPr>
+          <w:rFonts w:ascii="Arial" w:hAnsi="Arial" w:cs="Arial"/>
+          <w:b/>
+          <w:bCs/>
+          <w:color w:val="1A1A1A"/>
+          <w:lang w:val="en-GB" w:bidi="si-LK"/>
+        </w:rPr>
+        <w:t>control</w:t>
+      </w:r>
+      <w:r>
+        <w:rPr>
+          <w:rFonts w:ascii="Arial" w:hAnsi="Arial" w:cs="Arial"/>
+          <w:color w:val="1A1A1A"/>
+          <w:lang w:val="en-GB" w:bidi="si-LK"/>
+        </w:rPr>
+        <w:t xml:space="preserve"> changes to a collection of related entities.</w:t>
       </w:r>
     </w:p>
-    <w:p/>
     <w:p/>
     <w:sectPr>
       <w:pgSz w:w="11906" w:h="16838"/>
@@ -86,7 +152,7 @@
 </file>
 
 <file path=word/styles.xml><?xml version="1.0" encoding="utf-8"?>
-<w:styles xmlns:mc="http://schemas.openxmlformats.org/markup-compatibility/2006" xmlns:r="http://schemas.openxmlformats.org/officeDocument/2006/relationships" xmlns:w="http://schemas.openxmlformats.org/wordprocessingml/2006/main" xmlns:w14="http://schemas.microsoft.com/office/word/2010/wordml" xmlns:w15="http://schemas.microsoft.com/office/word/2012/wordml" xmlns:w16cid="http://schemas.microsoft.com/office/word/2016/wordml/cid" xmlns:w16se="http://schemas.microsoft.com/office/word/2015/wordml/symex" mc:Ignorable="w14 w15 w16se w16cid">
+<w:styles xmlns:mc="http://schemas.openxmlformats.org/markup-compatibility/2006" xmlns:r="http://schemas.openxmlformats.org/officeDocument/2006/relationships" xmlns:w="http://schemas.openxmlformats.org/wordprocessingml/2006/main" xmlns:w14="http://schemas.microsoft.com/office/word/2010/wordml" xmlns:w15="http://schemas.microsoft.com/office/word/2012/wordml" xmlns:w16cex="http://schemas.microsoft.com/office/word/2018/wordml/cex" xmlns:w16cid="http://schemas.microsoft.com/office/word/2016/wordml/cid" xmlns:w16="http://schemas.microsoft.com/office/word/2018/wordml" xmlns:w16se="http://schemas.microsoft.com/office/word/2015/wordml/symex" mc:Ignorable="w14 w15 w16se w16cid w16 w16cex">
   <w:docDefaults>
     <w:rPrDefault>
       <w:rPr>
@@ -208,6 +274,7 @@
     <w:lsdException w:name="HTML Sample" w:semiHidden="1" w:unhideWhenUsed="1"/>
     <w:lsdException w:name="HTML Typewriter" w:semiHidden="1" w:unhideWhenUsed="1"/>
     <w:lsdException w:name="HTML Variable" w:semiHidden="1" w:unhideWhenUsed="1"/>
+    <w:lsdException w:name="Normal Table" w:semiHidden="1" w:unhideWhenUsed="1"/>
     <w:lsdException w:name="annotation subject" w:semiHidden="1" w:unhideWhenUsed="1"/>
     <w:lsdException w:name="No List" w:semiHidden="1" w:unhideWhenUsed="1"/>
     <w:lsdException w:name="Outline List 1" w:semiHidden="1" w:unhideWhenUsed="1"/>
@@ -251,8 +318,10 @@
     <w:lsdException w:name="Table Elegant" w:semiHidden="1" w:unhideWhenUsed="1"/>
     <w:lsdException w:name="Table Professional" w:semiHidden="1" w:unhideWhenUsed="1"/>
     <w:lsdException w:name="Table Subtle 1" w:semiHidden="1" w:unhideWhenUsed="1"/>
+    <w:lsdException w:name="Table Subtle 2" w:semiHidden="1" w:unhideWhenUsed="1"/>
     <w:lsdException w:name="Table Web 1" w:semiHidden="1" w:unhideWhenUsed="1"/>
     <w:lsdException w:name="Table Web 2" w:semiHidden="1" w:unhideWhenUsed="1"/>
+    <w:lsdException w:name="Table Web 3" w:semiHidden="1" w:unhideWhenUsed="1"/>
     <w:lsdException w:name="Balloon Text" w:semiHidden="1" w:unhideWhenUsed="1"/>
     <w:lsdException w:name="Table Grid" w:uiPriority="39"/>
     <w:lsdException w:name="Table Theme" w:semiHidden="1" w:unhideWhenUsed="1"/>
@@ -507,6 +576,11 @@
     <w:uiPriority w:val="99"/>
     <w:semiHidden/>
     <w:unhideWhenUsed/>
+  </w:style>
+  <w:style w:type="character" w:customStyle="1" w:styleId="apple-converted-space">
+    <w:name w:val="apple-converted-space"/>
+    <w:basedOn w:val="DefaultParagraphFont"/>
+    <w:rsid w:val="00322534"/>
   </w:style>
 </w:styles>
 </file>

</xml_diff>

<commit_message>
changed name from ben to ilyas
</commit_message>
<xml_diff>
--- a/CMP73010.docx
+++ b/CMP73010.docx
@@ -1,6 +1,6 @@
 
 <file path=word/document.xml><?xml version="1.0" encoding="utf-8"?>
-<w:document xmlns:wpc="http://schemas.microsoft.com/office/word/2010/wordprocessingCanvas" xmlns:cx="http://schemas.microsoft.com/office/drawing/2014/chartex" xmlns:cx1="http://schemas.microsoft.com/office/drawing/2015/9/8/chartex" xmlns:cx2="http://schemas.microsoft.com/office/drawing/2015/10/21/chartex" xmlns:cx3="http://schemas.microsoft.com/office/drawing/2016/5/9/chartex" xmlns:cx4="http://schemas.microsoft.com/office/drawing/2016/5/10/chartex" xmlns:cx5="http://schemas.microsoft.com/office/drawing/2016/5/11/chartex" xmlns:cx6="http://schemas.microsoft.com/office/drawing/2016/5/12/chartex" xmlns:cx7="http://schemas.microsoft.com/office/drawing/2016/5/13/chartex" xmlns:cx8="http://schemas.microsoft.com/office/drawing/2016/5/14/chartex" xmlns:mc="http://schemas.openxmlformats.org/markup-compatibility/2006" xmlns:aink="http://schemas.microsoft.com/office/drawing/2016/ink" xmlns:am3d="http://schemas.microsoft.com/office/drawing/2017/model3d" xmlns:o="urn:schemas-microsoft-com:office:office" xmlns:r="http://schemas.openxmlformats.org/officeDocument/2006/relationships" xmlns:m="http://schemas.openxmlformats.org/officeDocument/2006/math" xmlns:v="urn:schemas-microsoft-com:vml" xmlns:wp14="http://schemas.microsoft.com/office/word/2010/wordprocessingDrawing" xmlns:wp="http://schemas.openxmlformats.org/drawingml/2006/wordprocessingDrawing" xmlns:w10="urn:schemas-microsoft-com:office:word" xmlns:w="http://schemas.openxmlformats.org/wordprocessingml/2006/main" xmlns:w14="http://schemas.microsoft.com/office/word/2010/wordml" xmlns:w15="http://schemas.microsoft.com/office/word/2012/wordml" xmlns:w16cid="http://schemas.microsoft.com/office/word/2016/wordml/cid" xmlns:w16se="http://schemas.microsoft.com/office/word/2015/wordml/symex" xmlns:wpg="http://schemas.microsoft.com/office/word/2010/wordprocessingGroup" xmlns:wpi="http://schemas.microsoft.com/office/word/2010/wordprocessingInk" xmlns:wne="http://schemas.microsoft.com/office/word/2006/wordml" xmlns:wps="http://schemas.microsoft.com/office/word/2010/wordprocessingShape" mc:Ignorable="w14 w15 w16se w16cid wp14">
+<w:document xmlns:wpc="http://schemas.microsoft.com/office/word/2010/wordprocessingCanvas" xmlns:cx="http://schemas.microsoft.com/office/drawing/2014/chartex" xmlns:cx1="http://schemas.microsoft.com/office/drawing/2015/9/8/chartex" xmlns:cx2="http://schemas.microsoft.com/office/drawing/2015/10/21/chartex" xmlns:cx3="http://schemas.microsoft.com/office/drawing/2016/5/9/chartex" xmlns:cx4="http://schemas.microsoft.com/office/drawing/2016/5/10/chartex" xmlns:cx5="http://schemas.microsoft.com/office/drawing/2016/5/11/chartex" xmlns:cx6="http://schemas.microsoft.com/office/drawing/2016/5/12/chartex" xmlns:cx7="http://schemas.microsoft.com/office/drawing/2016/5/13/chartex" xmlns:cx8="http://schemas.microsoft.com/office/drawing/2016/5/14/chartex" xmlns:mc="http://schemas.openxmlformats.org/markup-compatibility/2006" xmlns:aink="http://schemas.microsoft.com/office/drawing/2016/ink" xmlns:am3d="http://schemas.microsoft.com/office/drawing/2017/model3d" xmlns:o="urn:schemas-microsoft-com:office:office" xmlns:r="http://schemas.openxmlformats.org/officeDocument/2006/relationships" xmlns:m="http://schemas.openxmlformats.org/officeDocument/2006/math" xmlns:v="urn:schemas-microsoft-com:vml" xmlns:wp14="http://schemas.microsoft.com/office/word/2010/wordprocessingDrawing" xmlns:wp="http://schemas.openxmlformats.org/drawingml/2006/wordprocessingDrawing" xmlns:w10="urn:schemas-microsoft-com:office:word" xmlns:w="http://schemas.openxmlformats.org/wordprocessingml/2006/main" xmlns:w14="http://schemas.microsoft.com/office/word/2010/wordml" xmlns:w15="http://schemas.microsoft.com/office/word/2012/wordml" xmlns:w16cex="http://schemas.microsoft.com/office/word/2018/wordml/cex" xmlns:w16cid="http://schemas.microsoft.com/office/word/2016/wordml/cid" xmlns:w16="http://schemas.microsoft.com/office/word/2018/wordml" xmlns:w16se="http://schemas.microsoft.com/office/word/2015/wordml/symex" xmlns:wpg="http://schemas.microsoft.com/office/word/2010/wordprocessingGroup" xmlns:wpi="http://schemas.microsoft.com/office/word/2010/wordprocessingInk" xmlns:wne="http://schemas.microsoft.com/office/word/2006/wordml" xmlns:wps="http://schemas.microsoft.com/office/word/2010/wordprocessingShape" mc:Ignorable="w14 w15 w16se w16cid w16 w16cex wp14">
   <w:body>
     <w:p>
       <w:pPr>
@@ -23,8 +23,6 @@
         </w:rPr>
         <w:t>MP73010</w:t>
       </w:r>
-      <w:bookmarkStart w:id="0" w:name="_GoBack"/>
-      <w:bookmarkEnd w:id="0"/>
       <w:r>
         <w:rPr>
           <w:b/>
@@ -70,7 +68,10 @@
     </w:p>
     <w:p>
       <w:r>
-        <w:t>Ben changing things up!</w:t>
+        <w:t>Ilyas</w:t>
+      </w:r>
+      <w:r>
+        <w:t xml:space="preserve"> changing things up!</w:t>
       </w:r>
     </w:p>
     <w:p/>
@@ -86,7 +87,7 @@
 </file>
 
 <file path=word/styles.xml><?xml version="1.0" encoding="utf-8"?>
-<w:styles xmlns:mc="http://schemas.openxmlformats.org/markup-compatibility/2006" xmlns:r="http://schemas.openxmlformats.org/officeDocument/2006/relationships" xmlns:w="http://schemas.openxmlformats.org/wordprocessingml/2006/main" xmlns:w14="http://schemas.microsoft.com/office/word/2010/wordml" xmlns:w15="http://schemas.microsoft.com/office/word/2012/wordml" xmlns:w16cid="http://schemas.microsoft.com/office/word/2016/wordml/cid" xmlns:w16se="http://schemas.microsoft.com/office/word/2015/wordml/symex" mc:Ignorable="w14 w15 w16se w16cid">
+<w:styles xmlns:mc="http://schemas.openxmlformats.org/markup-compatibility/2006" xmlns:r="http://schemas.openxmlformats.org/officeDocument/2006/relationships" xmlns:w="http://schemas.openxmlformats.org/wordprocessingml/2006/main" xmlns:w14="http://schemas.microsoft.com/office/word/2010/wordml" xmlns:w15="http://schemas.microsoft.com/office/word/2012/wordml" xmlns:w16cex="http://schemas.microsoft.com/office/word/2018/wordml/cex" xmlns:w16cid="http://schemas.microsoft.com/office/word/2016/wordml/cid" xmlns:w16="http://schemas.microsoft.com/office/word/2018/wordml" xmlns:w16se="http://schemas.microsoft.com/office/word/2015/wordml/symex" mc:Ignorable="w14 w15 w16se w16cid w16 w16cex">
   <w:docDefaults>
     <w:rPrDefault>
       <w:rPr>
@@ -208,6 +209,7 @@
     <w:lsdException w:name="HTML Sample" w:semiHidden="1" w:unhideWhenUsed="1"/>
     <w:lsdException w:name="HTML Typewriter" w:semiHidden="1" w:unhideWhenUsed="1"/>
     <w:lsdException w:name="HTML Variable" w:semiHidden="1" w:unhideWhenUsed="1"/>
+    <w:lsdException w:name="Normal Table" w:semiHidden="1" w:unhideWhenUsed="1"/>
     <w:lsdException w:name="annotation subject" w:semiHidden="1" w:unhideWhenUsed="1"/>
     <w:lsdException w:name="No List" w:semiHidden="1" w:unhideWhenUsed="1"/>
     <w:lsdException w:name="Outline List 1" w:semiHidden="1" w:unhideWhenUsed="1"/>
@@ -251,8 +253,10 @@
     <w:lsdException w:name="Table Elegant" w:semiHidden="1" w:unhideWhenUsed="1"/>
     <w:lsdException w:name="Table Professional" w:semiHidden="1" w:unhideWhenUsed="1"/>
     <w:lsdException w:name="Table Subtle 1" w:semiHidden="1" w:unhideWhenUsed="1"/>
+    <w:lsdException w:name="Table Subtle 2" w:semiHidden="1" w:unhideWhenUsed="1"/>
     <w:lsdException w:name="Table Web 1" w:semiHidden="1" w:unhideWhenUsed="1"/>
     <w:lsdException w:name="Table Web 2" w:semiHidden="1" w:unhideWhenUsed="1"/>
+    <w:lsdException w:name="Table Web 3" w:semiHidden="1" w:unhideWhenUsed="1"/>
     <w:lsdException w:name="Balloon Text" w:semiHidden="1" w:unhideWhenUsed="1"/>
     <w:lsdException w:name="Table Grid" w:uiPriority="39"/>
     <w:lsdException w:name="Table Theme" w:semiHidden="1" w:unhideWhenUsed="1"/>

</xml_diff>

<commit_message>
Another line of text
</commit_message>
<xml_diff>
--- a/CMP73010.docx
+++ b/CMP73010.docx
@@ -1,6 +1,6 @@
 
 <file path=word/document.xml><?xml version="1.0" encoding="utf-8"?>
-<w:document xmlns:wpc="http://schemas.microsoft.com/office/word/2010/wordprocessingCanvas" xmlns:cx="http://schemas.microsoft.com/office/drawing/2014/chartex" xmlns:cx1="http://schemas.microsoft.com/office/drawing/2015/9/8/chartex" xmlns:cx2="http://schemas.microsoft.com/office/drawing/2015/10/21/chartex" xmlns:cx3="http://schemas.microsoft.com/office/drawing/2016/5/9/chartex" xmlns:cx4="http://schemas.microsoft.com/office/drawing/2016/5/10/chartex" xmlns:cx5="http://schemas.microsoft.com/office/drawing/2016/5/11/chartex" xmlns:cx6="http://schemas.microsoft.com/office/drawing/2016/5/12/chartex" xmlns:cx7="http://schemas.microsoft.com/office/drawing/2016/5/13/chartex" xmlns:cx8="http://schemas.microsoft.com/office/drawing/2016/5/14/chartex" xmlns:mc="http://schemas.openxmlformats.org/markup-compatibility/2006" xmlns:aink="http://schemas.microsoft.com/office/drawing/2016/ink" xmlns:am3d="http://schemas.microsoft.com/office/drawing/2017/model3d" xmlns:o="urn:schemas-microsoft-com:office:office" xmlns:r="http://schemas.openxmlformats.org/officeDocument/2006/relationships" xmlns:m="http://schemas.openxmlformats.org/officeDocument/2006/math" xmlns:v="urn:schemas-microsoft-com:vml" xmlns:wp14="http://schemas.microsoft.com/office/word/2010/wordprocessingDrawing" xmlns:wp="http://schemas.openxmlformats.org/drawingml/2006/wordprocessingDrawing" xmlns:w10="urn:schemas-microsoft-com:office:word" xmlns:w="http://schemas.openxmlformats.org/wordprocessingml/2006/main" xmlns:w14="http://schemas.microsoft.com/office/word/2010/wordml" xmlns:w15="http://schemas.microsoft.com/office/word/2012/wordml" xmlns:w16cid="http://schemas.microsoft.com/office/word/2016/wordml/cid" xmlns:w16se="http://schemas.microsoft.com/office/word/2015/wordml/symex" xmlns:wpg="http://schemas.microsoft.com/office/word/2010/wordprocessingGroup" xmlns:wpi="http://schemas.microsoft.com/office/word/2010/wordprocessingInk" xmlns:wne="http://schemas.microsoft.com/office/word/2006/wordml" xmlns:wps="http://schemas.microsoft.com/office/word/2010/wordprocessingShape" mc:Ignorable="w14 w15 w16se w16cid wp14">
+<w:document xmlns:wpc="http://schemas.microsoft.com/office/word/2010/wordprocessingCanvas" xmlns:cx="http://schemas.microsoft.com/office/drawing/2014/chartex" xmlns:cx1="http://schemas.microsoft.com/office/drawing/2015/9/8/chartex" xmlns:cx2="http://schemas.microsoft.com/office/drawing/2015/10/21/chartex" xmlns:cx3="http://schemas.microsoft.com/office/drawing/2016/5/9/chartex" xmlns:cx4="http://schemas.microsoft.com/office/drawing/2016/5/10/chartex" xmlns:cx5="http://schemas.microsoft.com/office/drawing/2016/5/11/chartex" xmlns:cx6="http://schemas.microsoft.com/office/drawing/2016/5/12/chartex" xmlns:cx7="http://schemas.microsoft.com/office/drawing/2016/5/13/chartex" xmlns:cx8="http://schemas.microsoft.com/office/drawing/2016/5/14/chartex" xmlns:mc="http://schemas.openxmlformats.org/markup-compatibility/2006" xmlns:aink="http://schemas.microsoft.com/office/drawing/2016/ink" xmlns:am3d="http://schemas.microsoft.com/office/drawing/2017/model3d" xmlns:o="urn:schemas-microsoft-com:office:office" xmlns:r="http://schemas.openxmlformats.org/officeDocument/2006/relationships" xmlns:m="http://schemas.openxmlformats.org/officeDocument/2006/math" xmlns:v="urn:schemas-microsoft-com:vml" xmlns:wp14="http://schemas.microsoft.com/office/word/2010/wordprocessingDrawing" xmlns:wp="http://schemas.openxmlformats.org/drawingml/2006/wordprocessingDrawing" xmlns:w10="urn:schemas-microsoft-com:office:word" xmlns:w="http://schemas.openxmlformats.org/wordprocessingml/2006/main" xmlns:w14="http://schemas.microsoft.com/office/word/2010/wordml" xmlns:w15="http://schemas.microsoft.com/office/word/2012/wordml" xmlns:w16cex="http://schemas.microsoft.com/office/word/2018/wordml/cex" xmlns:w16cid="http://schemas.microsoft.com/office/word/2016/wordml/cid" xmlns:w16="http://schemas.microsoft.com/office/word/2018/wordml" xmlns:w16se="http://schemas.microsoft.com/office/word/2015/wordml/symex" xmlns:wpg="http://schemas.microsoft.com/office/word/2010/wordprocessingGroup" xmlns:wpi="http://schemas.microsoft.com/office/word/2010/wordprocessingInk" xmlns:wne="http://schemas.microsoft.com/office/word/2006/wordml" xmlns:wps="http://schemas.microsoft.com/office/word/2010/wordprocessingShape" mc:Ignorable="w14 w15 w16se w16cid w16 w16cex wp14">
   <w:body>
     <w:p>
       <w:pPr>
@@ -23,8 +23,6 @@
         </w:rPr>
         <w:t>MP73010</w:t>
       </w:r>
-      <w:bookmarkStart w:id="0" w:name="_GoBack"/>
-      <w:bookmarkEnd w:id="0"/>
       <w:r>
         <w:rPr>
           <w:b/>
@@ -56,16 +54,62 @@
       </w:r>
     </w:p>
     <w:p>
-      <w:r>
-        <w:t>&gt;&gt;</w:t>
+      <w:pPr>
+        <w:rPr>
+          <w:b/>
+          <w:bCs/>
+          <w:sz w:val="36"/>
+          <w:szCs w:val="36"/>
+        </w:rPr>
+      </w:pPr>
+      <w:r>
+        <w:rPr>
+          <w:b/>
+          <w:bCs/>
+          <w:sz w:val="36"/>
+          <w:szCs w:val="36"/>
+        </w:rPr>
+        <w:t xml:space="preserve">Edited </w:t>
       </w:r>
       <w:proofErr w:type="gramStart"/>
       <w:r>
-        <w:t>&gt;  your</w:t>
+        <w:rPr>
+          <w:b/>
+          <w:bCs/>
+          <w:sz w:val="36"/>
+          <w:szCs w:val="36"/>
+        </w:rPr>
+        <w:t>By</w:t>
       </w:r>
       <w:proofErr w:type="gramEnd"/>
       <w:r>
-        <w:t xml:space="preserve"> stuff after this line &gt;&gt;&gt;</w:t>
+        <w:rPr>
+          <w:b/>
+          <w:bCs/>
+          <w:sz w:val="36"/>
+          <w:szCs w:val="36"/>
+        </w:rPr>
+        <w:t xml:space="preserve"> </w:t>
+      </w:r>
+      <w:proofErr w:type="spellStart"/>
+      <w:r>
+        <w:rPr>
+          <w:b/>
+          <w:bCs/>
+          <w:sz w:val="36"/>
+          <w:szCs w:val="36"/>
+        </w:rPr>
+        <w:t>Handugala</w:t>
+      </w:r>
+      <w:proofErr w:type="spellEnd"/>
+      <w:r>
+        <w:rPr>
+          <w:b/>
+          <w:bCs/>
+          <w:sz w:val="36"/>
+          <w:szCs w:val="36"/>
+        </w:rPr>
+        <w:t xml:space="preserve"> Gamage Oshadha Ariyadasa</w:t>
       </w:r>
     </w:p>
     <w:p>
@@ -86,7 +130,7 @@
 </file>
 
 <file path=word/styles.xml><?xml version="1.0" encoding="utf-8"?>
-<w:styles xmlns:mc="http://schemas.openxmlformats.org/markup-compatibility/2006" xmlns:r="http://schemas.openxmlformats.org/officeDocument/2006/relationships" xmlns:w="http://schemas.openxmlformats.org/wordprocessingml/2006/main" xmlns:w14="http://schemas.microsoft.com/office/word/2010/wordml" xmlns:w15="http://schemas.microsoft.com/office/word/2012/wordml" xmlns:w16cid="http://schemas.microsoft.com/office/word/2016/wordml/cid" xmlns:w16se="http://schemas.microsoft.com/office/word/2015/wordml/symex" mc:Ignorable="w14 w15 w16se w16cid">
+<w:styles xmlns:mc="http://schemas.openxmlformats.org/markup-compatibility/2006" xmlns:r="http://schemas.openxmlformats.org/officeDocument/2006/relationships" xmlns:w="http://schemas.openxmlformats.org/wordprocessingml/2006/main" xmlns:w14="http://schemas.microsoft.com/office/word/2010/wordml" xmlns:w15="http://schemas.microsoft.com/office/word/2012/wordml" xmlns:w16cex="http://schemas.microsoft.com/office/word/2018/wordml/cex" xmlns:w16cid="http://schemas.microsoft.com/office/word/2016/wordml/cid" xmlns:w16="http://schemas.microsoft.com/office/word/2018/wordml" xmlns:w16se="http://schemas.microsoft.com/office/word/2015/wordml/symex" mc:Ignorable="w14 w15 w16se w16cid w16 w16cex">
   <w:docDefaults>
     <w:rPrDefault>
       <w:rPr>
@@ -208,6 +252,7 @@
     <w:lsdException w:name="HTML Sample" w:semiHidden="1" w:unhideWhenUsed="1"/>
     <w:lsdException w:name="HTML Typewriter" w:semiHidden="1" w:unhideWhenUsed="1"/>
     <w:lsdException w:name="HTML Variable" w:semiHidden="1" w:unhideWhenUsed="1"/>
+    <w:lsdException w:name="Normal Table" w:semiHidden="1" w:unhideWhenUsed="1"/>
     <w:lsdException w:name="annotation subject" w:semiHidden="1" w:unhideWhenUsed="1"/>
     <w:lsdException w:name="No List" w:semiHidden="1" w:unhideWhenUsed="1"/>
     <w:lsdException w:name="Outline List 1" w:semiHidden="1" w:unhideWhenUsed="1"/>
@@ -251,8 +296,10 @@
     <w:lsdException w:name="Table Elegant" w:semiHidden="1" w:unhideWhenUsed="1"/>
     <w:lsdException w:name="Table Professional" w:semiHidden="1" w:unhideWhenUsed="1"/>
     <w:lsdException w:name="Table Subtle 1" w:semiHidden="1" w:unhideWhenUsed="1"/>
+    <w:lsdException w:name="Table Subtle 2" w:semiHidden="1" w:unhideWhenUsed="1"/>
     <w:lsdException w:name="Table Web 1" w:semiHidden="1" w:unhideWhenUsed="1"/>
     <w:lsdException w:name="Table Web 2" w:semiHidden="1" w:unhideWhenUsed="1"/>
+    <w:lsdException w:name="Table Web 3" w:semiHidden="1" w:unhideWhenUsed="1"/>
     <w:lsdException w:name="Balloon Text" w:semiHidden="1" w:unhideWhenUsed="1"/>
     <w:lsdException w:name="Table Grid" w:uiPriority="39"/>
     <w:lsdException w:name="Table Theme" w:semiHidden="1" w:unhideWhenUsed="1"/>

</xml_diff>

<commit_message>
I added a sentence in the word file.
</commit_message>
<xml_diff>
--- a/CMP73010.docx
+++ b/CMP73010.docx
@@ -23,8 +23,6 @@
         </w:rPr>
         <w:t>MP73010</w:t>
       </w:r>
-      <w:bookmarkStart w:id="0" w:name="_GoBack"/>
-      <w:bookmarkEnd w:id="0"/>
       <w:r>
         <w:rPr>
           <w:b/>
@@ -55,23 +53,21 @@
         <w:t xml:space="preserve"> assignment report!</w:t>
       </w:r>
     </w:p>
+    <w:p/>
     <w:p>
       <w:r>
-        <w:t>&gt;&gt;</w:t>
-      </w:r>
-      <w:proofErr w:type="gramStart"/>
-      <w:r>
-        <w:t>&gt;  your</w:t>
-      </w:r>
-      <w:proofErr w:type="gramEnd"/>
-      <w:r>
-        <w:t xml:space="preserve"> stuff after this line &gt;&gt;&gt;</w:t>
-      </w:r>
-    </w:p>
-    <w:p>
-      <w:r>
-        <w:t>Ben changing things up!</w:t>
-      </w:r>
+        <w:t xml:space="preserve">This is my try for </w:t>
+      </w:r>
+      <w:proofErr w:type="spellStart"/>
+      <w:r>
+        <w:t>github</w:t>
+      </w:r>
+      <w:proofErr w:type="spellEnd"/>
+      <w:r>
+        <w:t xml:space="preserve"> as part of the assignment</w:t>
+      </w:r>
+      <w:bookmarkStart w:id="0" w:name="_GoBack"/>
+      <w:bookmarkEnd w:id="0"/>
     </w:p>
     <w:p/>
     <w:p/>
@@ -208,6 +204,7 @@
     <w:lsdException w:name="HTML Sample" w:semiHidden="1" w:unhideWhenUsed="1"/>
     <w:lsdException w:name="HTML Typewriter" w:semiHidden="1" w:unhideWhenUsed="1"/>
     <w:lsdException w:name="HTML Variable" w:semiHidden="1" w:unhideWhenUsed="1"/>
+    <w:lsdException w:name="Normal Table" w:semiHidden="1" w:unhideWhenUsed="1"/>
     <w:lsdException w:name="annotation subject" w:semiHidden="1" w:unhideWhenUsed="1"/>
     <w:lsdException w:name="No List" w:semiHidden="1" w:unhideWhenUsed="1"/>
     <w:lsdException w:name="Outline List 1" w:semiHidden="1" w:unhideWhenUsed="1"/>
@@ -251,8 +248,10 @@
     <w:lsdException w:name="Table Elegant" w:semiHidden="1" w:unhideWhenUsed="1"/>
     <w:lsdException w:name="Table Professional" w:semiHidden="1" w:unhideWhenUsed="1"/>
     <w:lsdException w:name="Table Subtle 1" w:semiHidden="1" w:unhideWhenUsed="1"/>
+    <w:lsdException w:name="Table Subtle 2" w:semiHidden="1" w:unhideWhenUsed="1"/>
     <w:lsdException w:name="Table Web 1" w:semiHidden="1" w:unhideWhenUsed="1"/>
     <w:lsdException w:name="Table Web 2" w:semiHidden="1" w:unhideWhenUsed="1"/>
+    <w:lsdException w:name="Table Web 3" w:semiHidden="1" w:unhideWhenUsed="1"/>
     <w:lsdException w:name="Balloon Text" w:semiHidden="1" w:unhideWhenUsed="1"/>
     <w:lsdException w:name="Table Grid" w:uiPriority="39"/>
     <w:lsdException w:name="Table Theme" w:semiHidden="1" w:unhideWhenUsed="1"/>

</xml_diff>

<commit_message>
This is correct version of  my upload
</commit_message>
<xml_diff>
--- a/CMP73010.docx
+++ b/CMP73010.docx
@@ -21,7 +21,7 @@
         <w:t>student</w:t>
       </w:r>
       <w:r>
-        <w:t xml:space="preserve"> from GXUST. My GXUST student ID is:201700408066, My SCU student ID is 23347492. I would like to learn more about how to m</w:t>
+        <w:t xml:space="preserve"> from GXUST. I would like to learn more about how to m</w:t>
       </w:r>
       <w:r>
         <w:t>anag</w:t>
@@ -56,6 +56,44 @@
     </w:sectPr>
   </w:body>
 </w:document>
+</file>
+
+<file path=word/endnotes.xml><?xml version="1.0" encoding="utf-8"?>
+<w:endnotes xmlns:wpc="http://schemas.microsoft.com/office/word/2010/wordprocessingCanvas" xmlns:cx="http://schemas.microsoft.com/office/drawing/2014/chartex" xmlns:cx1="http://schemas.microsoft.com/office/drawing/2015/9/8/chartex" xmlns:cx2="http://schemas.microsoft.com/office/drawing/2015/10/21/chartex" xmlns:cx3="http://schemas.microsoft.com/office/drawing/2016/5/9/chartex" xmlns:cx4="http://schemas.microsoft.com/office/drawing/2016/5/10/chartex" xmlns:cx5="http://schemas.microsoft.com/office/drawing/2016/5/11/chartex" xmlns:cx6="http://schemas.microsoft.com/office/drawing/2016/5/12/chartex" xmlns:cx7="http://schemas.microsoft.com/office/drawing/2016/5/13/chartex" xmlns:cx8="http://schemas.microsoft.com/office/drawing/2016/5/14/chartex" xmlns:mc="http://schemas.openxmlformats.org/markup-compatibility/2006" xmlns:aink="http://schemas.microsoft.com/office/drawing/2016/ink" xmlns:am3d="http://schemas.microsoft.com/office/drawing/2017/model3d" xmlns:o="urn:schemas-microsoft-com:office:office" xmlns:r="http://schemas.openxmlformats.org/officeDocument/2006/relationships" xmlns:m="http://schemas.openxmlformats.org/officeDocument/2006/math" xmlns:v="urn:schemas-microsoft-com:vml" xmlns:wp14="http://schemas.microsoft.com/office/word/2010/wordprocessingDrawing" xmlns:wp="http://schemas.openxmlformats.org/drawingml/2006/wordprocessingDrawing" xmlns:w10="urn:schemas-microsoft-com:office:word" xmlns:w="http://schemas.openxmlformats.org/wordprocessingml/2006/main" xmlns:w14="http://schemas.microsoft.com/office/word/2010/wordml" xmlns:w15="http://schemas.microsoft.com/office/word/2012/wordml" xmlns:w16cex="http://schemas.microsoft.com/office/word/2018/wordml/cex" xmlns:w16cid="http://schemas.microsoft.com/office/word/2016/wordml/cid" xmlns:w16="http://schemas.microsoft.com/office/word/2018/wordml" xmlns:w16se="http://schemas.microsoft.com/office/word/2015/wordml/symex" xmlns:wpg="http://schemas.microsoft.com/office/word/2010/wordprocessingGroup" xmlns:wpi="http://schemas.microsoft.com/office/word/2010/wordprocessingInk" xmlns:wne="http://schemas.microsoft.com/office/word/2006/wordml" xmlns:wps="http://schemas.microsoft.com/office/word/2010/wordprocessingShape" mc:Ignorable="w14 w15 w16se w16cid w16 w16cex wp14">
+  <w:endnote w:type="separator" w:id="-1">
+    <w:p>
+      <w:r>
+        <w:separator/>
+      </w:r>
+    </w:p>
+  </w:endnote>
+  <w:endnote w:type="continuationSeparator" w:id="0">
+    <w:p>
+      <w:r>
+        <w:continuationSeparator/>
+      </w:r>
+    </w:p>
+  </w:endnote>
+</w:endnotes>
+</file>
+
+<file path=word/footnotes.xml><?xml version="1.0" encoding="utf-8"?>
+<w:footnotes xmlns:wpc="http://schemas.microsoft.com/office/word/2010/wordprocessingCanvas" xmlns:cx="http://schemas.microsoft.com/office/drawing/2014/chartex" xmlns:cx1="http://schemas.microsoft.com/office/drawing/2015/9/8/chartex" xmlns:cx2="http://schemas.microsoft.com/office/drawing/2015/10/21/chartex" xmlns:cx3="http://schemas.microsoft.com/office/drawing/2016/5/9/chartex" xmlns:cx4="http://schemas.microsoft.com/office/drawing/2016/5/10/chartex" xmlns:cx5="http://schemas.microsoft.com/office/drawing/2016/5/11/chartex" xmlns:cx6="http://schemas.microsoft.com/office/drawing/2016/5/12/chartex" xmlns:cx7="http://schemas.microsoft.com/office/drawing/2016/5/13/chartex" xmlns:cx8="http://schemas.microsoft.com/office/drawing/2016/5/14/chartex" xmlns:mc="http://schemas.openxmlformats.org/markup-compatibility/2006" xmlns:aink="http://schemas.microsoft.com/office/drawing/2016/ink" xmlns:am3d="http://schemas.microsoft.com/office/drawing/2017/model3d" xmlns:o="urn:schemas-microsoft-com:office:office" xmlns:r="http://schemas.openxmlformats.org/officeDocument/2006/relationships" xmlns:m="http://schemas.openxmlformats.org/officeDocument/2006/math" xmlns:v="urn:schemas-microsoft-com:vml" xmlns:wp14="http://schemas.microsoft.com/office/word/2010/wordprocessingDrawing" xmlns:wp="http://schemas.openxmlformats.org/drawingml/2006/wordprocessingDrawing" xmlns:w10="urn:schemas-microsoft-com:office:word" xmlns:w="http://schemas.openxmlformats.org/wordprocessingml/2006/main" xmlns:w14="http://schemas.microsoft.com/office/word/2010/wordml" xmlns:w15="http://schemas.microsoft.com/office/word/2012/wordml" xmlns:w16cex="http://schemas.microsoft.com/office/word/2018/wordml/cex" xmlns:w16cid="http://schemas.microsoft.com/office/word/2016/wordml/cid" xmlns:w16="http://schemas.microsoft.com/office/word/2018/wordml" xmlns:w16se="http://schemas.microsoft.com/office/word/2015/wordml/symex" xmlns:wpg="http://schemas.microsoft.com/office/word/2010/wordprocessingGroup" xmlns:wpi="http://schemas.microsoft.com/office/word/2010/wordprocessingInk" xmlns:wne="http://schemas.microsoft.com/office/word/2006/wordml" xmlns:wps="http://schemas.microsoft.com/office/word/2010/wordprocessingShape" mc:Ignorable="w14 w15 w16se w16cid w16 w16cex wp14">
+  <w:footnote w:type="separator" w:id="-1">
+    <w:p>
+      <w:r>
+        <w:separator/>
+      </w:r>
+    </w:p>
+  </w:footnote>
+  <w:footnote w:type="continuationSeparator" w:id="0">
+    <w:p>
+      <w:r>
+        <w:continuationSeparator/>
+      </w:r>
+    </w:p>
+  </w:footnote>
+</w:footnotes>
 </file>
 
 <file path=word/styles.xml><?xml version="1.0" encoding="utf-8"?>
@@ -485,6 +523,71 @@
     <w:semiHidden/>
     <w:unhideWhenUsed/>
   </w:style>
+  <w:style w:type="paragraph" w:styleId="a3">
+    <w:name w:val="header"/>
+    <w:basedOn w:val="a"/>
+    <w:link w:val="a4"/>
+    <w:uiPriority w:val="99"/>
+    <w:unhideWhenUsed/>
+    <w:rsid w:val="00660FC9"/>
+    <w:pPr>
+      <w:pBdr>
+        <w:bottom w:val="single" w:sz="6" w:space="1" w:color="auto"/>
+      </w:pBdr>
+      <w:tabs>
+        <w:tab w:val="center" w:pos="4153"/>
+        <w:tab w:val="right" w:pos="8306"/>
+      </w:tabs>
+      <w:snapToGrid w:val="0"/>
+      <w:jc w:val="center"/>
+    </w:pPr>
+    <w:rPr>
+      <w:sz w:val="18"/>
+      <w:szCs w:val="18"/>
+    </w:rPr>
+  </w:style>
+  <w:style w:type="character" w:customStyle="1" w:styleId="a4">
+    <w:name w:val="页眉 字符"/>
+    <w:basedOn w:val="a0"/>
+    <w:link w:val="a3"/>
+    <w:uiPriority w:val="99"/>
+    <w:rsid w:val="00660FC9"/>
+    <w:rPr>
+      <w:sz w:val="18"/>
+      <w:szCs w:val="18"/>
+    </w:rPr>
+  </w:style>
+  <w:style w:type="paragraph" w:styleId="a5">
+    <w:name w:val="footer"/>
+    <w:basedOn w:val="a"/>
+    <w:link w:val="a6"/>
+    <w:uiPriority w:val="99"/>
+    <w:unhideWhenUsed/>
+    <w:rsid w:val="00660FC9"/>
+    <w:pPr>
+      <w:tabs>
+        <w:tab w:val="center" w:pos="4153"/>
+        <w:tab w:val="right" w:pos="8306"/>
+      </w:tabs>
+      <w:snapToGrid w:val="0"/>
+      <w:jc w:val="left"/>
+    </w:pPr>
+    <w:rPr>
+      <w:sz w:val="18"/>
+      <w:szCs w:val="18"/>
+    </w:rPr>
+  </w:style>
+  <w:style w:type="character" w:customStyle="1" w:styleId="a6">
+    <w:name w:val="页脚 字符"/>
+    <w:basedOn w:val="a0"/>
+    <w:link w:val="a5"/>
+    <w:uiPriority w:val="99"/>
+    <w:rsid w:val="00660FC9"/>
+    <w:rPr>
+      <w:sz w:val="18"/>
+      <w:szCs w:val="18"/>
+    </w:rPr>
+  </w:style>
 </w:styles>
 </file>
 

</xml_diff>

<commit_message>
Modify the Word document called CMP73010.docx
</commit_message>
<xml_diff>
--- a/CMP73010.docx
+++ b/CMP73010.docx
@@ -1,6 +1,6 @@
 
 <file path=word/document.xml><?xml version="1.0" encoding="utf-8"?>
-<w:document xmlns:wpc="http://schemas.microsoft.com/office/word/2010/wordprocessingCanvas" xmlns:cx="http://schemas.microsoft.com/office/drawing/2014/chartex" xmlns:cx1="http://schemas.microsoft.com/office/drawing/2015/9/8/chartex" xmlns:cx2="http://schemas.microsoft.com/office/drawing/2015/10/21/chartex" xmlns:cx3="http://schemas.microsoft.com/office/drawing/2016/5/9/chartex" xmlns:cx4="http://schemas.microsoft.com/office/drawing/2016/5/10/chartex" xmlns:cx5="http://schemas.microsoft.com/office/drawing/2016/5/11/chartex" xmlns:cx6="http://schemas.microsoft.com/office/drawing/2016/5/12/chartex" xmlns:cx7="http://schemas.microsoft.com/office/drawing/2016/5/13/chartex" xmlns:cx8="http://schemas.microsoft.com/office/drawing/2016/5/14/chartex" xmlns:mc="http://schemas.openxmlformats.org/markup-compatibility/2006" xmlns:aink="http://schemas.microsoft.com/office/drawing/2016/ink" xmlns:am3d="http://schemas.microsoft.com/office/drawing/2017/model3d" xmlns:o="urn:schemas-microsoft-com:office:office" xmlns:r="http://schemas.openxmlformats.org/officeDocument/2006/relationships" xmlns:m="http://schemas.openxmlformats.org/officeDocument/2006/math" xmlns:v="urn:schemas-microsoft-com:vml" xmlns:wp14="http://schemas.microsoft.com/office/word/2010/wordprocessingDrawing" xmlns:wp="http://schemas.openxmlformats.org/drawingml/2006/wordprocessingDrawing" xmlns:w10="urn:schemas-microsoft-com:office:word" xmlns:w="http://schemas.openxmlformats.org/wordprocessingml/2006/main" xmlns:w14="http://schemas.microsoft.com/office/word/2010/wordml" xmlns:w15="http://schemas.microsoft.com/office/word/2012/wordml" xmlns:w16cid="http://schemas.microsoft.com/office/word/2016/wordml/cid" xmlns:w16se="http://schemas.microsoft.com/office/word/2015/wordml/symex" xmlns:wpg="http://schemas.microsoft.com/office/word/2010/wordprocessingGroup" xmlns:wpi="http://schemas.microsoft.com/office/word/2010/wordprocessingInk" xmlns:wne="http://schemas.microsoft.com/office/word/2006/wordml" xmlns:wps="http://schemas.microsoft.com/office/word/2010/wordprocessingShape" mc:Ignorable="w14 w15 w16se w16cid wp14">
+<w:document xmlns:wpc="http://schemas.microsoft.com/office/word/2010/wordprocessingCanvas" xmlns:cx="http://schemas.microsoft.com/office/drawing/2014/chartex" xmlns:cx1="http://schemas.microsoft.com/office/drawing/2015/9/8/chartex" xmlns:cx2="http://schemas.microsoft.com/office/drawing/2015/10/21/chartex" xmlns:cx3="http://schemas.microsoft.com/office/drawing/2016/5/9/chartex" xmlns:cx4="http://schemas.microsoft.com/office/drawing/2016/5/10/chartex" xmlns:cx5="http://schemas.microsoft.com/office/drawing/2016/5/11/chartex" xmlns:cx6="http://schemas.microsoft.com/office/drawing/2016/5/12/chartex" xmlns:cx7="http://schemas.microsoft.com/office/drawing/2016/5/13/chartex" xmlns:cx8="http://schemas.microsoft.com/office/drawing/2016/5/14/chartex" xmlns:mc="http://schemas.openxmlformats.org/markup-compatibility/2006" xmlns:aink="http://schemas.microsoft.com/office/drawing/2016/ink" xmlns:am3d="http://schemas.microsoft.com/office/drawing/2017/model3d" xmlns:o="urn:schemas-microsoft-com:office:office" xmlns:r="http://schemas.openxmlformats.org/officeDocument/2006/relationships" xmlns:m="http://schemas.openxmlformats.org/officeDocument/2006/math" xmlns:v="urn:schemas-microsoft-com:vml" xmlns:wp14="http://schemas.microsoft.com/office/word/2010/wordprocessingDrawing" xmlns:wp="http://schemas.openxmlformats.org/drawingml/2006/wordprocessingDrawing" xmlns:w10="urn:schemas-microsoft-com:office:word" xmlns:w="http://schemas.openxmlformats.org/wordprocessingml/2006/main" xmlns:w14="http://schemas.microsoft.com/office/word/2010/wordml" xmlns:w15="http://schemas.microsoft.com/office/word/2012/wordml" xmlns:w16cex="http://schemas.microsoft.com/office/word/2018/wordml/cex" xmlns:w16cid="http://schemas.microsoft.com/office/word/2016/wordml/cid" xmlns:w16="http://schemas.microsoft.com/office/word/2018/wordml" xmlns:w16se="http://schemas.microsoft.com/office/word/2015/wordml/symex" xmlns:wpg="http://schemas.microsoft.com/office/word/2010/wordprocessingGroup" xmlns:wpi="http://schemas.microsoft.com/office/word/2010/wordprocessingInk" xmlns:wne="http://schemas.microsoft.com/office/word/2006/wordml" xmlns:wps="http://schemas.microsoft.com/office/word/2010/wordprocessingShape" mc:Ignorable="w14 w15 w16se w16cid w16 w16cex wp14">
   <w:body>
     <w:p>
       <w:pPr>
@@ -23,8 +23,6 @@
         </w:rPr>
         <w:t>MP73010</w:t>
       </w:r>
-      <w:bookmarkStart w:id="0" w:name="_GoBack"/>
-      <w:bookmarkEnd w:id="0"/>
       <w:r>
         <w:rPr>
           <w:b/>
@@ -57,16 +55,43 @@
     </w:p>
     <w:p>
       <w:r>
-        <w:t>&gt;&gt;</w:t>
-      </w:r>
-      <w:proofErr w:type="gramStart"/>
-      <w:r>
-        <w:t>&gt;  your</w:t>
-      </w:r>
-      <w:proofErr w:type="gramEnd"/>
-      <w:r>
-        <w:t xml:space="preserve"> stuff after this line &gt;&gt;&gt;</w:t>
-      </w:r>
+        <w:t>&gt;&gt;&gt;  your stuff after this line &gt;&gt;&gt;</w:t>
+      </w:r>
+    </w:p>
+    <w:p>
+      <w:pPr>
+        <w:rPr>
+          <w:lang w:eastAsia="zh-CN"/>
+        </w:rPr>
+      </w:pPr>
+      <w:r>
+        <w:rPr>
+          <w:rFonts w:hint="eastAsia"/>
+          <w:lang w:eastAsia="zh-CN"/>
+        </w:rPr>
+        <w:t xml:space="preserve"> </w:t>
+      </w:r>
+    </w:p>
+    <w:p>
+      <w:pPr>
+        <w:rPr>
+          <w:lang w:eastAsia="zh-CN"/>
+        </w:rPr>
+      </w:pPr>
+      <w:r>
+        <w:rPr>
+          <w:lang w:eastAsia="zh-CN"/>
+        </w:rPr>
+        <w:t>JDYuuki</w:t>
+      </w:r>
+    </w:p>
+    <w:p>
+      <w:pPr>
+        <w:rPr>
+          <w:rFonts w:hint="eastAsia"/>
+          <w:lang w:eastAsia="zh-CN"/>
+        </w:rPr>
+      </w:pPr>
     </w:p>
     <w:p>
       <w:r>
@@ -86,11 +111,11 @@
 </file>
 
 <file path=word/styles.xml><?xml version="1.0" encoding="utf-8"?>
-<w:styles xmlns:mc="http://schemas.openxmlformats.org/markup-compatibility/2006" xmlns:r="http://schemas.openxmlformats.org/officeDocument/2006/relationships" xmlns:w="http://schemas.openxmlformats.org/wordprocessingml/2006/main" xmlns:w14="http://schemas.microsoft.com/office/word/2010/wordml" xmlns:w15="http://schemas.microsoft.com/office/word/2012/wordml" xmlns:w16cid="http://schemas.microsoft.com/office/word/2016/wordml/cid" xmlns:w16se="http://schemas.microsoft.com/office/word/2015/wordml/symex" mc:Ignorable="w14 w15 w16se w16cid">
+<w:styles xmlns:mc="http://schemas.openxmlformats.org/markup-compatibility/2006" xmlns:r="http://schemas.openxmlformats.org/officeDocument/2006/relationships" xmlns:w="http://schemas.openxmlformats.org/wordprocessingml/2006/main" xmlns:w14="http://schemas.microsoft.com/office/word/2010/wordml" xmlns:w15="http://schemas.microsoft.com/office/word/2012/wordml" xmlns:w16cex="http://schemas.microsoft.com/office/word/2018/wordml/cex" xmlns:w16cid="http://schemas.microsoft.com/office/word/2016/wordml/cid" xmlns:w16="http://schemas.microsoft.com/office/word/2018/wordml" xmlns:w16se="http://schemas.microsoft.com/office/word/2015/wordml/symex" mc:Ignorable="w14 w15 w16se w16cid w16 w16cex">
   <w:docDefaults>
     <w:rPrDefault>
       <w:rPr>
-        <w:rFonts w:asciiTheme="minorHAnsi" w:eastAsiaTheme="minorHAnsi" w:hAnsiTheme="minorHAnsi" w:cstheme="minorBidi"/>
+        <w:rFonts w:asciiTheme="minorHAnsi" w:eastAsiaTheme="minorEastAsia" w:hAnsiTheme="minorHAnsi" w:cstheme="minorBidi"/>
         <w:sz w:val="22"/>
         <w:szCs w:val="22"/>
         <w:lang w:val="en-AU" w:eastAsia="en-US" w:bidi="ar-SA"/>
@@ -208,6 +233,7 @@
     <w:lsdException w:name="HTML Sample" w:semiHidden="1" w:unhideWhenUsed="1"/>
     <w:lsdException w:name="HTML Typewriter" w:semiHidden="1" w:unhideWhenUsed="1"/>
     <w:lsdException w:name="HTML Variable" w:semiHidden="1" w:unhideWhenUsed="1"/>
+    <w:lsdException w:name="Normal Table" w:semiHidden="1" w:unhideWhenUsed="1"/>
     <w:lsdException w:name="annotation subject" w:semiHidden="1" w:unhideWhenUsed="1"/>
     <w:lsdException w:name="No List" w:semiHidden="1" w:unhideWhenUsed="1"/>
     <w:lsdException w:name="Outline List 1" w:semiHidden="1" w:unhideWhenUsed="1"/>
@@ -251,8 +277,10 @@
     <w:lsdException w:name="Table Elegant" w:semiHidden="1" w:unhideWhenUsed="1"/>
     <w:lsdException w:name="Table Professional" w:semiHidden="1" w:unhideWhenUsed="1"/>
     <w:lsdException w:name="Table Subtle 1" w:semiHidden="1" w:unhideWhenUsed="1"/>
+    <w:lsdException w:name="Table Subtle 2" w:semiHidden="1" w:unhideWhenUsed="1"/>
     <w:lsdException w:name="Table Web 1" w:semiHidden="1" w:unhideWhenUsed="1"/>
     <w:lsdException w:name="Table Web 2" w:semiHidden="1" w:unhideWhenUsed="1"/>
+    <w:lsdException w:name="Table Web 3" w:semiHidden="1" w:unhideWhenUsed="1"/>
     <w:lsdException w:name="Balloon Text" w:semiHidden="1" w:unhideWhenUsed="1"/>
     <w:lsdException w:name="Table Grid" w:uiPriority="39"/>
     <w:lsdException w:name="Table Theme" w:semiHidden="1" w:unhideWhenUsed="1"/>
@@ -477,17 +505,17 @@
     <w:lsdException w:name="Unresolved Mention" w:semiHidden="1" w:unhideWhenUsed="1"/>
     <w:lsdException w:name="Smart Link" w:semiHidden="1" w:unhideWhenUsed="1"/>
   </w:latentStyles>
-  <w:style w:type="paragraph" w:default="1" w:styleId="Normal">
+  <w:style w:type="paragraph" w:default="1" w:styleId="a">
     <w:name w:val="Normal"/>
     <w:qFormat/>
   </w:style>
-  <w:style w:type="character" w:default="1" w:styleId="DefaultParagraphFont">
+  <w:style w:type="character" w:default="1" w:styleId="a0">
     <w:name w:val="Default Paragraph Font"/>
     <w:uiPriority w:val="1"/>
     <w:semiHidden/>
     <w:unhideWhenUsed/>
   </w:style>
-  <w:style w:type="table" w:default="1" w:styleId="TableNormal">
+  <w:style w:type="table" w:default="1" w:styleId="a1">
     <w:name w:val="Normal Table"/>
     <w:uiPriority w:val="99"/>
     <w:semiHidden/>
@@ -502,7 +530,7 @@
       </w:tblCellMar>
     </w:tblPr>
   </w:style>
-  <w:style w:type="numbering" w:default="1" w:styleId="NoList">
+  <w:style w:type="numbering" w:default="1" w:styleId="a2">
     <w:name w:val="No List"/>
     <w:uiPriority w:val="99"/>
     <w:semiHidden/>

</xml_diff>